<commit_message>
new ISA and finish prog1
</commit_message>
<xml_diff>
--- a/project2_group_17_report.docx
+++ b/project2_group_17_report.docx
@@ -2,132 +2,6 @@
 <file path=word/document.xml><?xml version="1.0" encoding="utf-8"?>
 <w:document xmlns:wpc="http://schemas.microsoft.com/office/word/2010/wordprocessingCanvas" xmlns:mo="http://schemas.microsoft.com/office/mac/office/2008/main" xmlns:mc="http://schemas.openxmlformats.org/markup-compatibility/2006" xmlns:mv="urn:schemas-microsoft-com:mac:vml" xmlns:o="urn:schemas-microsoft-com:office:office" xmlns:r="http://schemas.openxmlformats.org/officeDocument/2006/relationships" xmlns:m="http://schemas.openxmlformats.org/officeDocument/2006/math" xmlns:v="urn:schemas-microsoft-com:vml" xmlns:wp14="http://schemas.microsoft.com/office/word/2010/wordprocessingDrawing" xmlns:wp="http://schemas.openxmlformats.org/drawingml/2006/wordprocessingDrawing" xmlns:w10="urn:schemas-microsoft-com:office:word" xmlns:w="http://schemas.openxmlformats.org/wordprocessingml/2006/main" xmlns:w14="http://schemas.microsoft.com/office/word/2010/wordml" xmlns:w15="http://schemas.microsoft.com/office/word/2012/wordml" xmlns:wpg="http://schemas.microsoft.com/office/word/2010/wordprocessingGroup" xmlns:wpi="http://schemas.microsoft.com/office/word/2010/wordprocessingInk" xmlns:wne="http://schemas.microsoft.com/office/word/2006/wordml" xmlns:wps="http://schemas.microsoft.com/office/word/2010/wordprocessingShape" mc:Ignorable="w14 w15 wp14">
   <w:body>
-    <w:p>
-      <w:pPr>
-        <w:jc w:val="center"/>
-        <w:rPr>
-          <w:rFonts w:ascii="Times" w:hAnsi="Times"/>
-          <w:sz w:val="36"/>
-        </w:rPr>
-      </w:pPr>
-      <w:r>
-        <w:rPr>
-          <w:rFonts w:ascii="Times" w:hAnsi="Times"/>
-          <w:sz w:val="36"/>
-        </w:rPr>
-        <w:t>ECE366 Project 2, Group 17</w:t>
-      </w:r>
-    </w:p>
-    <w:p>
-      <w:pPr>
-        <w:pStyle w:val="Title"/>
-        <w:rPr>
-          <w:rFonts w:ascii="Times" w:hAnsi="Times"/>
-          <w:sz w:val="52"/>
-        </w:rPr>
-      </w:pPr>
-      <w:r>
-        <w:rPr>
-          <w:rFonts w:ascii="Times" w:hAnsi="Times"/>
-          <w:sz w:val="52"/>
-        </w:rPr>
-        <w:t>FAST</w:t>
-      </w:r>
-      <w:r>
-        <w:rPr>
-          <w:rFonts w:ascii="Times" w:hAnsi="Times"/>
-          <w:sz w:val="52"/>
-        </w:rPr>
-        <w:t xml:space="preserve"> </w:t>
-      </w:r>
-      <w:r>
-        <w:rPr>
-          <w:rFonts w:ascii="Times" w:hAnsi="Times"/>
-          <w:sz w:val="52"/>
-        </w:rPr>
-        <w:t>(</w:t>
-      </w:r>
-      <w:proofErr w:type="spellStart"/>
-      <w:r>
-        <w:rPr>
-          <w:rFonts w:ascii="Times" w:hAnsi="Times"/>
-          <w:sz w:val="52"/>
-        </w:rPr>
-        <w:t>Fast</w:t>
-      </w:r>
-      <w:proofErr w:type="spellEnd"/>
-      <w:r>
-        <w:rPr>
-          <w:rFonts w:ascii="Times" w:hAnsi="Times"/>
-          <w:sz w:val="52"/>
-        </w:rPr>
-        <w:t xml:space="preserve"> Assembly Super Turbo)</w:t>
-      </w:r>
-    </w:p>
-    <w:p>
-      <w:pPr>
-        <w:pStyle w:val="Title"/>
-        <w:rPr>
-          <w:rFonts w:ascii="Times" w:hAnsi="Times"/>
-          <w:sz w:val="52"/>
-        </w:rPr>
-      </w:pPr>
-      <w:r>
-        <w:rPr>
-          <w:rFonts w:ascii="Times" w:hAnsi="Times"/>
-          <w:sz w:val="52"/>
-        </w:rPr>
-        <w:t>ISA</w:t>
-      </w:r>
-    </w:p>
-    <w:p>
-      <w:pPr>
-        <w:pStyle w:val="Heading3"/>
-        <w:jc w:val="center"/>
-      </w:pPr>
-      <w:r>
-        <w:rPr>
-          <w:rFonts w:hint="eastAsia"/>
-        </w:rPr>
-        <w:t>Part A. ISA Introduction</w:t>
-      </w:r>
-    </w:p>
-    <w:p>
-      <w:pPr>
-        <w:rPr>
-          <w:rFonts w:ascii="Courier" w:hAnsi="Courier"/>
-          <w:b/>
-        </w:rPr>
-      </w:pPr>
-      <w:r>
-        <w:rPr>
-          <w:rFonts w:ascii="Courier" w:hAnsi="Courier"/>
-          <w:b/>
-          <w:sz w:val="28"/>
-        </w:rPr>
-        <w:t>FAST</w:t>
-      </w:r>
-      <w:r>
-        <w:rPr>
-          <w:rFonts w:ascii="Courier" w:hAnsi="Courier"/>
-          <w:b/>
-        </w:rPr>
-        <w:t xml:space="preserve"> (stands for Fast Assembly Super Turbo) ISA</w:t>
-      </w:r>
-    </w:p>
-    <w:p>
-      <w:r>
-        <w:t xml:space="preserve">Philosophy is to minimize use of loops except for looping through entries and have some instructed carry implicit details. There </w:t>
-      </w:r>
-      <w:proofErr w:type="gramStart"/>
-      <w:r>
-        <w:t>is</w:t>
-      </w:r>
-      <w:proofErr w:type="gramEnd"/>
-      <w:r>
-        <w:t xml:space="preserve"> some very specific instructions such as score and the add, sub. There is also use of unique machine codes mapped to instruction types to maximize versatility with limited number of bits.</w:t>
-      </w:r>
-    </w:p>
     <w:p>
       <w:pPr>
         <w:pStyle w:val="Heading5"/>
@@ -282,7 +156,7 @@
       </w:tr>
       <w:tr>
         <w:trPr>
-          <w:trHeight w:val="633"/>
+          <w:trHeight w:val="1191"/>
         </w:trPr>
         <w:tc>
           <w:tcPr>
@@ -372,15 +246,39 @@
                 <w:sz w:val="16"/>
                 <w:szCs w:val="21"/>
               </w:rPr>
-              <w:t>000 x i</w:t>
-            </w:r>
-            <w:r>
-              <w:rPr>
-                <w:rFonts w:ascii="Menlo" w:eastAsiaTheme="majorHAnsi" w:hAnsi="Menlo" w:cs="Menlo"/>
-                <w:sz w:val="16"/>
-                <w:szCs w:val="21"/>
-              </w:rPr>
-              <w:t>i</w:t>
+              <w:t>00</w:t>
+            </w:r>
+            <w:r>
+              <w:rPr>
+                <w:rFonts w:ascii="Menlo" w:eastAsiaTheme="majorHAnsi" w:hAnsi="Menlo" w:cs="Menlo"/>
+                <w:sz w:val="16"/>
+                <w:szCs w:val="21"/>
+              </w:rPr>
+              <w:t>0</w:t>
+            </w:r>
+            <w:r>
+              <w:rPr>
+                <w:rFonts w:ascii="Menlo" w:eastAsiaTheme="majorHAnsi" w:hAnsi="Menlo" w:cs="Menlo"/>
+                <w:sz w:val="16"/>
+                <w:szCs w:val="21"/>
+              </w:rPr>
+              <w:t xml:space="preserve"> x</w:t>
+            </w:r>
+            <w:r>
+              <w:rPr>
+                <w:rFonts w:ascii="Menlo" w:eastAsiaTheme="majorHAnsi" w:hAnsi="Menlo" w:cs="Menlo"/>
+                <w:sz w:val="16"/>
+                <w:szCs w:val="21"/>
+              </w:rPr>
+              <w:t>x</w:t>
+            </w:r>
+            <w:r>
+              <w:rPr>
+                <w:rFonts w:ascii="Menlo" w:eastAsiaTheme="majorHAnsi" w:hAnsi="Menlo" w:cs="Menlo"/>
+                <w:sz w:val="16"/>
+                <w:szCs w:val="21"/>
+              </w:rPr>
+              <w:t xml:space="preserve"> i</w:t>
             </w:r>
             <w:r>
               <w:rPr>
@@ -401,7 +299,7 @@
               <w:spacing w:line="0" w:lineRule="atLeast"/>
               <w:jc w:val="left"/>
               <w:rPr>
-                <w:rFonts w:ascii="Menlo" w:eastAsiaTheme="majorHAnsi" w:hAnsi="Menlo" w:cs="Menlo" w:hint="eastAsia"/>
+                <w:rFonts w:ascii="Menlo" w:eastAsiaTheme="majorHAnsi" w:hAnsi="Menlo" w:cs="Menlo"/>
                 <w:sz w:val="16"/>
                 <w:szCs w:val="21"/>
               </w:rPr>
@@ -414,6 +312,14 @@
               </w:rPr>
               <w:t xml:space="preserve">Rx = </w:t>
             </w:r>
+            <w:r>
+              <w:rPr>
+                <w:rFonts w:ascii="Menlo" w:eastAsiaTheme="majorHAnsi" w:hAnsi="Menlo" w:cs="Menlo"/>
+                <w:sz w:val="16"/>
+                <w:szCs w:val="21"/>
+              </w:rPr>
+              <w:t>MUX[</w:t>
+            </w:r>
             <w:proofErr w:type="spellStart"/>
             <w:r>
               <w:rPr>
@@ -424,49 +330,25 @@
               <w:t>imm</w:t>
             </w:r>
             <w:proofErr w:type="spellEnd"/>
+            <w:r>
+              <w:rPr>
+                <w:rFonts w:ascii="Menlo" w:eastAsiaTheme="majorHAnsi" w:hAnsi="Menlo" w:cs="Menlo"/>
+                <w:sz w:val="16"/>
+                <w:szCs w:val="21"/>
+              </w:rPr>
+              <w:t>]</w:t>
+            </w:r>
           </w:p>
           <w:p>
             <w:pPr>
               <w:spacing w:line="0" w:lineRule="atLeast"/>
               <w:jc w:val="left"/>
               <w:rPr>
-                <w:rFonts w:ascii="Menlo" w:eastAsiaTheme="majorHAnsi" w:hAnsi="Menlo" w:cs="Menlo" w:hint="eastAsia"/>
-                <w:sz w:val="16"/>
-                <w:szCs w:val="21"/>
-              </w:rPr>
-            </w:pPr>
-            <w:r>
-              <w:rPr>
-                <w:rFonts w:ascii="Menlo" w:eastAsiaTheme="majorHAnsi" w:hAnsi="Menlo" w:cs="Menlo"/>
-                <w:sz w:val="16"/>
-                <w:szCs w:val="21"/>
-              </w:rPr>
-              <w:t xml:space="preserve">Rx </w:t>
-            </w:r>
-            <w:r>
-              <w:rPr>
-                <w:rFonts w:ascii="Menlo" w:eastAsiaTheme="majorHAnsi" w:hAnsi="Menlo" w:cs="Menlo" w:hint="eastAsia"/>
-                <w:sz w:val="16"/>
-                <w:szCs w:val="21"/>
-              </w:rPr>
-              <w:t>∈</w:t>
-            </w:r>
-            <w:r>
-              <w:rPr>
-                <w:rFonts w:ascii="Menlo" w:eastAsiaTheme="majorHAnsi" w:hAnsi="Menlo" w:cs="Menlo"/>
-                <w:sz w:val="16"/>
-                <w:szCs w:val="21"/>
-              </w:rPr>
-              <w:t xml:space="preserve"> {R0, R1</w:t>
-            </w:r>
-            <w:r>
-              <w:rPr>
-                <w:rFonts w:ascii="Menlo" w:eastAsiaTheme="majorHAnsi" w:hAnsi="Menlo" w:cs="Menlo"/>
-                <w:sz w:val="16"/>
-                <w:szCs w:val="21"/>
-              </w:rPr>
-              <w:t>}</w:t>
-            </w:r>
+                <w:rFonts w:ascii="Menlo" w:eastAsiaTheme="majorHAnsi" w:hAnsi="Menlo" w:cs="Menlo"/>
+                <w:sz w:val="16"/>
+                <w:szCs w:val="21"/>
+              </w:rPr>
+            </w:pPr>
           </w:p>
           <w:p>
             <w:pPr>
@@ -481,11 +363,19 @@
             <w:proofErr w:type="spellStart"/>
             <w:r>
               <w:rPr>
-                <w:rFonts w:ascii="Menlo" w:eastAsiaTheme="majorHAnsi" w:hAnsi="Menlo" w:cs="Menlo"/>
-                <w:sz w:val="16"/>
-                <w:szCs w:val="21"/>
-              </w:rPr>
-              <w:t>imm</w:t>
+                <w:rFonts w:ascii="Menlo" w:eastAsiaTheme="majorHAnsi" w:hAnsi="Menlo" w:cs="Menlo" w:hint="eastAsia"/>
+                <w:sz w:val="16"/>
+                <w:szCs w:val="21"/>
+              </w:rPr>
+              <w:t>I</w:t>
+            </w:r>
+            <w:r>
+              <w:rPr>
+                <w:rFonts w:ascii="Menlo" w:eastAsiaTheme="majorHAnsi" w:hAnsi="Menlo" w:cs="Menlo"/>
+                <w:sz w:val="16"/>
+                <w:szCs w:val="21"/>
+              </w:rPr>
+              <w:t>mm</w:t>
             </w:r>
             <w:proofErr w:type="spellEnd"/>
             <w:r>
@@ -494,15 +384,75 @@
                 <w:sz w:val="16"/>
                 <w:szCs w:val="21"/>
               </w:rPr>
-              <w:t>: [1,8</w:t>
-            </w:r>
-            <w:r>
-              <w:rPr>
-                <w:rFonts w:ascii="Menlo" w:eastAsiaTheme="majorHAnsi" w:hAnsi="Menlo" w:cs="Menlo"/>
-                <w:sz w:val="16"/>
-                <w:szCs w:val="21"/>
-              </w:rPr>
-              <w:t>]</w:t>
+              <w:t xml:space="preserve"> </w:t>
+            </w:r>
+            <w:r>
+              <w:rPr>
+                <w:rFonts w:ascii="Menlo" w:eastAsiaTheme="majorHAnsi" w:hAnsi="Menlo" w:cs="Menlo"/>
+                <w:sz w:val="16"/>
+                <w:szCs w:val="21"/>
+              </w:rPr>
+              <w:t>wil</w:t>
+            </w:r>
+            <w:r>
+              <w:rPr>
+                <w:rFonts w:ascii="Menlo" w:eastAsiaTheme="majorHAnsi" w:hAnsi="Menlo" w:cs="Menlo" w:hint="eastAsia"/>
+                <w:sz w:val="16"/>
+                <w:szCs w:val="21"/>
+              </w:rPr>
+              <w:t>l</w:t>
+            </w:r>
+            <w:r>
+              <w:rPr>
+                <w:rFonts w:ascii="Menlo" w:eastAsiaTheme="majorHAnsi" w:hAnsi="Menlo" w:cs="Menlo"/>
+                <w:sz w:val="16"/>
+                <w:szCs w:val="21"/>
+              </w:rPr>
+              <w:t xml:space="preserve"> g</w:t>
+            </w:r>
+            <w:r>
+              <w:rPr>
+                <w:rFonts w:ascii="Menlo" w:eastAsiaTheme="majorHAnsi" w:hAnsi="Menlo" w:cs="Menlo"/>
+                <w:sz w:val="16"/>
+                <w:szCs w:val="21"/>
+              </w:rPr>
+              <w:t xml:space="preserve">o into a MUX to select specific </w:t>
+            </w:r>
+            <w:proofErr w:type="spellStart"/>
+            <w:r>
+              <w:rPr>
+                <w:rFonts w:ascii="Menlo" w:eastAsiaTheme="majorHAnsi" w:hAnsi="Menlo" w:cs="Menlo"/>
+                <w:sz w:val="16"/>
+                <w:szCs w:val="21"/>
+              </w:rPr>
+              <w:t>hardwirted</w:t>
+            </w:r>
+            <w:proofErr w:type="spellEnd"/>
+            <w:r>
+              <w:rPr>
+                <w:rFonts w:ascii="Menlo" w:eastAsiaTheme="majorHAnsi" w:hAnsi="Menlo" w:cs="Menlo"/>
+                <w:sz w:val="16"/>
+                <w:szCs w:val="21"/>
+              </w:rPr>
+              <w:t xml:space="preserve"> </w:t>
+            </w:r>
+            <w:proofErr w:type="gramStart"/>
+            <w:r>
+              <w:rPr>
+                <w:rFonts w:ascii="Menlo" w:eastAsiaTheme="majorHAnsi" w:hAnsi="Menlo" w:cs="Menlo"/>
+                <w:sz w:val="16"/>
+                <w:szCs w:val="21"/>
+              </w:rPr>
+              <w:t>number(</w:t>
+            </w:r>
+            <w:proofErr w:type="gramEnd"/>
+            <w:r>
+              <w:rPr>
+                <w:rFonts w:ascii="Menlo" w:eastAsiaTheme="majorHAnsi" w:hAnsi="Menlo" w:cs="Menlo"/>
+                <w:sz w:val="16"/>
+                <w:szCs w:val="21"/>
+              </w:rPr>
+              <w:t>0,1,6)</w:t>
             </w:r>
           </w:p>
         </w:tc>
@@ -520,24 +470,6 @@
                 <w:szCs w:val="21"/>
               </w:rPr>
             </w:pPr>
-            <w:proofErr w:type="spellStart"/>
-            <w:r>
-              <w:rPr>
-                <w:rFonts w:ascii="Menlo" w:eastAsiaTheme="majorHAnsi" w:hAnsi="Menlo" w:cs="Menlo"/>
-                <w:sz w:val="16"/>
-                <w:szCs w:val="21"/>
-              </w:rPr>
-              <w:t>init</w:t>
-            </w:r>
-            <w:proofErr w:type="spellEnd"/>
-            <w:r>
-              <w:rPr>
-                <w:rFonts w:ascii="Menlo" w:eastAsiaTheme="majorHAnsi" w:hAnsi="Menlo" w:cs="Menlo"/>
-                <w:sz w:val="16"/>
-                <w:szCs w:val="21"/>
-              </w:rPr>
-              <w:t xml:space="preserve"> R0,111</w:t>
-            </w:r>
           </w:p>
         </w:tc>
         <w:tc>
@@ -554,14 +486,6 @@
                 <w:szCs w:val="21"/>
               </w:rPr>
             </w:pPr>
-            <w:r>
-              <w:rPr>
-                <w:rFonts w:ascii="Menlo" w:eastAsiaTheme="majorHAnsi" w:hAnsi="Menlo" w:cs="Menlo"/>
-                <w:sz w:val="16"/>
-                <w:szCs w:val="21"/>
-              </w:rPr>
-              <w:t>000 0 111</w:t>
-            </w:r>
           </w:p>
         </w:tc>
       </w:tr>
@@ -647,7 +571,23 @@
                 <w:sz w:val="16"/>
                 <w:szCs w:val="21"/>
               </w:rPr>
-              <w:t xml:space="preserve">001 xx </w:t>
+              <w:t>0</w:t>
+            </w:r>
+            <w:r>
+              <w:rPr>
+                <w:rFonts w:ascii="Menlo" w:eastAsiaTheme="majorHAnsi" w:hAnsi="Menlo" w:cs="Menlo"/>
+                <w:sz w:val="16"/>
+                <w:szCs w:val="21"/>
+              </w:rPr>
+              <w:t>01</w:t>
+            </w:r>
+            <w:r>
+              <w:rPr>
+                <w:rFonts w:ascii="Menlo" w:eastAsiaTheme="majorHAnsi" w:hAnsi="Menlo" w:cs="Menlo"/>
+                <w:sz w:val="16"/>
+                <w:szCs w:val="21"/>
+              </w:rPr>
+              <w:t xml:space="preserve"> xx </w:t>
             </w:r>
             <w:proofErr w:type="spellStart"/>
             <w:r>
@@ -699,40 +639,6 @@
                 <w:szCs w:val="21"/>
               </w:rPr>
             </w:pPr>
-            <w:proofErr w:type="spellStart"/>
-            <w:r>
-              <w:rPr>
-                <w:rFonts w:ascii="Menlo" w:eastAsiaTheme="majorHAnsi" w:hAnsi="Menlo" w:cs="Menlo"/>
-                <w:sz w:val="16"/>
-                <w:szCs w:val="21"/>
-              </w:rPr>
-              <w:t>ld</w:t>
-            </w:r>
-            <w:proofErr w:type="spellEnd"/>
-            <w:r>
-              <w:rPr>
-                <w:rFonts w:ascii="Menlo" w:eastAsiaTheme="majorHAnsi" w:hAnsi="Menlo" w:cs="Menlo"/>
-                <w:sz w:val="16"/>
-                <w:szCs w:val="21"/>
-              </w:rPr>
-              <w:t xml:space="preserve"> R0,</w:t>
-            </w:r>
-            <w:r>
-              <w:rPr>
-                <w:rFonts w:ascii="Menlo" w:eastAsiaTheme="majorHAnsi" w:hAnsi="Menlo" w:cs="Menlo"/>
-                <w:sz w:val="16"/>
-                <w:szCs w:val="21"/>
-              </w:rPr>
-              <w:t xml:space="preserve"> </w:t>
-            </w:r>
-            <w:r>
-              <w:rPr>
-                <w:rFonts w:ascii="Menlo" w:eastAsiaTheme="majorHAnsi" w:hAnsi="Menlo" w:cs="Menlo"/>
-                <w:sz w:val="16"/>
-                <w:szCs w:val="21"/>
-              </w:rPr>
-              <w:t>R1</w:t>
-            </w:r>
           </w:p>
         </w:tc>
         <w:tc>
@@ -749,14 +655,6 @@
                 <w:szCs w:val="21"/>
               </w:rPr>
             </w:pPr>
-            <w:r>
-              <w:rPr>
-                <w:rFonts w:ascii="Menlo" w:eastAsiaTheme="majorHAnsi" w:hAnsi="Menlo" w:cs="Menlo"/>
-                <w:sz w:val="16"/>
-                <w:szCs w:val="21"/>
-              </w:rPr>
-              <w:t>001 00 01</w:t>
-            </w:r>
           </w:p>
         </w:tc>
       </w:tr>
@@ -787,14 +685,6 @@
               </w:rPr>
               <w:t>st</w:t>
             </w:r>
-            <w:r>
-              <w:rPr>
-                <w:rFonts w:ascii="Menlo" w:eastAsiaTheme="majorHAnsi" w:hAnsi="Menlo" w:cs="Menlo"/>
-                <w:sz w:val="16"/>
-                <w:szCs w:val="21"/>
-              </w:rPr>
-              <w:t>r</w:t>
-            </w:r>
             <w:proofErr w:type="spellEnd"/>
             <w:r>
               <w:rPr>
@@ -858,7 +748,15 @@
                 <w:sz w:val="16"/>
                 <w:szCs w:val="21"/>
               </w:rPr>
-              <w:t xml:space="preserve">010 xx </w:t>
+              <w:t>010</w:t>
+            </w:r>
+            <w:r>
+              <w:rPr>
+                <w:rFonts w:ascii="Menlo" w:eastAsiaTheme="majorHAnsi" w:hAnsi="Menlo" w:cs="Menlo"/>
+                <w:sz w:val="16"/>
+                <w:szCs w:val="21"/>
+              </w:rPr>
+              <w:t xml:space="preserve"> xx </w:t>
             </w:r>
             <w:proofErr w:type="spellStart"/>
             <w:r>
@@ -910,40 +808,6 @@
                 <w:szCs w:val="21"/>
               </w:rPr>
             </w:pPr>
-            <w:proofErr w:type="spellStart"/>
-            <w:r>
-              <w:rPr>
-                <w:rFonts w:ascii="Menlo" w:eastAsiaTheme="majorHAnsi" w:hAnsi="Menlo" w:cs="Menlo"/>
-                <w:sz w:val="16"/>
-                <w:szCs w:val="21"/>
-              </w:rPr>
-              <w:t>st</w:t>
-            </w:r>
-            <w:proofErr w:type="spellEnd"/>
-            <w:r>
-              <w:rPr>
-                <w:rFonts w:ascii="Menlo" w:eastAsiaTheme="majorHAnsi" w:hAnsi="Menlo" w:cs="Menlo"/>
-                <w:sz w:val="16"/>
-                <w:szCs w:val="21"/>
-              </w:rPr>
-              <w:t xml:space="preserve"> R0,</w:t>
-            </w:r>
-            <w:r>
-              <w:rPr>
-                <w:rFonts w:ascii="Menlo" w:eastAsiaTheme="majorHAnsi" w:hAnsi="Menlo" w:cs="Menlo"/>
-                <w:sz w:val="16"/>
-                <w:szCs w:val="21"/>
-              </w:rPr>
-              <w:t xml:space="preserve"> </w:t>
-            </w:r>
-            <w:r>
-              <w:rPr>
-                <w:rFonts w:ascii="Menlo" w:eastAsiaTheme="majorHAnsi" w:hAnsi="Menlo" w:cs="Menlo"/>
-                <w:sz w:val="16"/>
-                <w:szCs w:val="21"/>
-              </w:rPr>
-              <w:t>R1</w:t>
-            </w:r>
           </w:p>
         </w:tc>
         <w:tc>
@@ -960,14 +824,6 @@
                 <w:szCs w:val="21"/>
               </w:rPr>
             </w:pPr>
-            <w:r>
-              <w:rPr>
-                <w:rFonts w:ascii="Menlo" w:eastAsiaTheme="majorHAnsi" w:hAnsi="Menlo" w:cs="Menlo"/>
-                <w:sz w:val="16"/>
-                <w:szCs w:val="21"/>
-              </w:rPr>
-              <w:t>010 00 01</w:t>
-            </w:r>
           </w:p>
         </w:tc>
       </w:tr>
@@ -989,50 +845,22 @@
                 <w:szCs w:val="21"/>
               </w:rPr>
             </w:pPr>
-            <w:proofErr w:type="spellStart"/>
-            <w:proofErr w:type="gramStart"/>
-            <w:r>
-              <w:rPr>
-                <w:rFonts w:ascii="Menlo" w:eastAsiaTheme="majorHAnsi" w:hAnsi="Menlo" w:cs="Menlo"/>
-                <w:sz w:val="16"/>
-                <w:szCs w:val="21"/>
-              </w:rPr>
-              <w:t>add</w:t>
-            </w:r>
-            <w:r>
-              <w:rPr>
-                <w:rFonts w:ascii="Menlo" w:eastAsiaTheme="majorHAnsi" w:hAnsi="Menlo" w:cs="Menlo"/>
-                <w:sz w:val="16"/>
-                <w:szCs w:val="21"/>
-              </w:rPr>
-              <w:t>R</w:t>
-            </w:r>
-            <w:proofErr w:type="spellEnd"/>
-            <w:r>
-              <w:rPr>
-                <w:rFonts w:ascii="Menlo" w:eastAsiaTheme="majorHAnsi" w:hAnsi="Menlo" w:cs="Menlo"/>
-                <w:sz w:val="16"/>
-                <w:szCs w:val="21"/>
-              </w:rPr>
-              <w:t xml:space="preserve"> </w:t>
-            </w:r>
-            <w:r>
-              <w:rPr>
-                <w:rFonts w:ascii="Menlo" w:eastAsiaTheme="majorHAnsi" w:hAnsi="Menlo" w:cs="Menlo"/>
-                <w:sz w:val="16"/>
-                <w:szCs w:val="21"/>
-              </w:rPr>
-              <w:t xml:space="preserve"> </w:t>
-            </w:r>
-            <w:r>
-              <w:rPr>
-                <w:rFonts w:ascii="Menlo" w:eastAsiaTheme="majorHAnsi" w:hAnsi="Menlo" w:cs="Menlo"/>
-                <w:sz w:val="16"/>
-                <w:szCs w:val="21"/>
-              </w:rPr>
-              <w:t>Rx</w:t>
-            </w:r>
-            <w:proofErr w:type="gramEnd"/>
+            <w:r>
+              <w:rPr>
+                <w:rFonts w:ascii="Menlo" w:eastAsiaTheme="majorHAnsi" w:hAnsi="Menlo" w:cs="Menlo"/>
+                <w:sz w:val="16"/>
+                <w:szCs w:val="21"/>
+              </w:rPr>
+              <w:t>add Rx</w:t>
+            </w:r>
+            <w:r>
+              <w:rPr>
+                <w:rFonts w:ascii="Menlo" w:eastAsiaTheme="majorHAnsi" w:hAnsi="Menlo" w:cs="Menlo"/>
+                <w:sz w:val="16"/>
+                <w:szCs w:val="21"/>
+              </w:rPr>
+              <w:t>, Ry</w:t>
+            </w:r>
           </w:p>
         </w:tc>
         <w:tc>
@@ -1073,7 +901,6 @@
                 <w:szCs w:val="21"/>
               </w:rPr>
             </w:pPr>
-            <w:proofErr w:type="gramStart"/>
             <w:r>
               <w:rPr>
                 <w:rFonts w:ascii="Menlo" w:eastAsiaTheme="majorHAnsi" w:hAnsi="Menlo" w:cs="Menlo"/>
@@ -1088,7 +915,7 @@
                 <w:sz w:val="16"/>
                 <w:szCs w:val="21"/>
               </w:rPr>
-              <w:t xml:space="preserve">00 </w:t>
+              <w:t xml:space="preserve"> xx</w:t>
             </w:r>
             <w:r>
               <w:rPr>
@@ -1098,15 +925,16 @@
               </w:rPr>
               <w:t xml:space="preserve"> </w:t>
             </w:r>
-            <w:r>
-              <w:rPr>
-                <w:rFonts w:ascii="Menlo" w:eastAsiaTheme="majorHAnsi" w:hAnsi="Menlo" w:cs="Menlo"/>
-                <w:sz w:val="16"/>
-                <w:szCs w:val="21"/>
-              </w:rPr>
-              <w:t>xx</w:t>
-            </w:r>
-            <w:proofErr w:type="gramEnd"/>
+            <w:proofErr w:type="spellStart"/>
+            <w:r>
+              <w:rPr>
+                <w:rFonts w:ascii="Menlo" w:eastAsiaTheme="majorHAnsi" w:hAnsi="Menlo" w:cs="Menlo"/>
+                <w:sz w:val="16"/>
+                <w:szCs w:val="21"/>
+              </w:rPr>
+              <w:t>yy</w:t>
+            </w:r>
+            <w:proofErr w:type="spellEnd"/>
           </w:p>
         </w:tc>
         <w:tc>
@@ -1129,15 +957,15 @@
                 <w:sz w:val="16"/>
                 <w:szCs w:val="21"/>
               </w:rPr>
-              <w:t>R2</w:t>
-            </w:r>
-            <w:r>
-              <w:rPr>
-                <w:rFonts w:ascii="Menlo" w:eastAsiaTheme="majorHAnsi" w:hAnsi="Menlo" w:cs="Menlo"/>
-                <w:sz w:val="16"/>
-                <w:szCs w:val="21"/>
-              </w:rPr>
-              <w:t xml:space="preserve"> = Rx + </w:t>
+              <w:t>Rx</w:t>
+            </w:r>
+            <w:r>
+              <w:rPr>
+                <w:rFonts w:ascii="Menlo" w:eastAsiaTheme="majorHAnsi" w:hAnsi="Menlo" w:cs="Menlo"/>
+                <w:sz w:val="16"/>
+                <w:szCs w:val="21"/>
+              </w:rPr>
+              <w:t xml:space="preserve"> = </w:t>
             </w:r>
             <w:proofErr w:type="spellStart"/>
             <w:r>
@@ -1146,17 +974,25 @@
                 <w:sz w:val="16"/>
                 <w:szCs w:val="21"/>
               </w:rPr>
-              <w:t>R</w:t>
-            </w:r>
-            <w:r>
-              <w:rPr>
-                <w:rFonts w:ascii="Menlo" w:eastAsiaTheme="majorHAnsi" w:hAnsi="Menlo" w:cs="Menlo"/>
-                <w:sz w:val="16"/>
-                <w:szCs w:val="21"/>
-              </w:rPr>
-              <w:t>x</w:t>
+              <w:t>Rx</w:t>
             </w:r>
             <w:proofErr w:type="spellEnd"/>
+            <w:r>
+              <w:rPr>
+                <w:rFonts w:ascii="Menlo" w:eastAsiaTheme="majorHAnsi" w:hAnsi="Menlo" w:cs="Menlo"/>
+                <w:sz w:val="16"/>
+                <w:szCs w:val="21"/>
+              </w:rPr>
+              <w:t xml:space="preserve"> + R</w:t>
+            </w:r>
+            <w:r>
+              <w:rPr>
+                <w:rFonts w:ascii="Menlo" w:eastAsiaTheme="majorHAnsi" w:hAnsi="Menlo" w:cs="Menlo"/>
+                <w:sz w:val="16"/>
+                <w:szCs w:val="21"/>
+              </w:rPr>
+              <w:t>y</w:t>
+            </w:r>
           </w:p>
         </w:tc>
         <w:tc>
@@ -1173,24 +1009,6 @@
                 <w:szCs w:val="21"/>
               </w:rPr>
             </w:pPr>
-            <w:proofErr w:type="spellStart"/>
-            <w:r>
-              <w:rPr>
-                <w:rFonts w:ascii="Menlo" w:eastAsiaTheme="majorHAnsi" w:hAnsi="Menlo" w:cs="Menlo"/>
-                <w:sz w:val="16"/>
-                <w:szCs w:val="21"/>
-              </w:rPr>
-              <w:t>addR</w:t>
-            </w:r>
-            <w:proofErr w:type="spellEnd"/>
-            <w:r>
-              <w:rPr>
-                <w:rFonts w:ascii="Menlo" w:eastAsiaTheme="majorHAnsi" w:hAnsi="Menlo" w:cs="Menlo"/>
-                <w:sz w:val="16"/>
-                <w:szCs w:val="21"/>
-              </w:rPr>
-              <w:t xml:space="preserve"> R0</w:t>
-            </w:r>
           </w:p>
         </w:tc>
         <w:tc>
@@ -1207,38 +1025,12 @@
                 <w:szCs w:val="21"/>
               </w:rPr>
             </w:pPr>
-            <w:proofErr w:type="gramStart"/>
-            <w:r>
-              <w:rPr>
-                <w:rFonts w:ascii="Menlo" w:eastAsiaTheme="majorHAnsi" w:hAnsi="Menlo" w:cs="Menlo"/>
-                <w:sz w:val="16"/>
-                <w:szCs w:val="21"/>
-              </w:rPr>
-              <w:t xml:space="preserve">01100 </w:t>
-            </w:r>
-            <w:r>
-              <w:rPr>
-                <w:rFonts w:ascii="Menlo" w:eastAsiaTheme="majorHAnsi" w:hAnsi="Menlo" w:cs="Menlo"/>
-                <w:sz w:val="16"/>
-                <w:szCs w:val="21"/>
-              </w:rPr>
-              <w:t xml:space="preserve"> </w:t>
-            </w:r>
-            <w:r>
-              <w:rPr>
-                <w:rFonts w:ascii="Menlo" w:eastAsiaTheme="majorHAnsi" w:hAnsi="Menlo" w:cs="Menlo"/>
-                <w:sz w:val="16"/>
-                <w:szCs w:val="21"/>
-              </w:rPr>
-              <w:t>00</w:t>
-            </w:r>
-            <w:proofErr w:type="gramEnd"/>
           </w:p>
         </w:tc>
       </w:tr>
       <w:tr>
         <w:trPr>
-          <w:trHeight w:val="367"/>
+          <w:trHeight w:val="2072"/>
         </w:trPr>
         <w:tc>
           <w:tcPr>
@@ -1254,14 +1046,44 @@
                 <w:szCs w:val="21"/>
               </w:rPr>
             </w:pPr>
-            <w:r>
-              <w:rPr>
-                <w:rFonts w:ascii="Menlo" w:eastAsiaTheme="majorHAnsi" w:hAnsi="Menlo" w:cs="Menlo"/>
-                <w:sz w:val="16"/>
-                <w:szCs w:val="21"/>
-              </w:rPr>
-              <w:t>addR2 Rx</w:t>
-            </w:r>
+            <w:proofErr w:type="spellStart"/>
+            <w:r>
+              <w:rPr>
+                <w:rFonts w:ascii="Menlo" w:eastAsiaTheme="majorHAnsi" w:hAnsi="Menlo" w:cs="Menlo"/>
+                <w:sz w:val="16"/>
+                <w:szCs w:val="21"/>
+              </w:rPr>
+              <w:t>jpu</w:t>
+            </w:r>
+            <w:proofErr w:type="spellEnd"/>
+            <w:r>
+              <w:rPr>
+                <w:rFonts w:ascii="Menlo" w:eastAsiaTheme="majorHAnsi" w:hAnsi="Menlo" w:cs="Menlo"/>
+                <w:sz w:val="16"/>
+                <w:szCs w:val="21"/>
+              </w:rPr>
+              <w:t xml:space="preserve"> </w:t>
+            </w:r>
+            <w:proofErr w:type="spellStart"/>
+            <w:proofErr w:type="gramStart"/>
+            <w:r>
+              <w:rPr>
+                <w:rFonts w:ascii="Menlo" w:eastAsiaTheme="majorHAnsi" w:hAnsi="Menlo" w:cs="Menlo"/>
+                <w:sz w:val="16"/>
+                <w:szCs w:val="21"/>
+              </w:rPr>
+              <w:t>Rx,Ry</w:t>
+            </w:r>
+            <w:proofErr w:type="gramEnd"/>
+            <w:r>
+              <w:rPr>
+                <w:rFonts w:ascii="Menlo" w:eastAsiaTheme="majorHAnsi" w:hAnsi="Menlo" w:cs="Menlo"/>
+                <w:sz w:val="16"/>
+                <w:szCs w:val="21"/>
+              </w:rPr>
+              <w:t>,imm</w:t>
+            </w:r>
+            <w:proofErr w:type="spellEnd"/>
           </w:p>
         </w:tc>
         <w:tc>
@@ -1284,14 +1106,9 @@
                 <w:sz w:val="16"/>
                 <w:szCs w:val="21"/>
               </w:rPr>
-              <w:t>PC++</w:t>
-            </w:r>
-          </w:p>
-        </w:tc>
-        <w:tc>
-          <w:tcPr>
-            <w:tcW w:w="1923" w:type="dxa"/>
-          </w:tcPr>
+              <w:t>if Rx==Ry:</w:t>
+            </w:r>
+          </w:p>
           <w:p>
             <w:pPr>
               <w:spacing w:line="240" w:lineRule="atLeast"/>
@@ -1302,22 +1119,33 @@
                 <w:szCs w:val="21"/>
               </w:rPr>
             </w:pPr>
-            <w:proofErr w:type="gramStart"/>
-            <w:r>
-              <w:rPr>
-                <w:rFonts w:ascii="Menlo" w:eastAsiaTheme="majorHAnsi" w:hAnsi="Menlo" w:cs="Menlo"/>
-                <w:sz w:val="16"/>
-                <w:szCs w:val="21"/>
-              </w:rPr>
-              <w:t>01110  xx</w:t>
-            </w:r>
-            <w:proofErr w:type="gramEnd"/>
-          </w:p>
-        </w:tc>
-        <w:tc>
-          <w:tcPr>
-            <w:tcW w:w="2174" w:type="dxa"/>
-          </w:tcPr>
+            <w:r>
+              <w:rPr>
+                <w:rFonts w:ascii="Menlo" w:eastAsiaTheme="majorHAnsi" w:hAnsi="Menlo" w:cs="Menlo"/>
+                <w:sz w:val="16"/>
+                <w:szCs w:val="21"/>
+              </w:rPr>
+              <w:t xml:space="preserve">  PC == MUX(</w:t>
+            </w:r>
+            <w:proofErr w:type="spellStart"/>
+            <w:r>
+              <w:rPr>
+                <w:rFonts w:ascii="Menlo" w:eastAsiaTheme="majorHAnsi" w:hAnsi="Menlo" w:cs="Menlo"/>
+                <w:sz w:val="16"/>
+                <w:szCs w:val="21"/>
+              </w:rPr>
+              <w:t>imm</w:t>
+            </w:r>
+            <w:proofErr w:type="spellEnd"/>
+            <w:r>
+              <w:rPr>
+                <w:rFonts w:ascii="Menlo" w:eastAsiaTheme="majorHAnsi" w:hAnsi="Menlo" w:cs="Menlo"/>
+                <w:sz w:val="16"/>
+                <w:szCs w:val="21"/>
+              </w:rPr>
+              <w:t>)</w:t>
+            </w:r>
+          </w:p>
           <w:p>
             <w:pPr>
               <w:spacing w:line="240" w:lineRule="atLeast"/>
@@ -1334,32 +1162,9 @@
                 <w:sz w:val="16"/>
                 <w:szCs w:val="21"/>
               </w:rPr>
-              <w:t xml:space="preserve">R2 = </w:t>
-            </w:r>
-            <w:proofErr w:type="spellStart"/>
-            <w:r>
-              <w:rPr>
-                <w:rFonts w:ascii="Menlo" w:eastAsiaTheme="majorHAnsi" w:hAnsi="Menlo" w:cs="Menlo"/>
-                <w:sz w:val="16"/>
-                <w:szCs w:val="21"/>
-              </w:rPr>
-              <w:t>R2</w:t>
-            </w:r>
-            <w:proofErr w:type="spellEnd"/>
-            <w:r>
-              <w:rPr>
-                <w:rFonts w:ascii="Menlo" w:eastAsiaTheme="majorHAnsi" w:hAnsi="Menlo" w:cs="Menlo"/>
-                <w:sz w:val="16"/>
-                <w:szCs w:val="21"/>
-              </w:rPr>
-              <w:t xml:space="preserve"> + Rx</w:t>
-            </w:r>
-          </w:p>
-        </w:tc>
-        <w:tc>
-          <w:tcPr>
-            <w:tcW w:w="1284" w:type="dxa"/>
-          </w:tcPr>
+              <w:t>else:</w:t>
+            </w:r>
+          </w:p>
           <w:p>
             <w:pPr>
               <w:spacing w:line="240" w:lineRule="atLeast"/>
@@ -1376,13 +1181,13 @@
                 <w:sz w:val="16"/>
                 <w:szCs w:val="21"/>
               </w:rPr>
-              <w:t>addR2 R0</w:t>
-            </w:r>
-          </w:p>
-        </w:tc>
-        <w:tc>
-          <w:tcPr>
-            <w:tcW w:w="1389" w:type="dxa"/>
+              <w:t xml:space="preserve">  PC++</w:t>
+            </w:r>
+          </w:p>
+        </w:tc>
+        <w:tc>
+          <w:tcPr>
+            <w:tcW w:w="1923" w:type="dxa"/>
           </w:tcPr>
           <w:p>
             <w:pPr>
@@ -1394,26 +1199,27 @@
                 <w:szCs w:val="21"/>
               </w:rPr>
             </w:pPr>
-            <w:proofErr w:type="gramStart"/>
-            <w:r>
-              <w:rPr>
-                <w:rFonts w:ascii="Menlo" w:eastAsiaTheme="majorHAnsi" w:hAnsi="Menlo" w:cs="Menlo"/>
-                <w:sz w:val="16"/>
-                <w:szCs w:val="21"/>
-              </w:rPr>
-              <w:t>01110  00</w:t>
-            </w:r>
-            <w:proofErr w:type="gramEnd"/>
-          </w:p>
-        </w:tc>
-      </w:tr>
-      <w:tr>
-        <w:trPr>
-          <w:trHeight w:val="367"/>
-        </w:trPr>
-        <w:tc>
-          <w:tcPr>
-            <w:tcW w:w="1587" w:type="dxa"/>
+            <w:r>
+              <w:rPr>
+                <w:rFonts w:ascii="Menlo" w:eastAsiaTheme="majorHAnsi" w:hAnsi="Menlo" w:cs="Menlo"/>
+                <w:sz w:val="16"/>
+                <w:szCs w:val="21"/>
+              </w:rPr>
+              <w:t>10</w:t>
+            </w:r>
+            <w:r>
+              <w:rPr>
+                <w:rFonts w:ascii="Menlo" w:eastAsiaTheme="majorHAnsi" w:hAnsi="Menlo" w:cs="Menlo"/>
+                <w:sz w:val="16"/>
+                <w:szCs w:val="21"/>
+              </w:rPr>
+              <w:t xml:space="preserve"> x y iii</w:t>
+            </w:r>
+          </w:p>
+        </w:tc>
+        <w:tc>
+          <w:tcPr>
+            <w:tcW w:w="2174" w:type="dxa"/>
           </w:tcPr>
           <w:p>
             <w:pPr>
@@ -1431,22 +1237,25 @@
                 <w:sz w:val="16"/>
                 <w:szCs w:val="21"/>
               </w:rPr>
-              <w:t>addR3 R</w:t>
-            </w:r>
-            <w:r>
-              <w:rPr>
-                <w:rFonts w:ascii="Menlo" w:eastAsiaTheme="majorHAnsi" w:hAnsi="Menlo" w:cs="Menlo"/>
-                <w:sz w:val="16"/>
-                <w:szCs w:val="21"/>
-              </w:rPr>
-              <w:t>x</w:t>
-            </w:r>
-          </w:p>
-        </w:tc>
-        <w:tc>
-          <w:tcPr>
-            <w:tcW w:w="1965" w:type="dxa"/>
-          </w:tcPr>
+              <w:t xml:space="preserve">Rx </w:t>
+            </w:r>
+            <w:r>
+              <w:rPr>
+                <w:rFonts w:ascii="Menlo" w:eastAsiaTheme="majorHAnsi" w:hAnsi="Menlo" w:cs="Menlo" w:hint="eastAsia"/>
+                <w:sz w:val="16"/>
+                <w:szCs w:val="21"/>
+              </w:rPr>
+              <w:t>∈</w:t>
+            </w:r>
+            <w:r>
+              <w:rPr>
+                <w:rFonts w:ascii="Menlo" w:eastAsiaTheme="majorHAnsi" w:hAnsi="Menlo" w:cs="Menlo"/>
+                <w:sz w:val="16"/>
+                <w:szCs w:val="21"/>
+              </w:rPr>
+              <w:t xml:space="preserve"> {R0, R1}</w:t>
+            </w:r>
+          </w:p>
           <w:p>
             <w:pPr>
               <w:spacing w:line="240" w:lineRule="atLeast"/>
@@ -1463,14 +1272,41 @@
                 <w:sz w:val="16"/>
                 <w:szCs w:val="21"/>
               </w:rPr>
-              <w:t>PC++</w:t>
-            </w:r>
-          </w:p>
-        </w:tc>
-        <w:tc>
-          <w:tcPr>
-            <w:tcW w:w="1923" w:type="dxa"/>
-          </w:tcPr>
+              <w:t>Ry</w:t>
+            </w:r>
+            <w:r>
+              <w:rPr>
+                <w:rFonts w:ascii="Menlo" w:eastAsiaTheme="majorHAnsi" w:hAnsi="Menlo" w:cs="Menlo"/>
+                <w:sz w:val="16"/>
+                <w:szCs w:val="21"/>
+              </w:rPr>
+              <w:t xml:space="preserve"> </w:t>
+            </w:r>
+            <w:r>
+              <w:rPr>
+                <w:rFonts w:ascii="Menlo" w:eastAsiaTheme="majorHAnsi" w:hAnsi="Menlo" w:cs="Menlo" w:hint="eastAsia"/>
+                <w:sz w:val="16"/>
+                <w:szCs w:val="21"/>
+              </w:rPr>
+              <w:t>∈</w:t>
+            </w:r>
+            <w:r>
+              <w:rPr>
+                <w:rFonts w:ascii="Menlo" w:eastAsiaTheme="majorHAnsi" w:hAnsi="Menlo" w:cs="Menlo"/>
+                <w:sz w:val="16"/>
+                <w:szCs w:val="21"/>
+              </w:rPr>
+              <w:t xml:space="preserve"> {R2, R3</w:t>
+            </w:r>
+            <w:r>
+              <w:rPr>
+                <w:rFonts w:ascii="Menlo" w:eastAsiaTheme="majorHAnsi" w:hAnsi="Menlo" w:cs="Menlo"/>
+                <w:sz w:val="16"/>
+                <w:szCs w:val="21"/>
+              </w:rPr>
+              <w:t>}</w:t>
+            </w:r>
+          </w:p>
           <w:p>
             <w:pPr>
               <w:spacing w:line="240" w:lineRule="atLeast"/>
@@ -1481,21 +1317,53 @@
                 <w:szCs w:val="21"/>
               </w:rPr>
             </w:pPr>
-            <w:proofErr w:type="gramStart"/>
-            <w:r>
-              <w:rPr>
-                <w:rFonts w:ascii="Menlo" w:eastAsiaTheme="majorHAnsi" w:hAnsi="Menlo" w:cs="Menlo"/>
-                <w:sz w:val="16"/>
-                <w:szCs w:val="21"/>
-              </w:rPr>
-              <w:t>01111  xx</w:t>
-            </w:r>
-            <w:proofErr w:type="gramEnd"/>
-          </w:p>
-        </w:tc>
-        <w:tc>
-          <w:tcPr>
-            <w:tcW w:w="2174" w:type="dxa"/>
+            <w:proofErr w:type="spellStart"/>
+            <w:r>
+              <w:rPr>
+                <w:rFonts w:ascii="Menlo" w:eastAsiaTheme="majorHAnsi" w:hAnsi="Menlo" w:cs="Menlo" w:hint="eastAsia"/>
+                <w:sz w:val="16"/>
+                <w:szCs w:val="21"/>
+              </w:rPr>
+              <w:t>I</w:t>
+            </w:r>
+            <w:r>
+              <w:rPr>
+                <w:rFonts w:ascii="Menlo" w:eastAsiaTheme="majorHAnsi" w:hAnsi="Menlo" w:cs="Menlo"/>
+                <w:sz w:val="16"/>
+                <w:szCs w:val="21"/>
+              </w:rPr>
+              <w:t>mm</w:t>
+            </w:r>
+            <w:proofErr w:type="spellEnd"/>
+            <w:r>
+              <w:rPr>
+                <w:rFonts w:ascii="Menlo" w:eastAsiaTheme="majorHAnsi" w:hAnsi="Menlo" w:cs="Menlo"/>
+                <w:sz w:val="16"/>
+                <w:szCs w:val="21"/>
+              </w:rPr>
+              <w:t xml:space="preserve"> number wil</w:t>
+            </w:r>
+            <w:r>
+              <w:rPr>
+                <w:rFonts w:ascii="Menlo" w:eastAsiaTheme="majorHAnsi" w:hAnsi="Menlo" w:cs="Menlo" w:hint="eastAsia"/>
+                <w:sz w:val="16"/>
+                <w:szCs w:val="21"/>
+              </w:rPr>
+              <w:t>l</w:t>
+            </w:r>
+            <w:r>
+              <w:rPr>
+                <w:rFonts w:ascii="Menlo" w:eastAsiaTheme="majorHAnsi" w:hAnsi="Menlo" w:cs="Menlo"/>
+                <w:sz w:val="16"/>
+                <w:szCs w:val="21"/>
+              </w:rPr>
+              <w:t xml:space="preserve"> go into a MUX to select specific jumps</w:t>
+            </w:r>
+          </w:p>
+        </w:tc>
+        <w:tc>
+          <w:tcPr>
+            <w:tcW w:w="1284" w:type="dxa"/>
           </w:tcPr>
           <w:p>
             <w:pPr>
@@ -1507,29 +1375,11 @@
                 <w:szCs w:val="21"/>
               </w:rPr>
             </w:pPr>
-            <w:r>
-              <w:rPr>
-                <w:rFonts w:ascii="Menlo" w:eastAsiaTheme="majorHAnsi" w:hAnsi="Menlo" w:cs="Menlo"/>
-                <w:sz w:val="16"/>
-                <w:szCs w:val="21"/>
-              </w:rPr>
-              <w:t xml:space="preserve">R3 = Rx + </w:t>
-            </w:r>
-            <w:proofErr w:type="spellStart"/>
-            <w:r>
-              <w:rPr>
-                <w:rFonts w:ascii="Menlo" w:eastAsiaTheme="majorHAnsi" w:hAnsi="Menlo" w:cs="Menlo"/>
-                <w:sz w:val="16"/>
-                <w:szCs w:val="21"/>
-              </w:rPr>
-              <w:t>Rx</w:t>
-            </w:r>
-            <w:proofErr w:type="spellEnd"/>
-          </w:p>
-        </w:tc>
-        <w:tc>
-          <w:tcPr>
-            <w:tcW w:w="1284" w:type="dxa"/>
+          </w:p>
+        </w:tc>
+        <w:tc>
+          <w:tcPr>
+            <w:tcW w:w="1389" w:type="dxa"/>
           </w:tcPr>
           <w:p>
             <w:pPr>
@@ -1541,966 +1391,6 @@
                 <w:szCs w:val="21"/>
               </w:rPr>
             </w:pPr>
-            <w:r>
-              <w:rPr>
-                <w:rFonts w:ascii="Menlo" w:eastAsiaTheme="majorHAnsi" w:hAnsi="Menlo" w:cs="Menlo"/>
-                <w:sz w:val="16"/>
-                <w:szCs w:val="21"/>
-              </w:rPr>
-              <w:t>addR3 R0</w:t>
-            </w:r>
-          </w:p>
-        </w:tc>
-        <w:tc>
-          <w:tcPr>
-            <w:tcW w:w="1389" w:type="dxa"/>
-          </w:tcPr>
-          <w:p>
-            <w:pPr>
-              <w:spacing w:line="240" w:lineRule="atLeast"/>
-              <w:jc w:val="left"/>
-              <w:rPr>
-                <w:rFonts w:ascii="Menlo" w:eastAsiaTheme="majorHAnsi" w:hAnsi="Menlo" w:cs="Menlo"/>
-                <w:sz w:val="16"/>
-                <w:szCs w:val="21"/>
-              </w:rPr>
-            </w:pPr>
-            <w:proofErr w:type="gramStart"/>
-            <w:r>
-              <w:rPr>
-                <w:rFonts w:ascii="Menlo" w:eastAsiaTheme="majorHAnsi" w:hAnsi="Menlo" w:cs="Menlo"/>
-                <w:sz w:val="16"/>
-                <w:szCs w:val="21"/>
-              </w:rPr>
-              <w:t>01111  00</w:t>
-            </w:r>
-            <w:proofErr w:type="gramEnd"/>
-          </w:p>
-        </w:tc>
-      </w:tr>
-      <w:tr>
-        <w:trPr>
-          <w:trHeight w:val="367"/>
-        </w:trPr>
-        <w:tc>
-          <w:tcPr>
-            <w:tcW w:w="1587" w:type="dxa"/>
-          </w:tcPr>
-          <w:p>
-            <w:pPr>
-              <w:spacing w:line="240" w:lineRule="atLeast"/>
-              <w:jc w:val="left"/>
-              <w:rPr>
-                <w:rFonts w:ascii="Menlo" w:eastAsiaTheme="majorHAnsi" w:hAnsi="Menlo" w:cs="Menlo"/>
-                <w:sz w:val="16"/>
-                <w:szCs w:val="21"/>
-              </w:rPr>
-            </w:pPr>
-            <w:r>
-              <w:rPr>
-                <w:rFonts w:ascii="Menlo" w:eastAsiaTheme="majorHAnsi" w:hAnsi="Menlo" w:cs="Menlo"/>
-                <w:sz w:val="16"/>
-                <w:szCs w:val="21"/>
-              </w:rPr>
-              <w:t>subR3 R</w:t>
-            </w:r>
-            <w:r>
-              <w:rPr>
-                <w:rFonts w:ascii="Menlo" w:eastAsiaTheme="majorHAnsi" w:hAnsi="Menlo" w:cs="Menlo"/>
-                <w:sz w:val="16"/>
-                <w:szCs w:val="21"/>
-              </w:rPr>
-              <w:t>x</w:t>
-            </w:r>
-          </w:p>
-        </w:tc>
-        <w:tc>
-          <w:tcPr>
-            <w:tcW w:w="1965" w:type="dxa"/>
-          </w:tcPr>
-          <w:p>
-            <w:pPr>
-              <w:spacing w:line="240" w:lineRule="atLeast"/>
-              <w:jc w:val="left"/>
-              <w:rPr>
-                <w:rFonts w:ascii="Menlo" w:eastAsiaTheme="majorHAnsi" w:hAnsi="Menlo" w:cs="Menlo"/>
-                <w:sz w:val="16"/>
-                <w:szCs w:val="21"/>
-              </w:rPr>
-            </w:pPr>
-            <w:r>
-              <w:rPr>
-                <w:rFonts w:ascii="Menlo" w:eastAsiaTheme="majorHAnsi" w:hAnsi="Menlo" w:cs="Menlo"/>
-                <w:sz w:val="16"/>
-                <w:szCs w:val="21"/>
-              </w:rPr>
-              <w:t>PC++</w:t>
-            </w:r>
-          </w:p>
-        </w:tc>
-        <w:tc>
-          <w:tcPr>
-            <w:tcW w:w="1923" w:type="dxa"/>
-          </w:tcPr>
-          <w:p>
-            <w:pPr>
-              <w:spacing w:line="240" w:lineRule="atLeast"/>
-              <w:jc w:val="left"/>
-              <w:rPr>
-                <w:rFonts w:ascii="Menlo" w:eastAsiaTheme="majorHAnsi" w:hAnsi="Menlo" w:cs="Menlo"/>
-                <w:sz w:val="16"/>
-                <w:szCs w:val="21"/>
-              </w:rPr>
-            </w:pPr>
-            <w:proofErr w:type="gramStart"/>
-            <w:r>
-              <w:rPr>
-                <w:rFonts w:ascii="Menlo" w:eastAsiaTheme="majorHAnsi" w:hAnsi="Menlo" w:cs="Menlo"/>
-                <w:sz w:val="16"/>
-                <w:szCs w:val="21"/>
-              </w:rPr>
-              <w:t>01101  xx</w:t>
-            </w:r>
-            <w:proofErr w:type="gramEnd"/>
-          </w:p>
-        </w:tc>
-        <w:tc>
-          <w:tcPr>
-            <w:tcW w:w="2174" w:type="dxa"/>
-          </w:tcPr>
-          <w:p>
-            <w:pPr>
-              <w:spacing w:line="240" w:lineRule="atLeast"/>
-              <w:jc w:val="left"/>
-              <w:rPr>
-                <w:rFonts w:ascii="Menlo" w:eastAsiaTheme="majorHAnsi" w:hAnsi="Menlo" w:cs="Menlo"/>
-                <w:sz w:val="16"/>
-                <w:szCs w:val="21"/>
-              </w:rPr>
-            </w:pPr>
-            <w:r>
-              <w:rPr>
-                <w:rFonts w:ascii="Menlo" w:eastAsiaTheme="majorHAnsi" w:hAnsi="Menlo" w:cs="Menlo"/>
-                <w:sz w:val="16"/>
-                <w:szCs w:val="21"/>
-              </w:rPr>
-              <w:t xml:space="preserve">R3 = </w:t>
-            </w:r>
-            <w:proofErr w:type="spellStart"/>
-            <w:r>
-              <w:rPr>
-                <w:rFonts w:ascii="Menlo" w:eastAsiaTheme="majorHAnsi" w:hAnsi="Menlo" w:cs="Menlo"/>
-                <w:sz w:val="16"/>
-                <w:szCs w:val="21"/>
-              </w:rPr>
-              <w:t>R3</w:t>
-            </w:r>
-            <w:proofErr w:type="spellEnd"/>
-            <w:r>
-              <w:rPr>
-                <w:rFonts w:ascii="Menlo" w:eastAsiaTheme="majorHAnsi" w:hAnsi="Menlo" w:cs="Menlo"/>
-                <w:sz w:val="16"/>
-                <w:szCs w:val="21"/>
-              </w:rPr>
-              <w:t xml:space="preserve"> - Rx</w:t>
-            </w:r>
-          </w:p>
-        </w:tc>
-        <w:tc>
-          <w:tcPr>
-            <w:tcW w:w="1284" w:type="dxa"/>
-          </w:tcPr>
-          <w:p>
-            <w:pPr>
-              <w:spacing w:line="240" w:lineRule="atLeast"/>
-              <w:jc w:val="left"/>
-              <w:rPr>
-                <w:rFonts w:ascii="Menlo" w:eastAsiaTheme="majorHAnsi" w:hAnsi="Menlo" w:cs="Menlo"/>
-                <w:sz w:val="16"/>
-                <w:szCs w:val="21"/>
-              </w:rPr>
-            </w:pPr>
-            <w:r>
-              <w:rPr>
-                <w:rFonts w:ascii="Menlo" w:eastAsiaTheme="majorHAnsi" w:hAnsi="Menlo" w:cs="Menlo"/>
-                <w:sz w:val="16"/>
-                <w:szCs w:val="21"/>
-              </w:rPr>
-              <w:t>subR3 R0</w:t>
-            </w:r>
-          </w:p>
-        </w:tc>
-        <w:tc>
-          <w:tcPr>
-            <w:tcW w:w="1389" w:type="dxa"/>
-          </w:tcPr>
-          <w:p>
-            <w:pPr>
-              <w:spacing w:line="240" w:lineRule="atLeast"/>
-              <w:jc w:val="left"/>
-              <w:rPr>
-                <w:rFonts w:ascii="Menlo" w:eastAsiaTheme="majorHAnsi" w:hAnsi="Menlo" w:cs="Menlo"/>
-                <w:sz w:val="16"/>
-                <w:szCs w:val="21"/>
-              </w:rPr>
-            </w:pPr>
-            <w:proofErr w:type="gramStart"/>
-            <w:r>
-              <w:rPr>
-                <w:rFonts w:ascii="Menlo" w:eastAsiaTheme="majorHAnsi" w:hAnsi="Menlo" w:cs="Menlo"/>
-                <w:sz w:val="16"/>
-                <w:szCs w:val="21"/>
-              </w:rPr>
-              <w:t>01101  00</w:t>
-            </w:r>
-            <w:proofErr w:type="gramEnd"/>
-          </w:p>
-        </w:tc>
-      </w:tr>
-      <w:tr>
-        <w:trPr>
-          <w:trHeight w:val="418"/>
-        </w:trPr>
-        <w:tc>
-          <w:tcPr>
-            <w:tcW w:w="1587" w:type="dxa"/>
-          </w:tcPr>
-          <w:p>
-            <w:pPr>
-              <w:spacing w:line="240" w:lineRule="atLeast"/>
-              <w:jc w:val="left"/>
-              <w:rPr>
-                <w:rFonts w:ascii="Menlo" w:eastAsiaTheme="majorHAnsi" w:hAnsi="Menlo" w:cs="Menlo"/>
-                <w:sz w:val="16"/>
-                <w:szCs w:val="21"/>
-              </w:rPr>
-            </w:pPr>
-            <w:proofErr w:type="spellStart"/>
-            <w:r>
-              <w:rPr>
-                <w:rFonts w:ascii="Menlo" w:eastAsiaTheme="majorHAnsi" w:hAnsi="Menlo" w:cs="Menlo"/>
-                <w:sz w:val="16"/>
-                <w:szCs w:val="21"/>
-              </w:rPr>
-              <w:t>addi</w:t>
-            </w:r>
-            <w:proofErr w:type="spellEnd"/>
-            <w:r>
-              <w:rPr>
-                <w:rFonts w:ascii="Menlo" w:eastAsiaTheme="majorHAnsi" w:hAnsi="Menlo" w:cs="Menlo"/>
-                <w:sz w:val="16"/>
-                <w:szCs w:val="21"/>
-              </w:rPr>
-              <w:t xml:space="preserve"> Rx </w:t>
-            </w:r>
-            <w:proofErr w:type="spellStart"/>
-            <w:r>
-              <w:rPr>
-                <w:rFonts w:ascii="Menlo" w:eastAsiaTheme="majorHAnsi" w:hAnsi="Menlo" w:cs="Menlo"/>
-                <w:sz w:val="16"/>
-                <w:szCs w:val="21"/>
-              </w:rPr>
-              <w:t>imm</w:t>
-            </w:r>
-            <w:proofErr w:type="spellEnd"/>
-          </w:p>
-        </w:tc>
-        <w:tc>
-          <w:tcPr>
-            <w:tcW w:w="1965" w:type="dxa"/>
-          </w:tcPr>
-          <w:p>
-            <w:pPr>
-              <w:spacing w:line="240" w:lineRule="atLeast"/>
-              <w:jc w:val="left"/>
-              <w:rPr>
-                <w:rFonts w:ascii="Menlo" w:eastAsiaTheme="majorHAnsi" w:hAnsi="Menlo" w:cs="Menlo"/>
-                <w:sz w:val="16"/>
-                <w:szCs w:val="21"/>
-              </w:rPr>
-            </w:pPr>
-            <w:r>
-              <w:rPr>
-                <w:rFonts w:ascii="Menlo" w:eastAsiaTheme="majorHAnsi" w:hAnsi="Menlo" w:cs="Menlo"/>
-                <w:sz w:val="16"/>
-                <w:szCs w:val="21"/>
-              </w:rPr>
-              <w:t>PC++</w:t>
-            </w:r>
-          </w:p>
-        </w:tc>
-        <w:tc>
-          <w:tcPr>
-            <w:tcW w:w="1923" w:type="dxa"/>
-          </w:tcPr>
-          <w:p>
-            <w:pPr>
-              <w:spacing w:line="240" w:lineRule="atLeast"/>
-              <w:jc w:val="left"/>
-              <w:rPr>
-                <w:rFonts w:ascii="Menlo" w:eastAsiaTheme="majorHAnsi" w:hAnsi="Menlo" w:cs="Menlo"/>
-                <w:sz w:val="16"/>
-                <w:szCs w:val="21"/>
-              </w:rPr>
-            </w:pPr>
-            <w:r>
-              <w:rPr>
-                <w:rFonts w:ascii="Menlo" w:eastAsiaTheme="majorHAnsi" w:hAnsi="Menlo" w:cs="Menlo"/>
-                <w:sz w:val="16"/>
-                <w:szCs w:val="21"/>
-              </w:rPr>
-              <w:t xml:space="preserve">100 xx </w:t>
-            </w:r>
-            <w:r>
-              <w:rPr>
-                <w:rFonts w:ascii="Menlo" w:eastAsiaTheme="majorHAnsi" w:hAnsi="Menlo" w:cs="Menlo"/>
-                <w:sz w:val="16"/>
-                <w:szCs w:val="21"/>
-              </w:rPr>
-              <w:t>ii</w:t>
-            </w:r>
-          </w:p>
-        </w:tc>
-        <w:tc>
-          <w:tcPr>
-            <w:tcW w:w="2174" w:type="dxa"/>
-          </w:tcPr>
-          <w:p>
-            <w:pPr>
-              <w:spacing w:line="240" w:lineRule="atLeast"/>
-              <w:jc w:val="left"/>
-              <w:rPr>
-                <w:rFonts w:ascii="Menlo" w:eastAsiaTheme="majorHAnsi" w:hAnsi="Menlo" w:cs="Menlo"/>
-                <w:sz w:val="16"/>
-                <w:szCs w:val="21"/>
-              </w:rPr>
-            </w:pPr>
-            <w:r>
-              <w:rPr>
-                <w:rFonts w:ascii="Menlo" w:eastAsiaTheme="majorHAnsi" w:hAnsi="Menlo" w:cs="Menlo"/>
-                <w:sz w:val="16"/>
-                <w:szCs w:val="21"/>
-              </w:rPr>
-              <w:t xml:space="preserve">Rx = </w:t>
-            </w:r>
-            <w:proofErr w:type="spellStart"/>
-            <w:r>
-              <w:rPr>
-                <w:rFonts w:ascii="Menlo" w:eastAsiaTheme="majorHAnsi" w:hAnsi="Menlo" w:cs="Menlo"/>
-                <w:sz w:val="16"/>
-                <w:szCs w:val="21"/>
-              </w:rPr>
-              <w:t>Rx</w:t>
-            </w:r>
-            <w:proofErr w:type="spellEnd"/>
-            <w:r>
-              <w:rPr>
-                <w:rFonts w:ascii="Menlo" w:eastAsiaTheme="majorHAnsi" w:hAnsi="Menlo" w:cs="Menlo"/>
-                <w:sz w:val="16"/>
-                <w:szCs w:val="21"/>
-              </w:rPr>
-              <w:t xml:space="preserve"> +</w:t>
-            </w:r>
-            <w:r>
-              <w:rPr>
-                <w:rFonts w:ascii="Menlo" w:eastAsiaTheme="majorHAnsi" w:hAnsi="Menlo" w:cs="Menlo"/>
-                <w:sz w:val="16"/>
-                <w:szCs w:val="21"/>
-              </w:rPr>
-              <w:t xml:space="preserve"> </w:t>
-            </w:r>
-            <w:proofErr w:type="spellStart"/>
-            <w:r>
-              <w:rPr>
-                <w:rFonts w:ascii="Menlo" w:eastAsiaTheme="majorHAnsi" w:hAnsi="Menlo" w:cs="Menlo"/>
-                <w:sz w:val="16"/>
-                <w:szCs w:val="21"/>
-              </w:rPr>
-              <w:t>imm</w:t>
-            </w:r>
-            <w:proofErr w:type="spellEnd"/>
-          </w:p>
-        </w:tc>
-        <w:tc>
-          <w:tcPr>
-            <w:tcW w:w="1284" w:type="dxa"/>
-          </w:tcPr>
-          <w:p>
-            <w:pPr>
-              <w:spacing w:line="240" w:lineRule="atLeast"/>
-              <w:jc w:val="left"/>
-              <w:rPr>
-                <w:rFonts w:ascii="Menlo" w:eastAsiaTheme="majorHAnsi" w:hAnsi="Menlo" w:cs="Menlo"/>
-                <w:sz w:val="16"/>
-                <w:szCs w:val="21"/>
-              </w:rPr>
-            </w:pPr>
-            <w:proofErr w:type="spellStart"/>
-            <w:r>
-              <w:rPr>
-                <w:rFonts w:ascii="Menlo" w:eastAsiaTheme="majorHAnsi" w:hAnsi="Menlo" w:cs="Menlo"/>
-                <w:sz w:val="16"/>
-                <w:szCs w:val="21"/>
-              </w:rPr>
-              <w:t>addi</w:t>
-            </w:r>
-            <w:proofErr w:type="spellEnd"/>
-            <w:r>
-              <w:rPr>
-                <w:rFonts w:ascii="Menlo" w:eastAsiaTheme="majorHAnsi" w:hAnsi="Menlo" w:cs="Menlo"/>
-                <w:sz w:val="16"/>
-                <w:szCs w:val="21"/>
-              </w:rPr>
-              <w:t xml:space="preserve"> R0, 2</w:t>
-            </w:r>
-          </w:p>
-        </w:tc>
-        <w:tc>
-          <w:tcPr>
-            <w:tcW w:w="1389" w:type="dxa"/>
-          </w:tcPr>
-          <w:p>
-            <w:pPr>
-              <w:spacing w:line="240" w:lineRule="atLeast"/>
-              <w:jc w:val="left"/>
-              <w:rPr>
-                <w:rFonts w:ascii="Menlo" w:eastAsiaTheme="majorHAnsi" w:hAnsi="Menlo" w:cs="Menlo"/>
-                <w:sz w:val="16"/>
-                <w:szCs w:val="21"/>
-              </w:rPr>
-            </w:pPr>
-            <w:r>
-              <w:rPr>
-                <w:rFonts w:ascii="Menlo" w:eastAsiaTheme="majorHAnsi" w:hAnsi="Menlo" w:cs="Menlo"/>
-                <w:sz w:val="16"/>
-                <w:szCs w:val="21"/>
-              </w:rPr>
-              <w:t>100 00 10</w:t>
-            </w:r>
-          </w:p>
-        </w:tc>
-      </w:tr>
-      <w:tr>
-        <w:trPr>
-          <w:trHeight w:val="464"/>
-        </w:trPr>
-        <w:tc>
-          <w:tcPr>
-            <w:tcW w:w="1587" w:type="dxa"/>
-          </w:tcPr>
-          <w:p>
-            <w:pPr>
-              <w:spacing w:line="240" w:lineRule="atLeast"/>
-              <w:jc w:val="left"/>
-              <w:rPr>
-                <w:rFonts w:ascii="Menlo" w:eastAsiaTheme="majorHAnsi" w:hAnsi="Menlo" w:cs="Menlo"/>
-                <w:sz w:val="16"/>
-                <w:szCs w:val="21"/>
-              </w:rPr>
-            </w:pPr>
-            <w:r>
-              <w:rPr>
-                <w:rFonts w:ascii="Menlo" w:eastAsiaTheme="majorHAnsi" w:hAnsi="Menlo" w:cs="Menlo"/>
-                <w:sz w:val="16"/>
-                <w:szCs w:val="21"/>
-              </w:rPr>
-              <w:t xml:space="preserve">sltR0 </w:t>
-            </w:r>
-            <w:proofErr w:type="spellStart"/>
-            <w:proofErr w:type="gramStart"/>
-            <w:r>
-              <w:rPr>
-                <w:rFonts w:ascii="Menlo" w:eastAsiaTheme="majorHAnsi" w:hAnsi="Menlo" w:cs="Menlo"/>
-                <w:sz w:val="16"/>
-                <w:szCs w:val="21"/>
-              </w:rPr>
-              <w:t>Rx,Ry</w:t>
-            </w:r>
-            <w:proofErr w:type="spellEnd"/>
-            <w:proofErr w:type="gramEnd"/>
-          </w:p>
-        </w:tc>
-        <w:tc>
-          <w:tcPr>
-            <w:tcW w:w="1965" w:type="dxa"/>
-          </w:tcPr>
-          <w:p>
-            <w:pPr>
-              <w:spacing w:line="240" w:lineRule="atLeast"/>
-              <w:jc w:val="left"/>
-              <w:rPr>
-                <w:rFonts w:ascii="Menlo" w:eastAsiaTheme="majorHAnsi" w:hAnsi="Menlo" w:cs="Menlo"/>
-                <w:sz w:val="16"/>
-                <w:szCs w:val="21"/>
-              </w:rPr>
-            </w:pPr>
-            <w:r>
-              <w:rPr>
-                <w:rFonts w:ascii="Menlo" w:eastAsiaTheme="majorHAnsi" w:hAnsi="Menlo" w:cs="Menlo"/>
-                <w:sz w:val="16"/>
-                <w:szCs w:val="21"/>
-              </w:rPr>
-              <w:t>PC++</w:t>
-            </w:r>
-          </w:p>
-        </w:tc>
-        <w:tc>
-          <w:tcPr>
-            <w:tcW w:w="1923" w:type="dxa"/>
-          </w:tcPr>
-          <w:p>
-            <w:pPr>
-              <w:spacing w:line="240" w:lineRule="atLeast"/>
-              <w:jc w:val="left"/>
-              <w:rPr>
-                <w:rFonts w:ascii="Menlo" w:eastAsiaTheme="majorHAnsi" w:hAnsi="Menlo" w:cs="Menlo"/>
-                <w:sz w:val="16"/>
-                <w:szCs w:val="21"/>
-              </w:rPr>
-            </w:pPr>
-            <w:r>
-              <w:rPr>
-                <w:rFonts w:ascii="Menlo" w:eastAsiaTheme="majorHAnsi" w:hAnsi="Menlo" w:cs="Menlo"/>
-                <w:sz w:val="16"/>
-                <w:szCs w:val="21"/>
-              </w:rPr>
-              <w:t xml:space="preserve">101 xx </w:t>
-            </w:r>
-            <w:proofErr w:type="spellStart"/>
-            <w:r>
-              <w:rPr>
-                <w:rFonts w:ascii="Menlo" w:eastAsiaTheme="majorHAnsi" w:hAnsi="Menlo" w:cs="Menlo"/>
-                <w:sz w:val="16"/>
-                <w:szCs w:val="21"/>
-              </w:rPr>
-              <w:t>yy</w:t>
-            </w:r>
-            <w:proofErr w:type="spellEnd"/>
-          </w:p>
-        </w:tc>
-        <w:tc>
-          <w:tcPr>
-            <w:tcW w:w="2174" w:type="dxa"/>
-          </w:tcPr>
-          <w:p>
-            <w:pPr>
-              <w:spacing w:line="240" w:lineRule="atLeast"/>
-              <w:jc w:val="left"/>
-              <w:rPr>
-                <w:rFonts w:ascii="Menlo" w:eastAsiaTheme="majorHAnsi" w:hAnsi="Menlo" w:cs="Menlo"/>
-                <w:sz w:val="16"/>
-                <w:szCs w:val="21"/>
-              </w:rPr>
-            </w:pPr>
-            <w:r>
-              <w:rPr>
-                <w:rFonts w:ascii="Menlo" w:eastAsiaTheme="majorHAnsi" w:hAnsi="Menlo" w:cs="Menlo"/>
-                <w:sz w:val="16"/>
-                <w:szCs w:val="21"/>
-              </w:rPr>
-              <w:t>R0 =1 if Rx &lt; Ry</w:t>
-            </w:r>
-          </w:p>
-        </w:tc>
-        <w:tc>
-          <w:tcPr>
-            <w:tcW w:w="1284" w:type="dxa"/>
-          </w:tcPr>
-          <w:p>
-            <w:pPr>
-              <w:spacing w:line="240" w:lineRule="atLeast"/>
-              <w:jc w:val="left"/>
-              <w:rPr>
-                <w:rFonts w:ascii="Menlo" w:eastAsiaTheme="majorHAnsi" w:hAnsi="Menlo" w:cs="Menlo"/>
-                <w:sz w:val="16"/>
-                <w:szCs w:val="21"/>
-              </w:rPr>
-            </w:pPr>
-            <w:r>
-              <w:rPr>
-                <w:rFonts w:ascii="Menlo" w:eastAsiaTheme="majorHAnsi" w:hAnsi="Menlo" w:cs="Menlo"/>
-                <w:sz w:val="16"/>
-                <w:szCs w:val="21"/>
-              </w:rPr>
-              <w:t>sltR0 R</w:t>
-            </w:r>
-            <w:proofErr w:type="gramStart"/>
-            <w:r>
-              <w:rPr>
-                <w:rFonts w:ascii="Menlo" w:eastAsiaTheme="majorHAnsi" w:hAnsi="Menlo" w:cs="Menlo"/>
-                <w:sz w:val="16"/>
-                <w:szCs w:val="21"/>
-              </w:rPr>
-              <w:t>0,R</w:t>
-            </w:r>
-            <w:proofErr w:type="gramEnd"/>
-            <w:r>
-              <w:rPr>
-                <w:rFonts w:ascii="Menlo" w:eastAsiaTheme="majorHAnsi" w:hAnsi="Menlo" w:cs="Menlo"/>
-                <w:sz w:val="16"/>
-                <w:szCs w:val="21"/>
-              </w:rPr>
-              <w:t>1</w:t>
-            </w:r>
-          </w:p>
-        </w:tc>
-        <w:tc>
-          <w:tcPr>
-            <w:tcW w:w="1389" w:type="dxa"/>
-          </w:tcPr>
-          <w:p>
-            <w:pPr>
-              <w:spacing w:line="240" w:lineRule="atLeast"/>
-              <w:jc w:val="left"/>
-              <w:rPr>
-                <w:rFonts w:ascii="Menlo" w:eastAsiaTheme="majorHAnsi" w:hAnsi="Menlo" w:cs="Menlo"/>
-                <w:sz w:val="16"/>
-                <w:szCs w:val="21"/>
-              </w:rPr>
-            </w:pPr>
-            <w:r>
-              <w:rPr>
-                <w:rFonts w:ascii="Menlo" w:eastAsiaTheme="majorHAnsi" w:hAnsi="Menlo" w:cs="Menlo"/>
-                <w:sz w:val="16"/>
-                <w:szCs w:val="21"/>
-              </w:rPr>
-              <w:t>101 00 11</w:t>
-            </w:r>
-          </w:p>
-        </w:tc>
-      </w:tr>
-      <w:tr>
-        <w:trPr>
-          <w:trHeight w:val="884"/>
-        </w:trPr>
-        <w:tc>
-          <w:tcPr>
-            <w:tcW w:w="1587" w:type="dxa"/>
-          </w:tcPr>
-          <w:p>
-            <w:pPr>
-              <w:spacing w:line="240" w:lineRule="atLeast"/>
-              <w:jc w:val="left"/>
-              <w:rPr>
-                <w:rFonts w:ascii="Menlo" w:eastAsiaTheme="majorHAnsi" w:hAnsi="Menlo" w:cs="Menlo"/>
-                <w:sz w:val="16"/>
-                <w:szCs w:val="21"/>
-              </w:rPr>
-            </w:pPr>
-            <w:r>
-              <w:rPr>
-                <w:rFonts w:ascii="Menlo" w:eastAsiaTheme="majorHAnsi" w:hAnsi="Menlo" w:cs="Menlo"/>
-                <w:sz w:val="16"/>
-                <w:szCs w:val="21"/>
-              </w:rPr>
-              <w:t>beqR0 R</w:t>
-            </w:r>
-            <w:r>
-              <w:rPr>
-                <w:rFonts w:ascii="Menlo" w:eastAsiaTheme="majorHAnsi" w:hAnsi="Menlo" w:cs="Menlo"/>
-                <w:sz w:val="16"/>
-                <w:szCs w:val="21"/>
-              </w:rPr>
-              <w:t>x</w:t>
-            </w:r>
-            <w:r>
-              <w:rPr>
-                <w:rFonts w:ascii="Menlo" w:eastAsiaTheme="majorHAnsi" w:hAnsi="Menlo" w:cs="Menlo"/>
-                <w:sz w:val="16"/>
-                <w:szCs w:val="21"/>
-              </w:rPr>
-              <w:t xml:space="preserve"> </w:t>
-            </w:r>
-            <w:proofErr w:type="spellStart"/>
-            <w:r>
-              <w:rPr>
-                <w:rFonts w:ascii="Menlo" w:eastAsiaTheme="majorHAnsi" w:hAnsi="Menlo" w:cs="Menlo"/>
-                <w:sz w:val="16"/>
-                <w:szCs w:val="21"/>
-              </w:rPr>
-              <w:t>imm</w:t>
-            </w:r>
-            <w:proofErr w:type="spellEnd"/>
-          </w:p>
-        </w:tc>
-        <w:tc>
-          <w:tcPr>
-            <w:tcW w:w="1965" w:type="dxa"/>
-          </w:tcPr>
-          <w:p>
-            <w:pPr>
-              <w:spacing w:line="240" w:lineRule="atLeast"/>
-              <w:jc w:val="left"/>
-              <w:rPr>
-                <w:rFonts w:ascii="Menlo" w:eastAsiaTheme="majorHAnsi" w:hAnsi="Menlo" w:cs="Menlo"/>
-                <w:sz w:val="16"/>
-                <w:szCs w:val="21"/>
-              </w:rPr>
-            </w:pPr>
-            <w:r>
-              <w:rPr>
-                <w:rFonts w:ascii="Menlo" w:eastAsiaTheme="majorHAnsi" w:hAnsi="Menlo" w:cs="Menlo"/>
-                <w:sz w:val="16"/>
-                <w:szCs w:val="21"/>
-              </w:rPr>
-              <w:t>if Rx==RO:</w:t>
-            </w:r>
-          </w:p>
-          <w:p>
-            <w:pPr>
-              <w:spacing w:line="240" w:lineRule="atLeast"/>
-              <w:jc w:val="left"/>
-              <w:rPr>
-                <w:rFonts w:ascii="Menlo" w:eastAsiaTheme="majorHAnsi" w:hAnsi="Menlo" w:cs="Menlo"/>
-                <w:sz w:val="16"/>
-                <w:szCs w:val="21"/>
-              </w:rPr>
-            </w:pPr>
-            <w:r>
-              <w:rPr>
-                <w:rFonts w:ascii="Menlo" w:eastAsiaTheme="majorHAnsi" w:hAnsi="Menlo" w:cs="Menlo"/>
-                <w:sz w:val="16"/>
-                <w:szCs w:val="21"/>
-              </w:rPr>
-              <w:t xml:space="preserve">  PC == MUX(</w:t>
-            </w:r>
-            <w:proofErr w:type="spellStart"/>
-            <w:r>
-              <w:rPr>
-                <w:rFonts w:ascii="Menlo" w:eastAsiaTheme="majorHAnsi" w:hAnsi="Menlo" w:cs="Menlo"/>
-                <w:sz w:val="16"/>
-                <w:szCs w:val="21"/>
-              </w:rPr>
-              <w:t>imm</w:t>
-            </w:r>
-            <w:proofErr w:type="spellEnd"/>
-            <w:r>
-              <w:rPr>
-                <w:rFonts w:ascii="Menlo" w:eastAsiaTheme="majorHAnsi" w:hAnsi="Menlo" w:cs="Menlo"/>
-                <w:sz w:val="16"/>
-                <w:szCs w:val="21"/>
-              </w:rPr>
-              <w:t>)</w:t>
-            </w:r>
-          </w:p>
-          <w:p>
-            <w:pPr>
-              <w:spacing w:line="240" w:lineRule="atLeast"/>
-              <w:jc w:val="left"/>
-              <w:rPr>
-                <w:rFonts w:ascii="Menlo" w:eastAsiaTheme="majorHAnsi" w:hAnsi="Menlo" w:cs="Menlo"/>
-                <w:sz w:val="16"/>
-                <w:szCs w:val="21"/>
-              </w:rPr>
-            </w:pPr>
-            <w:r>
-              <w:rPr>
-                <w:rFonts w:ascii="Menlo" w:eastAsiaTheme="majorHAnsi" w:hAnsi="Menlo" w:cs="Menlo"/>
-                <w:sz w:val="16"/>
-                <w:szCs w:val="21"/>
-              </w:rPr>
-              <w:t>else:</w:t>
-            </w:r>
-          </w:p>
-          <w:p>
-            <w:pPr>
-              <w:spacing w:line="240" w:lineRule="atLeast"/>
-              <w:jc w:val="left"/>
-              <w:rPr>
-                <w:rFonts w:ascii="Menlo" w:eastAsiaTheme="majorHAnsi" w:hAnsi="Menlo" w:cs="Menlo"/>
-                <w:sz w:val="16"/>
-                <w:szCs w:val="21"/>
-              </w:rPr>
-            </w:pPr>
-            <w:r>
-              <w:rPr>
-                <w:rFonts w:ascii="Menlo" w:eastAsiaTheme="majorHAnsi" w:hAnsi="Menlo" w:cs="Menlo"/>
-                <w:sz w:val="16"/>
-                <w:szCs w:val="21"/>
-              </w:rPr>
-              <w:t xml:space="preserve">  PC++</w:t>
-            </w:r>
-          </w:p>
-        </w:tc>
-        <w:tc>
-          <w:tcPr>
-            <w:tcW w:w="1923" w:type="dxa"/>
-          </w:tcPr>
-          <w:p>
-            <w:pPr>
-              <w:spacing w:line="240" w:lineRule="atLeast"/>
-              <w:jc w:val="left"/>
-              <w:rPr>
-                <w:rFonts w:ascii="Menlo" w:eastAsiaTheme="majorHAnsi" w:hAnsi="Menlo" w:cs="Menlo"/>
-                <w:sz w:val="16"/>
-                <w:szCs w:val="21"/>
-              </w:rPr>
-            </w:pPr>
-            <w:r>
-              <w:rPr>
-                <w:rFonts w:ascii="Menlo" w:eastAsiaTheme="majorHAnsi" w:hAnsi="Menlo" w:cs="Menlo"/>
-                <w:sz w:val="16"/>
-                <w:szCs w:val="21"/>
-              </w:rPr>
-              <w:t>11 xx iii</w:t>
-            </w:r>
-          </w:p>
-        </w:tc>
-        <w:tc>
-          <w:tcPr>
-            <w:tcW w:w="2174" w:type="dxa"/>
-          </w:tcPr>
-          <w:p>
-            <w:pPr>
-              <w:spacing w:line="240" w:lineRule="atLeast"/>
-              <w:jc w:val="left"/>
-              <w:rPr>
-                <w:rFonts w:ascii="Menlo" w:eastAsiaTheme="majorHAnsi" w:hAnsi="Menlo" w:cs="Menlo"/>
-                <w:sz w:val="16"/>
-                <w:szCs w:val="21"/>
-              </w:rPr>
-            </w:pPr>
-            <w:r>
-              <w:rPr>
-                <w:rFonts w:ascii="Menlo" w:eastAsiaTheme="majorHAnsi" w:hAnsi="Menlo" w:cs="Menlo"/>
-                <w:sz w:val="16"/>
-                <w:szCs w:val="21"/>
-              </w:rPr>
-              <w:t xml:space="preserve">Rx </w:t>
-            </w:r>
-            <w:r>
-              <w:rPr>
-                <w:rFonts w:ascii="Menlo" w:eastAsiaTheme="majorHAnsi" w:hAnsi="Menlo" w:cs="Menlo" w:hint="eastAsia"/>
-                <w:sz w:val="16"/>
-                <w:szCs w:val="21"/>
-              </w:rPr>
-              <w:t>∈</w:t>
-            </w:r>
-            <w:r>
-              <w:rPr>
-                <w:rFonts w:ascii="Menlo" w:eastAsiaTheme="majorHAnsi" w:hAnsi="Menlo" w:cs="Menlo"/>
-                <w:sz w:val="16"/>
-                <w:szCs w:val="21"/>
-              </w:rPr>
-              <w:t xml:space="preserve"> {R0, R1, </w:t>
-            </w:r>
-            <w:r>
-              <w:rPr>
-                <w:rFonts w:ascii="Menlo" w:eastAsiaTheme="majorHAnsi" w:hAnsi="Menlo" w:cs="Menlo"/>
-                <w:sz w:val="16"/>
-                <w:szCs w:val="21"/>
-              </w:rPr>
-              <w:t>R3</w:t>
-            </w:r>
-            <w:r>
-              <w:rPr>
-                <w:rFonts w:ascii="Menlo" w:eastAsiaTheme="majorHAnsi" w:hAnsi="Menlo" w:cs="Menlo"/>
-                <w:sz w:val="16"/>
-                <w:szCs w:val="21"/>
-              </w:rPr>
-              <w:t>}</w:t>
-            </w:r>
-          </w:p>
-          <w:p>
-            <w:pPr>
-              <w:spacing w:line="240" w:lineRule="atLeast"/>
-              <w:jc w:val="left"/>
-              <w:rPr>
-                <w:rFonts w:ascii="Menlo" w:eastAsiaTheme="majorHAnsi" w:hAnsi="Menlo" w:cs="Menlo"/>
-                <w:sz w:val="16"/>
-                <w:szCs w:val="21"/>
-              </w:rPr>
-            </w:pPr>
-            <w:proofErr w:type="spellStart"/>
-            <w:r>
-              <w:rPr>
-                <w:rFonts w:ascii="Menlo" w:eastAsiaTheme="majorHAnsi" w:hAnsi="Menlo" w:cs="Menlo" w:hint="eastAsia"/>
-                <w:sz w:val="16"/>
-                <w:szCs w:val="21"/>
-              </w:rPr>
-              <w:t>I</w:t>
-            </w:r>
-            <w:r>
-              <w:rPr>
-                <w:rFonts w:ascii="Menlo" w:eastAsiaTheme="majorHAnsi" w:hAnsi="Menlo" w:cs="Menlo"/>
-                <w:sz w:val="16"/>
-                <w:szCs w:val="21"/>
-              </w:rPr>
-              <w:t>mm</w:t>
-            </w:r>
-            <w:proofErr w:type="spellEnd"/>
-            <w:r>
-              <w:rPr>
-                <w:rFonts w:ascii="Menlo" w:eastAsiaTheme="majorHAnsi" w:hAnsi="Menlo" w:cs="Menlo"/>
-                <w:sz w:val="16"/>
-                <w:szCs w:val="21"/>
-              </w:rPr>
-              <w:t xml:space="preserve"> number wil</w:t>
-            </w:r>
-            <w:r>
-              <w:rPr>
-                <w:rFonts w:ascii="Menlo" w:eastAsiaTheme="majorHAnsi" w:hAnsi="Menlo" w:cs="Menlo" w:hint="eastAsia"/>
-                <w:sz w:val="16"/>
-                <w:szCs w:val="21"/>
-              </w:rPr>
-              <w:t>l</w:t>
-            </w:r>
-            <w:r>
-              <w:rPr>
-                <w:rFonts w:ascii="Menlo" w:eastAsiaTheme="majorHAnsi" w:hAnsi="Menlo" w:cs="Menlo"/>
-                <w:sz w:val="16"/>
-                <w:szCs w:val="21"/>
-              </w:rPr>
-              <w:t xml:space="preserve"> go into a MUX to select specific jumps</w:t>
-            </w:r>
-          </w:p>
-        </w:tc>
-        <w:tc>
-          <w:tcPr>
-            <w:tcW w:w="1284" w:type="dxa"/>
-          </w:tcPr>
-          <w:p>
-            <w:pPr>
-              <w:spacing w:line="240" w:lineRule="atLeast"/>
-              <w:jc w:val="left"/>
-              <w:rPr>
-                <w:rFonts w:ascii="Menlo" w:eastAsiaTheme="majorHAnsi" w:hAnsi="Menlo" w:cs="Menlo"/>
-                <w:sz w:val="16"/>
-                <w:szCs w:val="21"/>
-              </w:rPr>
-            </w:pPr>
-            <w:r>
-              <w:rPr>
-                <w:rFonts w:ascii="Menlo" w:eastAsiaTheme="majorHAnsi" w:hAnsi="Menlo" w:cs="Menlo" w:hint="eastAsia"/>
-                <w:sz w:val="16"/>
-                <w:szCs w:val="21"/>
-              </w:rPr>
-              <w:t>beqR0 R0,3</w:t>
-            </w:r>
-          </w:p>
-        </w:tc>
-        <w:tc>
-          <w:tcPr>
-            <w:tcW w:w="1389" w:type="dxa"/>
-          </w:tcPr>
-          <w:p>
-            <w:pPr>
-              <w:spacing w:line="240" w:lineRule="atLeast"/>
-              <w:jc w:val="left"/>
-              <w:rPr>
-                <w:rFonts w:ascii="Menlo" w:eastAsiaTheme="majorHAnsi" w:hAnsi="Menlo" w:cs="Menlo"/>
-                <w:sz w:val="16"/>
-                <w:szCs w:val="21"/>
-              </w:rPr>
-            </w:pPr>
-            <w:r>
-              <w:rPr>
-                <w:rFonts w:ascii="Menlo" w:eastAsiaTheme="majorHAnsi" w:hAnsi="Menlo" w:cs="Menlo" w:hint="eastAsia"/>
-                <w:sz w:val="16"/>
-                <w:szCs w:val="21"/>
-              </w:rPr>
-              <w:t>11 00 011</w:t>
-            </w:r>
           </w:p>
         </w:tc>
       </w:tr>
@@ -2524,12 +1414,11 @@
             </w:pPr>
             <w:r>
               <w:rPr>
-                <w:rFonts w:ascii="Menlo" w:eastAsiaTheme="majorHAnsi" w:hAnsi="Menlo" w:cs="Menlo" w:hint="eastAsia"/>
-                <w:sz w:val="16"/>
-                <w:szCs w:val="21"/>
-              </w:rPr>
-              <w:lastRenderedPageBreak/>
-              <w:t>scrR3R2</w:t>
+                <w:rFonts w:ascii="Menlo" w:eastAsiaTheme="majorHAnsi" w:hAnsi="Menlo" w:cs="Menlo"/>
+                <w:sz w:val="16"/>
+                <w:szCs w:val="21"/>
+              </w:rPr>
+              <w:t>subR3 Rx</w:t>
             </w:r>
           </w:p>
         </w:tc>
@@ -2549,7 +1438,7 @@
             </w:pPr>
             <w:r>
               <w:rPr>
-                <w:rFonts w:ascii="Menlo" w:eastAsiaTheme="majorHAnsi" w:hAnsi="Menlo" w:cs="Menlo" w:hint="eastAsia"/>
+                <w:rFonts w:ascii="Menlo" w:eastAsiaTheme="majorHAnsi" w:hAnsi="Menlo" w:cs="Menlo"/>
                 <w:sz w:val="16"/>
                 <w:szCs w:val="21"/>
               </w:rPr>
@@ -2573,27 +1462,27 @@
             </w:pPr>
             <w:r>
               <w:rPr>
-                <w:rFonts w:ascii="Menlo" w:eastAsiaTheme="majorHAnsi" w:hAnsi="Menlo" w:cs="Menlo" w:hint="eastAsia"/>
-                <w:sz w:val="16"/>
-                <w:szCs w:val="21"/>
-              </w:rPr>
-              <w:t>1110</w:t>
-            </w:r>
-            <w:r>
-              <w:rPr>
-                <w:rFonts w:ascii="Menlo" w:eastAsiaTheme="majorHAnsi" w:hAnsi="Menlo" w:cs="Menlo" w:hint="eastAsia"/>
-                <w:sz w:val="16"/>
-                <w:szCs w:val="21"/>
-              </w:rPr>
-              <w:t xml:space="preserve"> </w:t>
-            </w:r>
-            <w:r>
-              <w:rPr>
-                <w:rFonts w:ascii="Menlo" w:eastAsiaTheme="majorHAnsi" w:hAnsi="Menlo" w:cs="Menlo" w:hint="eastAsia"/>
+                <w:rFonts w:ascii="Menlo" w:eastAsiaTheme="majorHAnsi" w:hAnsi="Menlo" w:cs="Menlo"/>
                 <w:sz w:val="16"/>
                 <w:szCs w:val="21"/>
               </w:rPr>
               <w:t>111</w:t>
+            </w:r>
+            <w:r>
+              <w:rPr>
+                <w:rFonts w:ascii="Menlo" w:eastAsiaTheme="majorHAnsi" w:hAnsi="Menlo" w:cs="Menlo"/>
+                <w:sz w:val="16"/>
+                <w:szCs w:val="21"/>
+              </w:rPr>
+              <w:t>00</w:t>
+            </w:r>
+            <w:r>
+              <w:rPr>
+                <w:rFonts w:ascii="Menlo" w:eastAsiaTheme="majorHAnsi" w:hAnsi="Menlo" w:cs="Menlo"/>
+                <w:sz w:val="16"/>
+                <w:szCs w:val="21"/>
+              </w:rPr>
+              <w:t xml:space="preserve"> xx</w:t>
             </w:r>
           </w:p>
         </w:tc>
@@ -2619,15 +1508,30 @@
               </w:rPr>
               <w:t xml:space="preserve">R3 = </w:t>
             </w:r>
-            <w:r>
-              <w:rPr>
-                <w:rFonts w:ascii="Menlo" w:eastAsiaTheme="majorHAnsi" w:hAnsi="Menlo" w:cs="Menlo" w:hint="eastAsia"/>
-                <w:sz w:val="16"/>
-                <w:szCs w:val="21"/>
-              </w:rPr>
-              <w:t>the match score of R3 and R2.</w:t>
-            </w:r>
-          </w:p>
+            <w:proofErr w:type="spellStart"/>
+            <w:r>
+              <w:rPr>
+                <w:rFonts w:ascii="Menlo" w:eastAsiaTheme="majorHAnsi" w:hAnsi="Menlo" w:cs="Menlo"/>
+                <w:sz w:val="16"/>
+                <w:szCs w:val="21"/>
+              </w:rPr>
+              <w:t>R3</w:t>
+            </w:r>
+            <w:proofErr w:type="spellEnd"/>
+            <w:r>
+              <w:rPr>
+                <w:rFonts w:ascii="Menlo" w:eastAsiaTheme="majorHAnsi" w:hAnsi="Menlo" w:cs="Menlo"/>
+                <w:sz w:val="16"/>
+                <w:szCs w:val="21"/>
+              </w:rPr>
+              <w:t xml:space="preserve"> - Rx</w:t>
+            </w:r>
+          </w:p>
+        </w:tc>
+        <w:tc>
+          <w:tcPr>
+            <w:tcW w:w="1284" w:type="dxa"/>
+          </w:tcPr>
           <w:p>
             <w:pPr>
               <w:spacing w:line="240" w:lineRule="atLeast"/>
@@ -2638,27 +1542,11 @@
                 <w:szCs w:val="21"/>
               </w:rPr>
             </w:pPr>
-            <w:r>
-              <w:rPr>
-                <w:rFonts w:ascii="Menlo" w:eastAsiaTheme="majorHAnsi" w:hAnsi="Menlo" w:cs="Menlo" w:hint="eastAsia"/>
-                <w:sz w:val="16"/>
-                <w:szCs w:val="21"/>
-              </w:rPr>
-              <w:t>This function is</w:t>
-            </w:r>
-            <w:r>
-              <w:rPr>
-                <w:rFonts w:ascii="Menlo" w:eastAsiaTheme="majorHAnsi" w:hAnsi="Menlo" w:cs="Menlo" w:hint="eastAsia"/>
-                <w:sz w:val="16"/>
-                <w:szCs w:val="21"/>
-              </w:rPr>
-              <w:t xml:space="preserve"> done using logic circuit.</w:t>
-            </w:r>
-          </w:p>
-        </w:tc>
-        <w:tc>
-          <w:tcPr>
-            <w:tcW w:w="1284" w:type="dxa"/>
+          </w:p>
+        </w:tc>
+        <w:tc>
+          <w:tcPr>
+            <w:tcW w:w="1389" w:type="dxa"/>
           </w:tcPr>
           <w:p>
             <w:pPr>
@@ -2670,19 +1558,16 @@
                 <w:szCs w:val="21"/>
               </w:rPr>
             </w:pPr>
-            <w:r>
-              <w:rPr>
-                <w:rFonts w:ascii="Menlo" w:eastAsiaTheme="majorHAnsi" w:hAnsi="Menlo" w:cs="Menlo" w:hint="eastAsia"/>
-                <w:sz w:val="16"/>
-                <w:szCs w:val="21"/>
-              </w:rPr>
-              <w:t>scrR3R2</w:t>
-            </w:r>
-          </w:p>
-        </w:tc>
-        <w:tc>
-          <w:tcPr>
-            <w:tcW w:w="1389" w:type="dxa"/>
+          </w:p>
+        </w:tc>
+      </w:tr>
+      <w:tr>
+        <w:trPr>
+          <w:trHeight w:val="422"/>
+        </w:trPr>
+        <w:tc>
+          <w:tcPr>
+            <w:tcW w:w="1587" w:type="dxa"/>
           </w:tcPr>
           <w:p>
             <w:pPr>
@@ -2694,14 +1579,384 @@
                 <w:szCs w:val="21"/>
               </w:rPr>
             </w:pPr>
-            <w:r>
-              <w:rPr>
-                <w:rFonts w:ascii="Menlo" w:eastAsiaTheme="majorHAnsi" w:hAnsi="Menlo" w:cs="Menlo" w:hint="eastAsia"/>
-                <w:sz w:val="16"/>
-                <w:szCs w:val="21"/>
-              </w:rPr>
-              <w:t>1110 1</w:t>
-            </w:r>
+            <w:proofErr w:type="spellStart"/>
+            <w:r>
+              <w:rPr>
+                <w:rFonts w:ascii="Menlo" w:eastAsiaTheme="majorHAnsi" w:hAnsi="Menlo" w:cs="Menlo"/>
+                <w:sz w:val="16"/>
+                <w:szCs w:val="21"/>
+              </w:rPr>
+              <w:t>inc</w:t>
+            </w:r>
+            <w:proofErr w:type="spellEnd"/>
+            <w:r>
+              <w:rPr>
+                <w:rFonts w:ascii="Menlo" w:eastAsiaTheme="majorHAnsi" w:hAnsi="Menlo" w:cs="Menlo"/>
+                <w:sz w:val="16"/>
+                <w:szCs w:val="21"/>
+              </w:rPr>
+              <w:t xml:space="preserve"> Rx</w:t>
+            </w:r>
+          </w:p>
+        </w:tc>
+        <w:tc>
+          <w:tcPr>
+            <w:tcW w:w="1965" w:type="dxa"/>
+          </w:tcPr>
+          <w:p>
+            <w:pPr>
+              <w:spacing w:line="240" w:lineRule="atLeast"/>
+              <w:jc w:val="left"/>
+              <w:rPr>
+                <w:rFonts w:ascii="Menlo" w:eastAsiaTheme="majorHAnsi" w:hAnsi="Menlo" w:cs="Menlo"/>
+                <w:sz w:val="16"/>
+                <w:szCs w:val="21"/>
+              </w:rPr>
+            </w:pPr>
+            <w:r>
+              <w:rPr>
+                <w:rFonts w:ascii="Menlo" w:eastAsiaTheme="majorHAnsi" w:hAnsi="Menlo" w:cs="Menlo"/>
+                <w:sz w:val="16"/>
+                <w:szCs w:val="21"/>
+              </w:rPr>
+              <w:t>PC++</w:t>
+            </w:r>
+          </w:p>
+        </w:tc>
+        <w:tc>
+          <w:tcPr>
+            <w:tcW w:w="1923" w:type="dxa"/>
+          </w:tcPr>
+          <w:p>
+            <w:pPr>
+              <w:spacing w:line="240" w:lineRule="atLeast"/>
+              <w:jc w:val="left"/>
+              <w:rPr>
+                <w:rFonts w:ascii="Menlo" w:eastAsiaTheme="majorHAnsi" w:hAnsi="Menlo" w:cs="Menlo"/>
+                <w:sz w:val="16"/>
+                <w:szCs w:val="21"/>
+              </w:rPr>
+            </w:pPr>
+            <w:r>
+              <w:rPr>
+                <w:rFonts w:ascii="Menlo" w:eastAsiaTheme="majorHAnsi" w:hAnsi="Menlo" w:cs="Menlo"/>
+                <w:sz w:val="16"/>
+                <w:szCs w:val="21"/>
+              </w:rPr>
+              <w:t>11101</w:t>
+            </w:r>
+            <w:r>
+              <w:rPr>
+                <w:rFonts w:ascii="Menlo" w:eastAsiaTheme="majorHAnsi" w:hAnsi="Menlo" w:cs="Menlo"/>
+                <w:sz w:val="16"/>
+                <w:szCs w:val="21"/>
+              </w:rPr>
+              <w:t xml:space="preserve"> xx </w:t>
+            </w:r>
+          </w:p>
+        </w:tc>
+        <w:tc>
+          <w:tcPr>
+            <w:tcW w:w="2174" w:type="dxa"/>
+          </w:tcPr>
+          <w:p>
+            <w:pPr>
+              <w:spacing w:line="240" w:lineRule="atLeast"/>
+              <w:jc w:val="left"/>
+              <w:rPr>
+                <w:rFonts w:ascii="Menlo" w:eastAsiaTheme="majorHAnsi" w:hAnsi="Menlo" w:cs="Menlo"/>
+                <w:sz w:val="16"/>
+                <w:szCs w:val="21"/>
+              </w:rPr>
+            </w:pPr>
+            <w:r>
+              <w:rPr>
+                <w:rFonts w:ascii="Menlo" w:eastAsiaTheme="majorHAnsi" w:hAnsi="Menlo" w:cs="Menlo"/>
+                <w:sz w:val="16"/>
+                <w:szCs w:val="21"/>
+              </w:rPr>
+              <w:t xml:space="preserve">Rx = </w:t>
+            </w:r>
+            <w:proofErr w:type="spellStart"/>
+            <w:r>
+              <w:rPr>
+                <w:rFonts w:ascii="Menlo" w:eastAsiaTheme="majorHAnsi" w:hAnsi="Menlo" w:cs="Menlo"/>
+                <w:sz w:val="16"/>
+                <w:szCs w:val="21"/>
+              </w:rPr>
+              <w:t>Rx</w:t>
+            </w:r>
+            <w:proofErr w:type="spellEnd"/>
+            <w:r>
+              <w:rPr>
+                <w:rFonts w:ascii="Menlo" w:eastAsiaTheme="majorHAnsi" w:hAnsi="Menlo" w:cs="Menlo"/>
+                <w:sz w:val="16"/>
+                <w:szCs w:val="21"/>
+              </w:rPr>
+              <w:t xml:space="preserve"> + 1</w:t>
+            </w:r>
+          </w:p>
+        </w:tc>
+        <w:tc>
+          <w:tcPr>
+            <w:tcW w:w="1284" w:type="dxa"/>
+          </w:tcPr>
+          <w:p>
+            <w:pPr>
+              <w:spacing w:line="240" w:lineRule="atLeast"/>
+              <w:jc w:val="left"/>
+              <w:rPr>
+                <w:rFonts w:ascii="Menlo" w:eastAsiaTheme="majorHAnsi" w:hAnsi="Menlo" w:cs="Menlo"/>
+                <w:sz w:val="16"/>
+                <w:szCs w:val="21"/>
+              </w:rPr>
+            </w:pPr>
+          </w:p>
+        </w:tc>
+        <w:tc>
+          <w:tcPr>
+            <w:tcW w:w="1389" w:type="dxa"/>
+          </w:tcPr>
+          <w:p>
+            <w:pPr>
+              <w:spacing w:line="240" w:lineRule="atLeast"/>
+              <w:jc w:val="left"/>
+              <w:rPr>
+                <w:rFonts w:ascii="Menlo" w:eastAsiaTheme="majorHAnsi" w:hAnsi="Menlo" w:cs="Menlo"/>
+                <w:sz w:val="16"/>
+                <w:szCs w:val="21"/>
+              </w:rPr>
+            </w:pPr>
+          </w:p>
+        </w:tc>
+      </w:tr>
+      <w:tr>
+        <w:trPr>
+          <w:trHeight w:val="422"/>
+        </w:trPr>
+        <w:tc>
+          <w:tcPr>
+            <w:tcW w:w="1587" w:type="dxa"/>
+          </w:tcPr>
+          <w:p>
+            <w:pPr>
+              <w:spacing w:line="240" w:lineRule="atLeast"/>
+              <w:jc w:val="left"/>
+              <w:rPr>
+                <w:rFonts w:ascii="Menlo" w:eastAsiaTheme="majorHAnsi" w:hAnsi="Menlo" w:cs="Menlo"/>
+                <w:sz w:val="16"/>
+                <w:szCs w:val="21"/>
+              </w:rPr>
+            </w:pPr>
+            <w:r>
+              <w:rPr>
+                <w:rFonts w:ascii="Menlo" w:eastAsiaTheme="majorHAnsi" w:hAnsi="Menlo" w:cs="Menlo"/>
+                <w:sz w:val="16"/>
+                <w:szCs w:val="21"/>
+              </w:rPr>
+              <w:t>R3x6</w:t>
+            </w:r>
+          </w:p>
+        </w:tc>
+        <w:tc>
+          <w:tcPr>
+            <w:tcW w:w="1965" w:type="dxa"/>
+          </w:tcPr>
+          <w:p>
+            <w:pPr>
+              <w:spacing w:line="240" w:lineRule="atLeast"/>
+              <w:jc w:val="left"/>
+              <w:rPr>
+                <w:rFonts w:ascii="Menlo" w:eastAsiaTheme="majorHAnsi" w:hAnsi="Menlo" w:cs="Menlo"/>
+                <w:sz w:val="16"/>
+                <w:szCs w:val="21"/>
+              </w:rPr>
+            </w:pPr>
+            <w:r>
+              <w:rPr>
+                <w:rFonts w:ascii="Menlo" w:eastAsiaTheme="majorHAnsi" w:hAnsi="Menlo" w:cs="Menlo"/>
+                <w:sz w:val="16"/>
+                <w:szCs w:val="21"/>
+              </w:rPr>
+              <w:t>PC++</w:t>
+            </w:r>
+          </w:p>
+        </w:tc>
+        <w:tc>
+          <w:tcPr>
+            <w:tcW w:w="1923" w:type="dxa"/>
+          </w:tcPr>
+          <w:p>
+            <w:pPr>
+              <w:spacing w:line="240" w:lineRule="atLeast"/>
+              <w:jc w:val="left"/>
+              <w:rPr>
+                <w:rFonts w:ascii="Menlo" w:eastAsiaTheme="majorHAnsi" w:hAnsi="Menlo" w:cs="Menlo"/>
+                <w:sz w:val="16"/>
+                <w:szCs w:val="21"/>
+              </w:rPr>
+            </w:pPr>
+            <w:r>
+              <w:rPr>
+                <w:rFonts w:ascii="Menlo" w:eastAsiaTheme="majorHAnsi" w:hAnsi="Menlo" w:cs="Menlo"/>
+                <w:sz w:val="16"/>
+                <w:szCs w:val="21"/>
+              </w:rPr>
+              <w:t>1111110</w:t>
+            </w:r>
+          </w:p>
+        </w:tc>
+        <w:tc>
+          <w:tcPr>
+            <w:tcW w:w="2174" w:type="dxa"/>
+          </w:tcPr>
+          <w:p>
+            <w:pPr>
+              <w:spacing w:line="240" w:lineRule="atLeast"/>
+              <w:jc w:val="left"/>
+              <w:rPr>
+                <w:rFonts w:ascii="Menlo" w:eastAsiaTheme="majorHAnsi" w:hAnsi="Menlo" w:cs="Menlo"/>
+                <w:sz w:val="16"/>
+                <w:szCs w:val="21"/>
+              </w:rPr>
+            </w:pPr>
+            <w:r>
+              <w:rPr>
+                <w:rFonts w:ascii="Menlo" w:eastAsiaTheme="majorHAnsi" w:hAnsi="Menlo" w:cs="Menlo"/>
+                <w:sz w:val="16"/>
+                <w:szCs w:val="21"/>
+              </w:rPr>
+              <w:t xml:space="preserve">R3 = </w:t>
+            </w:r>
+            <w:proofErr w:type="spellStart"/>
+            <w:r>
+              <w:rPr>
+                <w:rFonts w:ascii="Menlo" w:eastAsiaTheme="majorHAnsi" w:hAnsi="Menlo" w:cs="Menlo"/>
+                <w:sz w:val="16"/>
+                <w:szCs w:val="21"/>
+              </w:rPr>
+              <w:t>R3</w:t>
+            </w:r>
+            <w:proofErr w:type="spellEnd"/>
+            <w:r>
+              <w:rPr>
+                <w:rFonts w:ascii="Menlo" w:eastAsiaTheme="majorHAnsi" w:hAnsi="Menlo" w:cs="Menlo"/>
+                <w:sz w:val="16"/>
+                <w:szCs w:val="21"/>
+              </w:rPr>
+              <w:t xml:space="preserve"> * 6</w:t>
+            </w:r>
+          </w:p>
+        </w:tc>
+        <w:tc>
+          <w:tcPr>
+            <w:tcW w:w="1284" w:type="dxa"/>
+          </w:tcPr>
+          <w:p>
+            <w:pPr>
+              <w:spacing w:line="240" w:lineRule="atLeast"/>
+              <w:jc w:val="left"/>
+              <w:rPr>
+                <w:rFonts w:ascii="Menlo" w:eastAsiaTheme="majorHAnsi" w:hAnsi="Menlo" w:cs="Menlo"/>
+                <w:sz w:val="16"/>
+                <w:szCs w:val="21"/>
+              </w:rPr>
+            </w:pPr>
+          </w:p>
+        </w:tc>
+        <w:tc>
+          <w:tcPr>
+            <w:tcW w:w="1389" w:type="dxa"/>
+          </w:tcPr>
+          <w:p>
+            <w:pPr>
+              <w:spacing w:line="240" w:lineRule="atLeast"/>
+              <w:jc w:val="left"/>
+              <w:rPr>
+                <w:rFonts w:ascii="Menlo" w:eastAsiaTheme="majorHAnsi" w:hAnsi="Menlo" w:cs="Menlo"/>
+                <w:sz w:val="16"/>
+                <w:szCs w:val="21"/>
+              </w:rPr>
+            </w:pPr>
+          </w:p>
+        </w:tc>
+      </w:tr>
+      <w:tr>
+        <w:trPr>
+          <w:trHeight w:val="422"/>
+        </w:trPr>
+        <w:tc>
+          <w:tcPr>
+            <w:tcW w:w="1587" w:type="dxa"/>
+          </w:tcPr>
+          <w:p>
+            <w:pPr>
+              <w:spacing w:line="240" w:lineRule="atLeast"/>
+              <w:jc w:val="left"/>
+              <w:rPr>
+                <w:rFonts w:ascii="Menlo" w:eastAsiaTheme="majorHAnsi" w:hAnsi="Menlo" w:cs="Menlo"/>
+                <w:sz w:val="16"/>
+                <w:szCs w:val="21"/>
+              </w:rPr>
+            </w:pPr>
+            <w:r>
+              <w:rPr>
+                <w:rFonts w:ascii="Menlo" w:eastAsiaTheme="majorHAnsi" w:hAnsi="Menlo" w:cs="Menlo" w:hint="eastAsia"/>
+                <w:sz w:val="16"/>
+                <w:szCs w:val="21"/>
+              </w:rPr>
+              <w:t>score</w:t>
+            </w:r>
+          </w:p>
+        </w:tc>
+        <w:tc>
+          <w:tcPr>
+            <w:tcW w:w="1965" w:type="dxa"/>
+          </w:tcPr>
+          <w:p>
+            <w:pPr>
+              <w:spacing w:line="240" w:lineRule="atLeast"/>
+              <w:jc w:val="left"/>
+              <w:rPr>
+                <w:rFonts w:ascii="Menlo" w:eastAsiaTheme="majorHAnsi" w:hAnsi="Menlo" w:cs="Menlo"/>
+                <w:sz w:val="16"/>
+                <w:szCs w:val="21"/>
+              </w:rPr>
+            </w:pPr>
+            <w:r>
+              <w:rPr>
+                <w:rFonts w:ascii="Menlo" w:eastAsiaTheme="majorHAnsi" w:hAnsi="Menlo" w:cs="Menlo" w:hint="eastAsia"/>
+                <w:sz w:val="16"/>
+                <w:szCs w:val="21"/>
+              </w:rPr>
+              <w:t>PC++</w:t>
+            </w:r>
+          </w:p>
+        </w:tc>
+        <w:tc>
+          <w:tcPr>
+            <w:tcW w:w="1923" w:type="dxa"/>
+          </w:tcPr>
+          <w:p>
+            <w:pPr>
+              <w:spacing w:line="240" w:lineRule="atLeast"/>
+              <w:jc w:val="left"/>
+              <w:rPr>
+                <w:rFonts w:ascii="Menlo" w:eastAsiaTheme="majorHAnsi" w:hAnsi="Menlo" w:cs="Menlo"/>
+                <w:sz w:val="16"/>
+                <w:szCs w:val="21"/>
+              </w:rPr>
+            </w:pPr>
+            <w:r>
+              <w:rPr>
+                <w:rFonts w:ascii="Menlo" w:eastAsiaTheme="majorHAnsi" w:hAnsi="Menlo" w:cs="Menlo" w:hint="eastAsia"/>
+                <w:sz w:val="16"/>
+                <w:szCs w:val="21"/>
+              </w:rPr>
+              <w:t>11111</w:t>
+            </w:r>
+            <w:bookmarkStart w:id="0" w:name="_GoBack"/>
+            <w:bookmarkEnd w:id="0"/>
             <w:r>
               <w:rPr>
                 <w:rFonts w:ascii="Menlo" w:eastAsiaTheme="majorHAnsi" w:hAnsi="Menlo" w:cs="Menlo" w:hint="eastAsia"/>
@@ -2710,6 +1965,89 @@
               </w:rPr>
               <w:t>11</w:t>
             </w:r>
+          </w:p>
+        </w:tc>
+        <w:tc>
+          <w:tcPr>
+            <w:tcW w:w="2174" w:type="dxa"/>
+          </w:tcPr>
+          <w:p>
+            <w:pPr>
+              <w:spacing w:line="240" w:lineRule="atLeast"/>
+              <w:jc w:val="left"/>
+              <w:rPr>
+                <w:rFonts w:ascii="Menlo" w:eastAsiaTheme="majorHAnsi" w:hAnsi="Menlo" w:cs="Menlo"/>
+                <w:sz w:val="16"/>
+                <w:szCs w:val="21"/>
+              </w:rPr>
+            </w:pPr>
+            <w:r>
+              <w:rPr>
+                <w:rFonts w:ascii="Menlo" w:eastAsiaTheme="majorHAnsi" w:hAnsi="Menlo" w:cs="Menlo"/>
+                <w:sz w:val="16"/>
+                <w:szCs w:val="21"/>
+              </w:rPr>
+              <w:t xml:space="preserve">R3 = </w:t>
+            </w:r>
+            <w:r>
+              <w:rPr>
+                <w:rFonts w:ascii="Menlo" w:eastAsiaTheme="majorHAnsi" w:hAnsi="Menlo" w:cs="Menlo" w:hint="eastAsia"/>
+                <w:sz w:val="16"/>
+                <w:szCs w:val="21"/>
+              </w:rPr>
+              <w:t>the match score of R3 and R2.</w:t>
+            </w:r>
+          </w:p>
+          <w:p>
+            <w:pPr>
+              <w:spacing w:line="240" w:lineRule="atLeast"/>
+              <w:jc w:val="left"/>
+              <w:rPr>
+                <w:rFonts w:ascii="Menlo" w:eastAsiaTheme="majorHAnsi" w:hAnsi="Menlo" w:cs="Menlo"/>
+                <w:sz w:val="16"/>
+                <w:szCs w:val="21"/>
+              </w:rPr>
+            </w:pPr>
+            <w:r>
+              <w:rPr>
+                <w:rFonts w:ascii="Menlo" w:eastAsiaTheme="majorHAnsi" w:hAnsi="Menlo" w:cs="Menlo" w:hint="eastAsia"/>
+                <w:sz w:val="16"/>
+                <w:szCs w:val="21"/>
+              </w:rPr>
+              <w:t>This function is done using logic circuit.</w:t>
+            </w:r>
+          </w:p>
+        </w:tc>
+        <w:tc>
+          <w:tcPr>
+            <w:tcW w:w="1284" w:type="dxa"/>
+          </w:tcPr>
+          <w:p>
+            <w:pPr>
+              <w:spacing w:line="240" w:lineRule="atLeast"/>
+              <w:jc w:val="left"/>
+              <w:rPr>
+                <w:rFonts w:ascii="Menlo" w:eastAsiaTheme="majorHAnsi" w:hAnsi="Menlo" w:cs="Menlo"/>
+                <w:sz w:val="16"/>
+                <w:szCs w:val="21"/>
+              </w:rPr>
+            </w:pPr>
+          </w:p>
+        </w:tc>
+        <w:tc>
+          <w:tcPr>
+            <w:tcW w:w="1389" w:type="dxa"/>
+          </w:tcPr>
+          <w:p>
+            <w:pPr>
+              <w:spacing w:line="240" w:lineRule="atLeast"/>
+              <w:jc w:val="left"/>
+              <w:rPr>
+                <w:rFonts w:ascii="Menlo" w:eastAsiaTheme="majorHAnsi" w:hAnsi="Menlo" w:cs="Menlo"/>
+                <w:sz w:val="16"/>
+                <w:szCs w:val="21"/>
+              </w:rPr>
+            </w:pPr>
           </w:p>
         </w:tc>
       </w:tr>
@@ -4283,15 +3621,9 @@
     <w:p>
       <w:pPr>
         <w:pStyle w:val="Heading5"/>
-        <w:rPr>
-          <w:rFonts w:hint="eastAsia"/>
-        </w:rPr>
       </w:pPr>
       <w:r>
-        <w:t>2</w:t>
-      </w:r>
-      <w:r>
-        <w:t xml:space="preserve">. </w:t>
+        <w:t xml:space="preserve">2. </w:t>
       </w:r>
       <w:r>
         <w:t xml:space="preserve">CPU </w:t>
@@ -4380,13 +3712,7 @@
     <w:p/>
     <w:p/>
     <w:p/>
-    <w:p>
-      <w:pPr>
-        <w:rPr>
-          <w:rFonts w:hint="eastAsia"/>
-        </w:rPr>
-      </w:pPr>
-    </w:p>
+    <w:p/>
     <w:p>
       <w:pPr>
         <w:pStyle w:val="Heading5"/>
@@ -4395,16 +3721,8 @@
         </w:rPr>
       </w:pPr>
       <w:r>
-        <w:t>3</w:t>
+        <w:t>3. Control Logic</w:t>
       </w:r>
-      <w:r>
-        <w:t xml:space="preserve">. </w:t>
-      </w:r>
-      <w:r>
-        <w:t>Control Logic</w:t>
-      </w:r>
-      <w:bookmarkStart w:id="0" w:name="_GoBack"/>
-      <w:bookmarkEnd w:id="0"/>
     </w:p>
     <w:tbl>
       <w:tblPr>
@@ -4645,7 +3963,6 @@
           <w:p>
             <w:pPr>
               <w:rPr>
-                <w:rFonts w:hint="eastAsia"/>
                 <w:sz w:val="21"/>
               </w:rPr>
             </w:pPr>
@@ -4690,7 +4007,7 @@
           <w:p>
             <w:pPr>
               <w:rPr>
-                <w:rFonts w:ascii="Menlo" w:eastAsiaTheme="majorHAnsi" w:hAnsi="Menlo" w:cs="Menlo" w:hint="eastAsia"/>
+                <w:rFonts w:ascii="Menlo" w:eastAsiaTheme="majorHAnsi" w:hAnsi="Menlo" w:cs="Menlo"/>
                 <w:sz w:val="16"/>
                 <w:szCs w:val="21"/>
               </w:rPr>
@@ -4720,7 +4037,7 @@
           <w:p>
             <w:pPr>
               <w:rPr>
-                <w:rFonts w:ascii="Menlo" w:eastAsiaTheme="majorHAnsi" w:hAnsi="Menlo" w:cs="Menlo" w:hint="eastAsia"/>
+                <w:rFonts w:ascii="Menlo" w:eastAsiaTheme="majorHAnsi" w:hAnsi="Menlo" w:cs="Menlo"/>
                 <w:sz w:val="20"/>
                 <w:szCs w:val="21"/>
               </w:rPr>
@@ -4742,7 +4059,7 @@
           <w:p>
             <w:pPr>
               <w:rPr>
-                <w:rFonts w:ascii="Menlo" w:eastAsiaTheme="majorHAnsi" w:hAnsi="Menlo" w:cs="Menlo" w:hint="eastAsia"/>
+                <w:rFonts w:ascii="Menlo" w:eastAsiaTheme="majorHAnsi" w:hAnsi="Menlo" w:cs="Menlo"/>
                 <w:sz w:val="20"/>
                 <w:szCs w:val="21"/>
               </w:rPr>
@@ -4764,7 +4081,7 @@
           <w:p>
             <w:pPr>
               <w:rPr>
-                <w:rFonts w:ascii="Menlo" w:eastAsiaTheme="majorHAnsi" w:hAnsi="Menlo" w:cs="Menlo" w:hint="eastAsia"/>
+                <w:rFonts w:ascii="Menlo" w:eastAsiaTheme="majorHAnsi" w:hAnsi="Menlo" w:cs="Menlo"/>
                 <w:sz w:val="20"/>
                 <w:szCs w:val="21"/>
               </w:rPr>
@@ -4786,7 +4103,7 @@
           <w:p>
             <w:pPr>
               <w:rPr>
-                <w:rFonts w:ascii="Menlo" w:eastAsiaTheme="majorHAnsi" w:hAnsi="Menlo" w:cs="Menlo" w:hint="eastAsia"/>
+                <w:rFonts w:ascii="Menlo" w:eastAsiaTheme="majorHAnsi" w:hAnsi="Menlo" w:cs="Menlo"/>
                 <w:sz w:val="20"/>
                 <w:szCs w:val="21"/>
               </w:rPr>
@@ -4808,7 +4125,7 @@
           <w:p>
             <w:pPr>
               <w:rPr>
-                <w:rFonts w:ascii="Menlo" w:eastAsiaTheme="majorHAnsi" w:hAnsi="Menlo" w:cs="Menlo" w:hint="eastAsia"/>
+                <w:rFonts w:ascii="Menlo" w:eastAsiaTheme="majorHAnsi" w:hAnsi="Menlo" w:cs="Menlo"/>
                 <w:sz w:val="20"/>
                 <w:szCs w:val="21"/>
               </w:rPr>
@@ -4830,7 +4147,7 @@
           <w:p>
             <w:pPr>
               <w:rPr>
-                <w:rFonts w:ascii="Menlo" w:eastAsiaTheme="majorHAnsi" w:hAnsi="Menlo" w:cs="Menlo" w:hint="eastAsia"/>
+                <w:rFonts w:ascii="Menlo" w:eastAsiaTheme="majorHAnsi" w:hAnsi="Menlo" w:cs="Menlo"/>
                 <w:sz w:val="20"/>
                 <w:szCs w:val="21"/>
               </w:rPr>
@@ -4852,7 +4169,7 @@
           <w:p>
             <w:pPr>
               <w:rPr>
-                <w:rFonts w:ascii="Menlo" w:eastAsiaTheme="majorHAnsi" w:hAnsi="Menlo" w:cs="Menlo" w:hint="eastAsia"/>
+                <w:rFonts w:ascii="Menlo" w:eastAsiaTheme="majorHAnsi" w:hAnsi="Menlo" w:cs="Menlo"/>
                 <w:sz w:val="20"/>
                 <w:szCs w:val="21"/>
               </w:rPr>
@@ -4874,7 +4191,7 @@
           <w:p>
             <w:pPr>
               <w:rPr>
-                <w:rFonts w:ascii="Menlo" w:eastAsiaTheme="majorHAnsi" w:hAnsi="Menlo" w:cs="Menlo" w:hint="eastAsia"/>
+                <w:rFonts w:ascii="Menlo" w:eastAsiaTheme="majorHAnsi" w:hAnsi="Menlo" w:cs="Menlo"/>
                 <w:sz w:val="20"/>
                 <w:szCs w:val="21"/>
               </w:rPr>
@@ -4896,7 +4213,7 @@
           <w:p>
             <w:pPr>
               <w:rPr>
-                <w:rFonts w:ascii="Menlo" w:eastAsiaTheme="majorHAnsi" w:hAnsi="Menlo" w:cs="Menlo" w:hint="eastAsia"/>
+                <w:rFonts w:ascii="Menlo" w:eastAsiaTheme="majorHAnsi" w:hAnsi="Menlo" w:cs="Menlo"/>
                 <w:sz w:val="20"/>
                 <w:szCs w:val="21"/>
               </w:rPr>
@@ -4942,7 +4259,7 @@
           <w:p>
             <w:pPr>
               <w:rPr>
-                <w:rFonts w:ascii="Menlo" w:eastAsiaTheme="majorHAnsi" w:hAnsi="Menlo" w:cs="Menlo" w:hint="eastAsia"/>
+                <w:rFonts w:ascii="Menlo" w:eastAsiaTheme="majorHAnsi" w:hAnsi="Menlo" w:cs="Menlo"/>
                 <w:sz w:val="16"/>
                 <w:szCs w:val="21"/>
               </w:rPr>
@@ -5000,7 +4317,7 @@
           <w:p>
             <w:pPr>
               <w:rPr>
-                <w:rFonts w:ascii="Menlo" w:eastAsiaTheme="majorHAnsi" w:hAnsi="Menlo" w:cs="Menlo" w:hint="eastAsia"/>
+                <w:rFonts w:ascii="Menlo" w:eastAsiaTheme="majorHAnsi" w:hAnsi="Menlo" w:cs="Menlo"/>
                 <w:sz w:val="20"/>
                 <w:szCs w:val="21"/>
               </w:rPr>
@@ -5022,7 +4339,7 @@
           <w:p>
             <w:pPr>
               <w:rPr>
-                <w:rFonts w:ascii="Menlo" w:eastAsiaTheme="majorHAnsi" w:hAnsi="Menlo" w:cs="Menlo" w:hint="eastAsia"/>
+                <w:rFonts w:ascii="Menlo" w:eastAsiaTheme="majorHAnsi" w:hAnsi="Menlo" w:cs="Menlo"/>
                 <w:sz w:val="20"/>
                 <w:szCs w:val="21"/>
               </w:rPr>
@@ -5044,7 +4361,7 @@
           <w:p>
             <w:pPr>
               <w:rPr>
-                <w:rFonts w:ascii="Menlo" w:eastAsiaTheme="majorHAnsi" w:hAnsi="Menlo" w:cs="Menlo" w:hint="eastAsia"/>
+                <w:rFonts w:ascii="Menlo" w:eastAsiaTheme="majorHAnsi" w:hAnsi="Menlo" w:cs="Menlo"/>
                 <w:sz w:val="20"/>
                 <w:szCs w:val="21"/>
               </w:rPr>
@@ -5066,7 +4383,7 @@
           <w:p>
             <w:pPr>
               <w:rPr>
-                <w:rFonts w:ascii="Menlo" w:eastAsiaTheme="majorHAnsi" w:hAnsi="Menlo" w:cs="Menlo" w:hint="eastAsia"/>
+                <w:rFonts w:ascii="Menlo" w:eastAsiaTheme="majorHAnsi" w:hAnsi="Menlo" w:cs="Menlo"/>
                 <w:sz w:val="20"/>
                 <w:szCs w:val="21"/>
               </w:rPr>
@@ -5088,7 +4405,7 @@
           <w:p>
             <w:pPr>
               <w:rPr>
-                <w:rFonts w:ascii="Menlo" w:eastAsiaTheme="majorHAnsi" w:hAnsi="Menlo" w:cs="Menlo" w:hint="eastAsia"/>
+                <w:rFonts w:ascii="Menlo" w:eastAsiaTheme="majorHAnsi" w:hAnsi="Menlo" w:cs="Menlo"/>
                 <w:sz w:val="20"/>
                 <w:szCs w:val="21"/>
               </w:rPr>
@@ -5110,7 +4427,7 @@
           <w:p>
             <w:pPr>
               <w:rPr>
-                <w:rFonts w:ascii="Menlo" w:eastAsiaTheme="majorHAnsi" w:hAnsi="Menlo" w:cs="Menlo" w:hint="eastAsia"/>
+                <w:rFonts w:ascii="Menlo" w:eastAsiaTheme="majorHAnsi" w:hAnsi="Menlo" w:cs="Menlo"/>
                 <w:sz w:val="20"/>
                 <w:szCs w:val="21"/>
               </w:rPr>
@@ -5134,7 +4451,7 @@
           <w:p>
             <w:pPr>
               <w:rPr>
-                <w:rFonts w:ascii="Menlo" w:eastAsiaTheme="majorHAnsi" w:hAnsi="Menlo" w:cs="Menlo" w:hint="eastAsia"/>
+                <w:rFonts w:ascii="Menlo" w:eastAsiaTheme="majorHAnsi" w:hAnsi="Menlo" w:cs="Menlo"/>
                 <w:sz w:val="20"/>
                 <w:szCs w:val="21"/>
               </w:rPr>
@@ -5156,7 +4473,7 @@
           <w:p>
             <w:pPr>
               <w:rPr>
-                <w:rFonts w:ascii="Menlo" w:eastAsiaTheme="majorHAnsi" w:hAnsi="Menlo" w:cs="Menlo" w:hint="eastAsia"/>
+                <w:rFonts w:ascii="Menlo" w:eastAsiaTheme="majorHAnsi" w:hAnsi="Menlo" w:cs="Menlo"/>
                 <w:sz w:val="20"/>
                 <w:szCs w:val="21"/>
               </w:rPr>
@@ -5180,7 +4497,7 @@
           <w:p>
             <w:pPr>
               <w:rPr>
-                <w:rFonts w:ascii="Menlo" w:eastAsiaTheme="majorHAnsi" w:hAnsi="Menlo" w:cs="Menlo" w:hint="eastAsia"/>
+                <w:rFonts w:ascii="Menlo" w:eastAsiaTheme="majorHAnsi" w:hAnsi="Menlo" w:cs="Menlo"/>
                 <w:sz w:val="20"/>
                 <w:szCs w:val="21"/>
               </w:rPr>
@@ -5226,7 +4543,7 @@
           <w:p>
             <w:pPr>
               <w:rPr>
-                <w:rFonts w:ascii="Menlo" w:eastAsiaTheme="majorHAnsi" w:hAnsi="Menlo" w:cs="Menlo" w:hint="eastAsia"/>
+                <w:rFonts w:ascii="Menlo" w:eastAsiaTheme="majorHAnsi" w:hAnsi="Menlo" w:cs="Menlo"/>
                 <w:sz w:val="16"/>
                 <w:szCs w:val="21"/>
               </w:rPr>
@@ -5284,7 +4601,7 @@
           <w:p>
             <w:pPr>
               <w:rPr>
-                <w:rFonts w:ascii="Menlo" w:eastAsiaTheme="majorHAnsi" w:hAnsi="Menlo" w:cs="Menlo" w:hint="eastAsia"/>
+                <w:rFonts w:ascii="Menlo" w:eastAsiaTheme="majorHAnsi" w:hAnsi="Menlo" w:cs="Menlo"/>
                 <w:sz w:val="20"/>
                 <w:szCs w:val="21"/>
               </w:rPr>
@@ -5306,7 +4623,7 @@
           <w:p>
             <w:pPr>
               <w:rPr>
-                <w:rFonts w:ascii="Menlo" w:eastAsiaTheme="majorHAnsi" w:hAnsi="Menlo" w:cs="Menlo" w:hint="eastAsia"/>
+                <w:rFonts w:ascii="Menlo" w:eastAsiaTheme="majorHAnsi" w:hAnsi="Menlo" w:cs="Menlo"/>
                 <w:sz w:val="20"/>
                 <w:szCs w:val="21"/>
               </w:rPr>
@@ -5328,7 +4645,7 @@
           <w:p>
             <w:pPr>
               <w:rPr>
-                <w:rFonts w:ascii="Menlo" w:eastAsiaTheme="majorHAnsi" w:hAnsi="Menlo" w:cs="Menlo" w:hint="eastAsia"/>
+                <w:rFonts w:ascii="Menlo" w:eastAsiaTheme="majorHAnsi" w:hAnsi="Menlo" w:cs="Menlo"/>
                 <w:sz w:val="20"/>
                 <w:szCs w:val="21"/>
               </w:rPr>
@@ -5350,7 +4667,7 @@
           <w:p>
             <w:pPr>
               <w:rPr>
-                <w:rFonts w:ascii="Menlo" w:eastAsiaTheme="majorHAnsi" w:hAnsi="Menlo" w:cs="Menlo" w:hint="eastAsia"/>
+                <w:rFonts w:ascii="Menlo" w:eastAsiaTheme="majorHAnsi" w:hAnsi="Menlo" w:cs="Menlo"/>
                 <w:sz w:val="20"/>
                 <w:szCs w:val="21"/>
               </w:rPr>
@@ -5372,7 +4689,7 @@
           <w:p>
             <w:pPr>
               <w:rPr>
-                <w:rFonts w:ascii="Menlo" w:eastAsiaTheme="majorHAnsi" w:hAnsi="Menlo" w:cs="Menlo" w:hint="eastAsia"/>
+                <w:rFonts w:ascii="Menlo" w:eastAsiaTheme="majorHAnsi" w:hAnsi="Menlo" w:cs="Menlo"/>
                 <w:sz w:val="20"/>
                 <w:szCs w:val="21"/>
               </w:rPr>
@@ -5394,7 +4711,7 @@
           <w:p>
             <w:pPr>
               <w:rPr>
-                <w:rFonts w:ascii="Menlo" w:eastAsiaTheme="majorHAnsi" w:hAnsi="Menlo" w:cs="Menlo" w:hint="eastAsia"/>
+                <w:rFonts w:ascii="Menlo" w:eastAsiaTheme="majorHAnsi" w:hAnsi="Menlo" w:cs="Menlo"/>
                 <w:sz w:val="20"/>
                 <w:szCs w:val="21"/>
               </w:rPr>
@@ -5418,7 +4735,7 @@
           <w:p>
             <w:pPr>
               <w:rPr>
-                <w:rFonts w:ascii="Menlo" w:eastAsiaTheme="majorHAnsi" w:hAnsi="Menlo" w:cs="Menlo" w:hint="eastAsia"/>
+                <w:rFonts w:ascii="Menlo" w:eastAsiaTheme="majorHAnsi" w:hAnsi="Menlo" w:cs="Menlo"/>
                 <w:sz w:val="20"/>
                 <w:szCs w:val="21"/>
               </w:rPr>
@@ -5442,7 +4759,7 @@
           <w:p>
             <w:pPr>
               <w:rPr>
-                <w:rFonts w:ascii="Menlo" w:eastAsiaTheme="majorHAnsi" w:hAnsi="Menlo" w:cs="Menlo" w:hint="eastAsia"/>
+                <w:rFonts w:ascii="Menlo" w:eastAsiaTheme="majorHAnsi" w:hAnsi="Menlo" w:cs="Menlo"/>
                 <w:sz w:val="20"/>
                 <w:szCs w:val="21"/>
               </w:rPr>
@@ -5464,7 +4781,7 @@
           <w:p>
             <w:pPr>
               <w:rPr>
-                <w:rFonts w:ascii="Menlo" w:eastAsiaTheme="majorHAnsi" w:hAnsi="Menlo" w:cs="Menlo" w:hint="eastAsia"/>
+                <w:rFonts w:ascii="Menlo" w:eastAsiaTheme="majorHAnsi" w:hAnsi="Menlo" w:cs="Menlo"/>
                 <w:sz w:val="20"/>
                 <w:szCs w:val="21"/>
               </w:rPr>
@@ -5510,7 +4827,7 @@
           <w:p>
             <w:pPr>
               <w:rPr>
-                <w:rFonts w:ascii="Menlo" w:eastAsiaTheme="majorHAnsi" w:hAnsi="Menlo" w:cs="Menlo" w:hint="eastAsia"/>
+                <w:rFonts w:ascii="Menlo" w:eastAsiaTheme="majorHAnsi" w:hAnsi="Menlo" w:cs="Menlo"/>
                 <w:sz w:val="16"/>
                 <w:szCs w:val="21"/>
               </w:rPr>
@@ -5558,7 +4875,7 @@
           <w:p>
             <w:pPr>
               <w:rPr>
-                <w:rFonts w:ascii="Menlo" w:eastAsiaTheme="majorHAnsi" w:hAnsi="Menlo" w:cs="Menlo" w:hint="eastAsia"/>
+                <w:rFonts w:ascii="Menlo" w:eastAsiaTheme="majorHAnsi" w:hAnsi="Menlo" w:cs="Menlo"/>
                 <w:sz w:val="20"/>
                 <w:szCs w:val="21"/>
               </w:rPr>
@@ -5580,7 +4897,7 @@
           <w:p>
             <w:pPr>
               <w:rPr>
-                <w:rFonts w:ascii="Menlo" w:eastAsiaTheme="majorHAnsi" w:hAnsi="Menlo" w:cs="Menlo" w:hint="eastAsia"/>
+                <w:rFonts w:ascii="Menlo" w:eastAsiaTheme="majorHAnsi" w:hAnsi="Menlo" w:cs="Menlo"/>
                 <w:sz w:val="20"/>
                 <w:szCs w:val="21"/>
               </w:rPr>
@@ -5602,7 +4919,7 @@
           <w:p>
             <w:pPr>
               <w:rPr>
-                <w:rFonts w:ascii="Menlo" w:eastAsiaTheme="majorHAnsi" w:hAnsi="Menlo" w:cs="Menlo" w:hint="eastAsia"/>
+                <w:rFonts w:ascii="Menlo" w:eastAsiaTheme="majorHAnsi" w:hAnsi="Menlo" w:cs="Menlo"/>
                 <w:sz w:val="20"/>
                 <w:szCs w:val="21"/>
               </w:rPr>
@@ -5624,7 +4941,7 @@
           <w:p>
             <w:pPr>
               <w:rPr>
-                <w:rFonts w:ascii="Menlo" w:eastAsiaTheme="majorHAnsi" w:hAnsi="Menlo" w:cs="Menlo" w:hint="eastAsia"/>
+                <w:rFonts w:ascii="Menlo" w:eastAsiaTheme="majorHAnsi" w:hAnsi="Menlo" w:cs="Menlo"/>
                 <w:sz w:val="20"/>
                 <w:szCs w:val="21"/>
               </w:rPr>
@@ -5646,7 +4963,7 @@
           <w:p>
             <w:pPr>
               <w:rPr>
-                <w:rFonts w:ascii="Menlo" w:eastAsiaTheme="majorHAnsi" w:hAnsi="Menlo" w:cs="Menlo" w:hint="eastAsia"/>
+                <w:rFonts w:ascii="Menlo" w:eastAsiaTheme="majorHAnsi" w:hAnsi="Menlo" w:cs="Menlo"/>
                 <w:sz w:val="20"/>
                 <w:szCs w:val="21"/>
               </w:rPr>
@@ -5668,7 +4985,7 @@
           <w:p>
             <w:pPr>
               <w:rPr>
-                <w:rFonts w:ascii="Menlo" w:eastAsiaTheme="majorHAnsi" w:hAnsi="Menlo" w:cs="Menlo" w:hint="eastAsia"/>
+                <w:rFonts w:ascii="Menlo" w:eastAsiaTheme="majorHAnsi" w:hAnsi="Menlo" w:cs="Menlo"/>
                 <w:sz w:val="20"/>
                 <w:szCs w:val="21"/>
               </w:rPr>
@@ -5692,7 +5009,7 @@
           <w:p>
             <w:pPr>
               <w:rPr>
-                <w:rFonts w:ascii="Menlo" w:eastAsiaTheme="majorHAnsi" w:hAnsi="Menlo" w:cs="Menlo" w:hint="eastAsia"/>
+                <w:rFonts w:ascii="Menlo" w:eastAsiaTheme="majorHAnsi" w:hAnsi="Menlo" w:cs="Menlo"/>
                 <w:sz w:val="20"/>
                 <w:szCs w:val="21"/>
               </w:rPr>
@@ -5716,7 +5033,7 @@
           <w:p>
             <w:pPr>
               <w:rPr>
-                <w:rFonts w:ascii="Menlo" w:eastAsiaTheme="majorHAnsi" w:hAnsi="Menlo" w:cs="Menlo" w:hint="eastAsia"/>
+                <w:rFonts w:ascii="Menlo" w:eastAsiaTheme="majorHAnsi" w:hAnsi="Menlo" w:cs="Menlo"/>
                 <w:sz w:val="20"/>
                 <w:szCs w:val="21"/>
               </w:rPr>
@@ -5738,7 +5055,7 @@
           <w:p>
             <w:pPr>
               <w:rPr>
-                <w:rFonts w:ascii="Menlo" w:eastAsiaTheme="majorHAnsi" w:hAnsi="Menlo" w:cs="Menlo" w:hint="eastAsia"/>
+                <w:rFonts w:ascii="Menlo" w:eastAsiaTheme="majorHAnsi" w:hAnsi="Menlo" w:cs="Menlo"/>
                 <w:sz w:val="20"/>
                 <w:szCs w:val="21"/>
               </w:rPr>
@@ -5782,7 +5099,7 @@
           <w:p>
             <w:pPr>
               <w:rPr>
-                <w:rFonts w:ascii="Menlo" w:eastAsiaTheme="majorHAnsi" w:hAnsi="Menlo" w:cs="Menlo" w:hint="eastAsia"/>
+                <w:rFonts w:ascii="Menlo" w:eastAsiaTheme="majorHAnsi" w:hAnsi="Menlo" w:cs="Menlo"/>
                 <w:sz w:val="16"/>
                 <w:szCs w:val="21"/>
               </w:rPr>
@@ -5822,7 +5139,7 @@
           <w:p>
             <w:pPr>
               <w:rPr>
-                <w:rFonts w:ascii="Menlo" w:eastAsiaTheme="majorHAnsi" w:hAnsi="Menlo" w:cs="Menlo" w:hint="eastAsia"/>
+                <w:rFonts w:ascii="Menlo" w:eastAsiaTheme="majorHAnsi" w:hAnsi="Menlo" w:cs="Menlo"/>
                 <w:sz w:val="20"/>
                 <w:szCs w:val="21"/>
               </w:rPr>
@@ -5844,7 +5161,7 @@
           <w:p>
             <w:pPr>
               <w:rPr>
-                <w:rFonts w:ascii="Menlo" w:eastAsiaTheme="majorHAnsi" w:hAnsi="Menlo" w:cs="Menlo" w:hint="eastAsia"/>
+                <w:rFonts w:ascii="Menlo" w:eastAsiaTheme="majorHAnsi" w:hAnsi="Menlo" w:cs="Menlo"/>
                 <w:sz w:val="20"/>
                 <w:szCs w:val="21"/>
               </w:rPr>
@@ -5866,7 +5183,7 @@
           <w:p>
             <w:pPr>
               <w:rPr>
-                <w:rFonts w:ascii="Menlo" w:eastAsiaTheme="majorHAnsi" w:hAnsi="Menlo" w:cs="Menlo" w:hint="eastAsia"/>
+                <w:rFonts w:ascii="Menlo" w:eastAsiaTheme="majorHAnsi" w:hAnsi="Menlo" w:cs="Menlo"/>
                 <w:sz w:val="20"/>
                 <w:szCs w:val="21"/>
               </w:rPr>
@@ -5888,7 +5205,7 @@
           <w:p>
             <w:pPr>
               <w:rPr>
-                <w:rFonts w:ascii="Menlo" w:eastAsiaTheme="majorHAnsi" w:hAnsi="Menlo" w:cs="Menlo" w:hint="eastAsia"/>
+                <w:rFonts w:ascii="Menlo" w:eastAsiaTheme="majorHAnsi" w:hAnsi="Menlo" w:cs="Menlo"/>
                 <w:sz w:val="20"/>
                 <w:szCs w:val="21"/>
               </w:rPr>
@@ -5910,7 +5227,7 @@
           <w:p>
             <w:pPr>
               <w:rPr>
-                <w:rFonts w:ascii="Menlo" w:eastAsiaTheme="majorHAnsi" w:hAnsi="Menlo" w:cs="Menlo" w:hint="eastAsia"/>
+                <w:rFonts w:ascii="Menlo" w:eastAsiaTheme="majorHAnsi" w:hAnsi="Menlo" w:cs="Menlo"/>
                 <w:sz w:val="20"/>
                 <w:szCs w:val="21"/>
               </w:rPr>
@@ -5932,7 +5249,7 @@
           <w:p>
             <w:pPr>
               <w:rPr>
-                <w:rFonts w:ascii="Menlo" w:eastAsiaTheme="majorHAnsi" w:hAnsi="Menlo" w:cs="Menlo" w:hint="eastAsia"/>
+                <w:rFonts w:ascii="Menlo" w:eastAsiaTheme="majorHAnsi" w:hAnsi="Menlo" w:cs="Menlo"/>
                 <w:sz w:val="20"/>
                 <w:szCs w:val="21"/>
               </w:rPr>
@@ -5954,7 +5271,7 @@
           <w:p>
             <w:pPr>
               <w:rPr>
-                <w:rFonts w:ascii="Menlo" w:eastAsiaTheme="majorHAnsi" w:hAnsi="Menlo" w:cs="Menlo" w:hint="eastAsia"/>
+                <w:rFonts w:ascii="Menlo" w:eastAsiaTheme="majorHAnsi" w:hAnsi="Menlo" w:cs="Menlo"/>
                 <w:sz w:val="20"/>
                 <w:szCs w:val="21"/>
               </w:rPr>
@@ -5978,7 +5295,7 @@
           <w:p>
             <w:pPr>
               <w:rPr>
-                <w:rFonts w:ascii="Menlo" w:eastAsiaTheme="majorHAnsi" w:hAnsi="Menlo" w:cs="Menlo" w:hint="eastAsia"/>
+                <w:rFonts w:ascii="Menlo" w:eastAsiaTheme="majorHAnsi" w:hAnsi="Menlo" w:cs="Menlo"/>
                 <w:sz w:val="20"/>
                 <w:szCs w:val="21"/>
               </w:rPr>
@@ -6000,7 +5317,7 @@
           <w:p>
             <w:pPr>
               <w:rPr>
-                <w:rFonts w:ascii="Menlo" w:eastAsiaTheme="majorHAnsi" w:hAnsi="Menlo" w:cs="Menlo" w:hint="eastAsia"/>
+                <w:rFonts w:ascii="Menlo" w:eastAsiaTheme="majorHAnsi" w:hAnsi="Menlo" w:cs="Menlo"/>
                 <w:sz w:val="20"/>
                 <w:szCs w:val="21"/>
               </w:rPr>
@@ -6044,7 +5361,7 @@
           <w:p>
             <w:pPr>
               <w:rPr>
-                <w:rFonts w:ascii="Menlo" w:eastAsiaTheme="majorHAnsi" w:hAnsi="Menlo" w:cs="Menlo" w:hint="eastAsia"/>
+                <w:rFonts w:ascii="Menlo" w:eastAsiaTheme="majorHAnsi" w:hAnsi="Menlo" w:cs="Menlo"/>
                 <w:sz w:val="16"/>
                 <w:szCs w:val="21"/>
               </w:rPr>
@@ -6084,7 +5401,7 @@
           <w:p>
             <w:pPr>
               <w:rPr>
-                <w:rFonts w:ascii="Menlo" w:eastAsiaTheme="majorHAnsi" w:hAnsi="Menlo" w:cs="Menlo" w:hint="eastAsia"/>
+                <w:rFonts w:ascii="Menlo" w:eastAsiaTheme="majorHAnsi" w:hAnsi="Menlo" w:cs="Menlo"/>
                 <w:sz w:val="20"/>
                 <w:szCs w:val="21"/>
               </w:rPr>
@@ -6106,7 +5423,7 @@
           <w:p>
             <w:pPr>
               <w:rPr>
-                <w:rFonts w:ascii="Menlo" w:eastAsiaTheme="majorHAnsi" w:hAnsi="Menlo" w:cs="Menlo" w:hint="eastAsia"/>
+                <w:rFonts w:ascii="Menlo" w:eastAsiaTheme="majorHAnsi" w:hAnsi="Menlo" w:cs="Menlo"/>
                 <w:sz w:val="20"/>
                 <w:szCs w:val="21"/>
               </w:rPr>
@@ -6128,7 +5445,7 @@
           <w:p>
             <w:pPr>
               <w:rPr>
-                <w:rFonts w:ascii="Menlo" w:eastAsiaTheme="majorHAnsi" w:hAnsi="Menlo" w:cs="Menlo" w:hint="eastAsia"/>
+                <w:rFonts w:ascii="Menlo" w:eastAsiaTheme="majorHAnsi" w:hAnsi="Menlo" w:cs="Menlo"/>
                 <w:sz w:val="20"/>
                 <w:szCs w:val="21"/>
               </w:rPr>
@@ -6150,7 +5467,7 @@
           <w:p>
             <w:pPr>
               <w:rPr>
-                <w:rFonts w:ascii="Menlo" w:eastAsiaTheme="majorHAnsi" w:hAnsi="Menlo" w:cs="Menlo" w:hint="eastAsia"/>
+                <w:rFonts w:ascii="Menlo" w:eastAsiaTheme="majorHAnsi" w:hAnsi="Menlo" w:cs="Menlo"/>
                 <w:sz w:val="20"/>
                 <w:szCs w:val="21"/>
               </w:rPr>
@@ -6172,7 +5489,7 @@
           <w:p>
             <w:pPr>
               <w:rPr>
-                <w:rFonts w:ascii="Menlo" w:eastAsiaTheme="majorHAnsi" w:hAnsi="Menlo" w:cs="Menlo" w:hint="eastAsia"/>
+                <w:rFonts w:ascii="Menlo" w:eastAsiaTheme="majorHAnsi" w:hAnsi="Menlo" w:cs="Menlo"/>
                 <w:sz w:val="20"/>
                 <w:szCs w:val="21"/>
               </w:rPr>
@@ -6194,7 +5511,7 @@
           <w:p>
             <w:pPr>
               <w:rPr>
-                <w:rFonts w:ascii="Menlo" w:eastAsiaTheme="majorHAnsi" w:hAnsi="Menlo" w:cs="Menlo" w:hint="eastAsia"/>
+                <w:rFonts w:ascii="Menlo" w:eastAsiaTheme="majorHAnsi" w:hAnsi="Menlo" w:cs="Menlo"/>
                 <w:sz w:val="20"/>
                 <w:szCs w:val="21"/>
               </w:rPr>
@@ -6218,7 +5535,7 @@
           <w:p>
             <w:pPr>
               <w:rPr>
-                <w:rFonts w:ascii="Menlo" w:eastAsiaTheme="majorHAnsi" w:hAnsi="Menlo" w:cs="Menlo" w:hint="eastAsia"/>
+                <w:rFonts w:ascii="Menlo" w:eastAsiaTheme="majorHAnsi" w:hAnsi="Menlo" w:cs="Menlo"/>
                 <w:sz w:val="20"/>
                 <w:szCs w:val="21"/>
               </w:rPr>
@@ -6242,7 +5559,7 @@
           <w:p>
             <w:pPr>
               <w:rPr>
-                <w:rFonts w:ascii="Menlo" w:eastAsiaTheme="majorHAnsi" w:hAnsi="Menlo" w:cs="Menlo" w:hint="eastAsia"/>
+                <w:rFonts w:ascii="Menlo" w:eastAsiaTheme="majorHAnsi" w:hAnsi="Menlo" w:cs="Menlo"/>
                 <w:sz w:val="20"/>
                 <w:szCs w:val="21"/>
               </w:rPr>
@@ -6264,7 +5581,7 @@
           <w:p>
             <w:pPr>
               <w:rPr>
-                <w:rFonts w:ascii="Menlo" w:eastAsiaTheme="majorHAnsi" w:hAnsi="Menlo" w:cs="Menlo" w:hint="eastAsia"/>
+                <w:rFonts w:ascii="Menlo" w:eastAsiaTheme="majorHAnsi" w:hAnsi="Menlo" w:cs="Menlo"/>
                 <w:sz w:val="20"/>
                 <w:szCs w:val="21"/>
               </w:rPr>
@@ -6313,7 +5630,7 @@
           <w:p>
             <w:pPr>
               <w:rPr>
-                <w:rFonts w:ascii="Menlo" w:eastAsiaTheme="majorHAnsi" w:hAnsi="Menlo" w:cs="Menlo" w:hint="eastAsia"/>
+                <w:rFonts w:ascii="Menlo" w:eastAsiaTheme="majorHAnsi" w:hAnsi="Menlo" w:cs="Menlo"/>
                 <w:sz w:val="16"/>
                 <w:szCs w:val="21"/>
               </w:rPr>
@@ -6353,7 +5670,7 @@
           <w:p>
             <w:pPr>
               <w:rPr>
-                <w:rFonts w:ascii="Menlo" w:eastAsiaTheme="majorHAnsi" w:hAnsi="Menlo" w:cs="Menlo" w:hint="eastAsia"/>
+                <w:rFonts w:ascii="Menlo" w:eastAsiaTheme="majorHAnsi" w:hAnsi="Menlo" w:cs="Menlo"/>
                 <w:sz w:val="20"/>
                 <w:szCs w:val="21"/>
               </w:rPr>
@@ -6375,7 +5692,7 @@
           <w:p>
             <w:pPr>
               <w:rPr>
-                <w:rFonts w:ascii="Menlo" w:eastAsiaTheme="majorHAnsi" w:hAnsi="Menlo" w:cs="Menlo" w:hint="eastAsia"/>
+                <w:rFonts w:ascii="Menlo" w:eastAsiaTheme="majorHAnsi" w:hAnsi="Menlo" w:cs="Menlo"/>
                 <w:sz w:val="20"/>
                 <w:szCs w:val="21"/>
               </w:rPr>
@@ -6397,7 +5714,7 @@
           <w:p>
             <w:pPr>
               <w:rPr>
-                <w:rFonts w:ascii="Menlo" w:eastAsiaTheme="majorHAnsi" w:hAnsi="Menlo" w:cs="Menlo" w:hint="eastAsia"/>
+                <w:rFonts w:ascii="Menlo" w:eastAsiaTheme="majorHAnsi" w:hAnsi="Menlo" w:cs="Menlo"/>
                 <w:sz w:val="20"/>
                 <w:szCs w:val="21"/>
               </w:rPr>
@@ -6419,7 +5736,7 @@
           <w:p>
             <w:pPr>
               <w:rPr>
-                <w:rFonts w:ascii="Menlo" w:eastAsiaTheme="majorHAnsi" w:hAnsi="Menlo" w:cs="Menlo" w:hint="eastAsia"/>
+                <w:rFonts w:ascii="Menlo" w:eastAsiaTheme="majorHAnsi" w:hAnsi="Menlo" w:cs="Menlo"/>
                 <w:sz w:val="20"/>
                 <w:szCs w:val="21"/>
               </w:rPr>
@@ -6441,7 +5758,7 @@
           <w:p>
             <w:pPr>
               <w:rPr>
-                <w:rFonts w:ascii="Menlo" w:eastAsiaTheme="majorHAnsi" w:hAnsi="Menlo" w:cs="Menlo" w:hint="eastAsia"/>
+                <w:rFonts w:ascii="Menlo" w:eastAsiaTheme="majorHAnsi" w:hAnsi="Menlo" w:cs="Menlo"/>
                 <w:sz w:val="20"/>
                 <w:szCs w:val="21"/>
               </w:rPr>
@@ -6463,7 +5780,7 @@
           <w:p>
             <w:pPr>
               <w:rPr>
-                <w:rFonts w:ascii="Menlo" w:eastAsiaTheme="majorHAnsi" w:hAnsi="Menlo" w:cs="Menlo" w:hint="eastAsia"/>
+                <w:rFonts w:ascii="Menlo" w:eastAsiaTheme="majorHAnsi" w:hAnsi="Menlo" w:cs="Menlo"/>
                 <w:sz w:val="20"/>
                 <w:szCs w:val="21"/>
               </w:rPr>
@@ -6485,7 +5802,7 @@
           <w:p>
             <w:pPr>
               <w:rPr>
-                <w:rFonts w:ascii="Menlo" w:eastAsiaTheme="majorHAnsi" w:hAnsi="Menlo" w:cs="Menlo" w:hint="eastAsia"/>
+                <w:rFonts w:ascii="Menlo" w:eastAsiaTheme="majorHAnsi" w:hAnsi="Menlo" w:cs="Menlo"/>
                 <w:sz w:val="20"/>
                 <w:szCs w:val="21"/>
               </w:rPr>
@@ -6509,7 +5826,7 @@
           <w:p>
             <w:pPr>
               <w:rPr>
-                <w:rFonts w:ascii="Menlo" w:eastAsiaTheme="majorHAnsi" w:hAnsi="Menlo" w:cs="Menlo" w:hint="eastAsia"/>
+                <w:rFonts w:ascii="Menlo" w:eastAsiaTheme="majorHAnsi" w:hAnsi="Menlo" w:cs="Menlo"/>
                 <w:sz w:val="20"/>
                 <w:szCs w:val="21"/>
               </w:rPr>
@@ -6531,7 +5848,7 @@
           <w:p>
             <w:pPr>
               <w:rPr>
-                <w:rFonts w:ascii="Menlo" w:eastAsiaTheme="majorHAnsi" w:hAnsi="Menlo" w:cs="Menlo" w:hint="eastAsia"/>
+                <w:rFonts w:ascii="Menlo" w:eastAsiaTheme="majorHAnsi" w:hAnsi="Menlo" w:cs="Menlo"/>
                 <w:sz w:val="20"/>
                 <w:szCs w:val="21"/>
               </w:rPr>
@@ -6579,7 +5896,7 @@
           <w:p>
             <w:pPr>
               <w:rPr>
-                <w:rFonts w:ascii="Menlo" w:eastAsiaTheme="majorHAnsi" w:hAnsi="Menlo" w:cs="Menlo" w:hint="eastAsia"/>
+                <w:rFonts w:ascii="Menlo" w:eastAsiaTheme="majorHAnsi" w:hAnsi="Menlo" w:cs="Menlo"/>
                 <w:sz w:val="16"/>
                 <w:szCs w:val="21"/>
               </w:rPr>
@@ -6627,7 +5944,7 @@
           <w:p>
             <w:pPr>
               <w:rPr>
-                <w:rFonts w:ascii="Menlo" w:eastAsiaTheme="majorHAnsi" w:hAnsi="Menlo" w:cs="Menlo" w:hint="eastAsia"/>
+                <w:rFonts w:ascii="Menlo" w:eastAsiaTheme="majorHAnsi" w:hAnsi="Menlo" w:cs="Menlo"/>
                 <w:sz w:val="20"/>
                 <w:szCs w:val="21"/>
               </w:rPr>
@@ -6649,7 +5966,7 @@
           <w:p>
             <w:pPr>
               <w:rPr>
-                <w:rFonts w:ascii="Menlo" w:eastAsiaTheme="majorHAnsi" w:hAnsi="Menlo" w:cs="Menlo" w:hint="eastAsia"/>
+                <w:rFonts w:ascii="Menlo" w:eastAsiaTheme="majorHAnsi" w:hAnsi="Menlo" w:cs="Menlo"/>
                 <w:sz w:val="20"/>
                 <w:szCs w:val="21"/>
               </w:rPr>
@@ -6671,7 +5988,7 @@
           <w:p>
             <w:pPr>
               <w:rPr>
-                <w:rFonts w:ascii="Menlo" w:eastAsiaTheme="majorHAnsi" w:hAnsi="Menlo" w:cs="Menlo" w:hint="eastAsia"/>
+                <w:rFonts w:ascii="Menlo" w:eastAsiaTheme="majorHAnsi" w:hAnsi="Menlo" w:cs="Menlo"/>
                 <w:sz w:val="20"/>
                 <w:szCs w:val="21"/>
               </w:rPr>
@@ -6693,7 +6010,7 @@
           <w:p>
             <w:pPr>
               <w:rPr>
-                <w:rFonts w:ascii="Menlo" w:eastAsiaTheme="majorHAnsi" w:hAnsi="Menlo" w:cs="Menlo" w:hint="eastAsia"/>
+                <w:rFonts w:ascii="Menlo" w:eastAsiaTheme="majorHAnsi" w:hAnsi="Menlo" w:cs="Menlo"/>
                 <w:sz w:val="20"/>
                 <w:szCs w:val="21"/>
               </w:rPr>
@@ -6715,7 +6032,7 @@
           <w:p>
             <w:pPr>
               <w:rPr>
-                <w:rFonts w:ascii="Menlo" w:eastAsiaTheme="majorHAnsi" w:hAnsi="Menlo" w:cs="Menlo" w:hint="eastAsia"/>
+                <w:rFonts w:ascii="Menlo" w:eastAsiaTheme="majorHAnsi" w:hAnsi="Menlo" w:cs="Menlo"/>
                 <w:sz w:val="20"/>
                 <w:szCs w:val="21"/>
               </w:rPr>
@@ -6737,7 +6054,7 @@
           <w:p>
             <w:pPr>
               <w:rPr>
-                <w:rFonts w:ascii="Menlo" w:eastAsiaTheme="majorHAnsi" w:hAnsi="Menlo" w:cs="Menlo" w:hint="eastAsia"/>
+                <w:rFonts w:ascii="Menlo" w:eastAsiaTheme="majorHAnsi" w:hAnsi="Menlo" w:cs="Menlo"/>
                 <w:sz w:val="20"/>
                 <w:szCs w:val="21"/>
               </w:rPr>
@@ -6761,7 +6078,7 @@
           <w:p>
             <w:pPr>
               <w:rPr>
-                <w:rFonts w:ascii="Menlo" w:eastAsiaTheme="majorHAnsi" w:hAnsi="Menlo" w:cs="Menlo" w:hint="eastAsia"/>
+                <w:rFonts w:ascii="Menlo" w:eastAsiaTheme="majorHAnsi" w:hAnsi="Menlo" w:cs="Menlo"/>
                 <w:sz w:val="20"/>
                 <w:szCs w:val="21"/>
               </w:rPr>
@@ -6783,7 +6100,7 @@
           <w:p>
             <w:pPr>
               <w:rPr>
-                <w:rFonts w:ascii="Menlo" w:eastAsiaTheme="majorHAnsi" w:hAnsi="Menlo" w:cs="Menlo" w:hint="eastAsia"/>
+                <w:rFonts w:ascii="Menlo" w:eastAsiaTheme="majorHAnsi" w:hAnsi="Menlo" w:cs="Menlo"/>
                 <w:sz w:val="20"/>
                 <w:szCs w:val="21"/>
               </w:rPr>
@@ -6807,7 +6124,7 @@
           <w:p>
             <w:pPr>
               <w:rPr>
-                <w:rFonts w:ascii="Menlo" w:eastAsiaTheme="majorHAnsi" w:hAnsi="Menlo" w:cs="Menlo" w:hint="eastAsia"/>
+                <w:rFonts w:ascii="Menlo" w:eastAsiaTheme="majorHAnsi" w:hAnsi="Menlo" w:cs="Menlo"/>
                 <w:sz w:val="20"/>
                 <w:szCs w:val="21"/>
               </w:rPr>
@@ -6853,7 +6170,7 @@
           <w:p>
             <w:pPr>
               <w:rPr>
-                <w:rFonts w:ascii="Menlo" w:eastAsiaTheme="majorHAnsi" w:hAnsi="Menlo" w:cs="Menlo" w:hint="eastAsia"/>
+                <w:rFonts w:ascii="Menlo" w:eastAsiaTheme="majorHAnsi" w:hAnsi="Menlo" w:cs="Menlo"/>
                 <w:sz w:val="16"/>
                 <w:szCs w:val="21"/>
               </w:rPr>
@@ -6911,7 +6228,7 @@
           <w:p>
             <w:pPr>
               <w:rPr>
-                <w:rFonts w:ascii="Menlo" w:eastAsiaTheme="majorHAnsi" w:hAnsi="Menlo" w:cs="Menlo" w:hint="eastAsia"/>
+                <w:rFonts w:ascii="Menlo" w:eastAsiaTheme="majorHAnsi" w:hAnsi="Menlo" w:cs="Menlo"/>
                 <w:sz w:val="20"/>
                 <w:szCs w:val="21"/>
               </w:rPr>
@@ -6933,7 +6250,7 @@
           <w:p>
             <w:pPr>
               <w:rPr>
-                <w:rFonts w:ascii="Menlo" w:eastAsiaTheme="majorHAnsi" w:hAnsi="Menlo" w:cs="Menlo" w:hint="eastAsia"/>
+                <w:rFonts w:ascii="Menlo" w:eastAsiaTheme="majorHAnsi" w:hAnsi="Menlo" w:cs="Menlo"/>
                 <w:sz w:val="20"/>
                 <w:szCs w:val="21"/>
               </w:rPr>
@@ -6955,7 +6272,7 @@
           <w:p>
             <w:pPr>
               <w:rPr>
-                <w:rFonts w:ascii="Menlo" w:eastAsiaTheme="majorHAnsi" w:hAnsi="Menlo" w:cs="Menlo" w:hint="eastAsia"/>
+                <w:rFonts w:ascii="Menlo" w:eastAsiaTheme="majorHAnsi" w:hAnsi="Menlo" w:cs="Menlo"/>
                 <w:sz w:val="20"/>
                 <w:szCs w:val="21"/>
               </w:rPr>
@@ -6977,7 +6294,7 @@
           <w:p>
             <w:pPr>
               <w:rPr>
-                <w:rFonts w:ascii="Menlo" w:eastAsiaTheme="majorHAnsi" w:hAnsi="Menlo" w:cs="Menlo" w:hint="eastAsia"/>
+                <w:rFonts w:ascii="Menlo" w:eastAsiaTheme="majorHAnsi" w:hAnsi="Menlo" w:cs="Menlo"/>
                 <w:sz w:val="20"/>
                 <w:szCs w:val="21"/>
               </w:rPr>
@@ -6999,7 +6316,7 @@
           <w:p>
             <w:pPr>
               <w:rPr>
-                <w:rFonts w:ascii="Menlo" w:eastAsiaTheme="majorHAnsi" w:hAnsi="Menlo" w:cs="Menlo" w:hint="eastAsia"/>
+                <w:rFonts w:ascii="Menlo" w:eastAsiaTheme="majorHAnsi" w:hAnsi="Menlo" w:cs="Menlo"/>
                 <w:sz w:val="20"/>
                 <w:szCs w:val="21"/>
               </w:rPr>
@@ -7021,7 +6338,7 @@
           <w:p>
             <w:pPr>
               <w:rPr>
-                <w:rFonts w:ascii="Menlo" w:eastAsiaTheme="majorHAnsi" w:hAnsi="Menlo" w:cs="Menlo" w:hint="eastAsia"/>
+                <w:rFonts w:ascii="Menlo" w:eastAsiaTheme="majorHAnsi" w:hAnsi="Menlo" w:cs="Menlo"/>
                 <w:sz w:val="20"/>
                 <w:szCs w:val="21"/>
               </w:rPr>
@@ -7045,7 +6362,7 @@
           <w:p>
             <w:pPr>
               <w:rPr>
-                <w:rFonts w:ascii="Menlo" w:eastAsiaTheme="majorHAnsi" w:hAnsi="Menlo" w:cs="Menlo" w:hint="eastAsia"/>
+                <w:rFonts w:ascii="Menlo" w:eastAsiaTheme="majorHAnsi" w:hAnsi="Menlo" w:cs="Menlo"/>
                 <w:sz w:val="20"/>
                 <w:szCs w:val="21"/>
               </w:rPr>
@@ -7069,7 +6386,7 @@
           <w:p>
             <w:pPr>
               <w:rPr>
-                <w:rFonts w:ascii="Menlo" w:eastAsiaTheme="majorHAnsi" w:hAnsi="Menlo" w:cs="Menlo" w:hint="eastAsia"/>
+                <w:rFonts w:ascii="Menlo" w:eastAsiaTheme="majorHAnsi" w:hAnsi="Menlo" w:cs="Menlo"/>
                 <w:sz w:val="20"/>
                 <w:szCs w:val="21"/>
               </w:rPr>
@@ -7091,7 +6408,7 @@
           <w:p>
             <w:pPr>
               <w:rPr>
-                <w:rFonts w:ascii="Menlo" w:eastAsiaTheme="majorHAnsi" w:hAnsi="Menlo" w:cs="Menlo" w:hint="eastAsia"/>
+                <w:rFonts w:ascii="Menlo" w:eastAsiaTheme="majorHAnsi" w:hAnsi="Menlo" w:cs="Menlo"/>
                 <w:sz w:val="20"/>
                 <w:szCs w:val="21"/>
               </w:rPr>
@@ -7137,7 +6454,7 @@
           <w:p>
             <w:pPr>
               <w:rPr>
-                <w:rFonts w:ascii="Menlo" w:eastAsiaTheme="majorHAnsi" w:hAnsi="Menlo" w:cs="Menlo" w:hint="eastAsia"/>
+                <w:rFonts w:ascii="Menlo" w:eastAsiaTheme="majorHAnsi" w:hAnsi="Menlo" w:cs="Menlo"/>
                 <w:sz w:val="16"/>
                 <w:szCs w:val="21"/>
               </w:rPr>
@@ -7185,7 +6502,7 @@
           <w:p>
             <w:pPr>
               <w:rPr>
-                <w:rFonts w:ascii="Menlo" w:eastAsiaTheme="majorHAnsi" w:hAnsi="Menlo" w:cs="Menlo" w:hint="eastAsia"/>
+                <w:rFonts w:ascii="Menlo" w:eastAsiaTheme="majorHAnsi" w:hAnsi="Menlo" w:cs="Menlo"/>
                 <w:sz w:val="20"/>
                 <w:szCs w:val="21"/>
               </w:rPr>
@@ -7207,7 +6524,7 @@
           <w:p>
             <w:pPr>
               <w:rPr>
-                <w:rFonts w:ascii="Menlo" w:eastAsiaTheme="majorHAnsi" w:hAnsi="Menlo" w:cs="Menlo" w:hint="eastAsia"/>
+                <w:rFonts w:ascii="Menlo" w:eastAsiaTheme="majorHAnsi" w:hAnsi="Menlo" w:cs="Menlo"/>
                 <w:sz w:val="20"/>
                 <w:szCs w:val="21"/>
               </w:rPr>
@@ -7229,7 +6546,7 @@
           <w:p>
             <w:pPr>
               <w:rPr>
-                <w:rFonts w:ascii="Menlo" w:eastAsiaTheme="majorHAnsi" w:hAnsi="Menlo" w:cs="Menlo" w:hint="eastAsia"/>
+                <w:rFonts w:ascii="Menlo" w:eastAsiaTheme="majorHAnsi" w:hAnsi="Menlo" w:cs="Menlo"/>
                 <w:sz w:val="20"/>
                 <w:szCs w:val="21"/>
               </w:rPr>
@@ -7251,7 +6568,7 @@
           <w:p>
             <w:pPr>
               <w:rPr>
-                <w:rFonts w:ascii="Menlo" w:eastAsiaTheme="majorHAnsi" w:hAnsi="Menlo" w:cs="Menlo" w:hint="eastAsia"/>
+                <w:rFonts w:ascii="Menlo" w:eastAsiaTheme="majorHAnsi" w:hAnsi="Menlo" w:cs="Menlo"/>
                 <w:sz w:val="20"/>
                 <w:szCs w:val="21"/>
               </w:rPr>
@@ -7273,7 +6590,7 @@
           <w:p>
             <w:pPr>
               <w:rPr>
-                <w:rFonts w:ascii="Menlo" w:eastAsiaTheme="majorHAnsi" w:hAnsi="Menlo" w:cs="Menlo" w:hint="eastAsia"/>
+                <w:rFonts w:ascii="Menlo" w:eastAsiaTheme="majorHAnsi" w:hAnsi="Menlo" w:cs="Menlo"/>
                 <w:sz w:val="20"/>
                 <w:szCs w:val="21"/>
               </w:rPr>
@@ -7295,7 +6612,7 @@
           <w:p>
             <w:pPr>
               <w:rPr>
-                <w:rFonts w:ascii="Menlo" w:eastAsiaTheme="majorHAnsi" w:hAnsi="Menlo" w:cs="Menlo" w:hint="eastAsia"/>
+                <w:rFonts w:ascii="Menlo" w:eastAsiaTheme="majorHAnsi" w:hAnsi="Menlo" w:cs="Menlo"/>
                 <w:sz w:val="20"/>
                 <w:szCs w:val="21"/>
               </w:rPr>
@@ -7319,7 +6636,7 @@
           <w:p>
             <w:pPr>
               <w:rPr>
-                <w:rFonts w:ascii="Menlo" w:eastAsiaTheme="majorHAnsi" w:hAnsi="Menlo" w:cs="Menlo" w:hint="eastAsia"/>
+                <w:rFonts w:ascii="Menlo" w:eastAsiaTheme="majorHAnsi" w:hAnsi="Menlo" w:cs="Menlo"/>
                 <w:sz w:val="20"/>
                 <w:szCs w:val="21"/>
               </w:rPr>
@@ -7341,7 +6658,7 @@
           <w:p>
             <w:pPr>
               <w:rPr>
-                <w:rFonts w:ascii="Menlo" w:eastAsiaTheme="majorHAnsi" w:hAnsi="Menlo" w:cs="Menlo" w:hint="eastAsia"/>
+                <w:rFonts w:ascii="Menlo" w:eastAsiaTheme="majorHAnsi" w:hAnsi="Menlo" w:cs="Menlo"/>
                 <w:sz w:val="20"/>
                 <w:szCs w:val="21"/>
               </w:rPr>
@@ -7363,7 +6680,7 @@
           <w:p>
             <w:pPr>
               <w:rPr>
-                <w:rFonts w:ascii="Menlo" w:eastAsiaTheme="majorHAnsi" w:hAnsi="Menlo" w:cs="Menlo" w:hint="eastAsia"/>
+                <w:rFonts w:ascii="Menlo" w:eastAsiaTheme="majorHAnsi" w:hAnsi="Menlo" w:cs="Menlo"/>
                 <w:sz w:val="20"/>
                 <w:szCs w:val="21"/>
               </w:rPr>
@@ -7423,15 +6740,7 @@
                 <w:sz w:val="16"/>
                 <w:szCs w:val="21"/>
               </w:rPr>
-              <w:t xml:space="preserve">1110 </w:t>
-            </w:r>
-            <w:r>
-              <w:rPr>
-                <w:rFonts w:ascii="Menlo" w:eastAsiaTheme="majorHAnsi" w:hAnsi="Menlo" w:cs="Menlo" w:hint="eastAsia"/>
-                <w:sz w:val="16"/>
-                <w:szCs w:val="21"/>
-              </w:rPr>
-              <w:t>111</w:t>
+              <w:t>1110 111</w:t>
             </w:r>
           </w:p>
         </w:tc>
@@ -7442,7 +6751,7 @@
           <w:p>
             <w:pPr>
               <w:rPr>
-                <w:rFonts w:ascii="Menlo" w:eastAsiaTheme="majorHAnsi" w:hAnsi="Menlo" w:cs="Menlo" w:hint="eastAsia"/>
+                <w:rFonts w:ascii="Menlo" w:eastAsiaTheme="majorHAnsi" w:hAnsi="Menlo" w:cs="Menlo"/>
                 <w:sz w:val="20"/>
                 <w:szCs w:val="21"/>
               </w:rPr>
@@ -7464,7 +6773,7 @@
           <w:p>
             <w:pPr>
               <w:rPr>
-                <w:rFonts w:ascii="Menlo" w:eastAsiaTheme="majorHAnsi" w:hAnsi="Menlo" w:cs="Menlo" w:hint="eastAsia"/>
+                <w:rFonts w:ascii="Menlo" w:eastAsiaTheme="majorHAnsi" w:hAnsi="Menlo" w:cs="Menlo"/>
                 <w:sz w:val="20"/>
                 <w:szCs w:val="21"/>
               </w:rPr>
@@ -7486,7 +6795,7 @@
           <w:p>
             <w:pPr>
               <w:rPr>
-                <w:rFonts w:ascii="Menlo" w:eastAsiaTheme="majorHAnsi" w:hAnsi="Menlo" w:cs="Menlo" w:hint="eastAsia"/>
+                <w:rFonts w:ascii="Menlo" w:eastAsiaTheme="majorHAnsi" w:hAnsi="Menlo" w:cs="Menlo"/>
                 <w:sz w:val="20"/>
                 <w:szCs w:val="21"/>
               </w:rPr>
@@ -7508,7 +6817,7 @@
           <w:p>
             <w:pPr>
               <w:rPr>
-                <w:rFonts w:ascii="Menlo" w:eastAsiaTheme="majorHAnsi" w:hAnsi="Menlo" w:cs="Menlo" w:hint="eastAsia"/>
+                <w:rFonts w:ascii="Menlo" w:eastAsiaTheme="majorHAnsi" w:hAnsi="Menlo" w:cs="Menlo"/>
                 <w:sz w:val="20"/>
                 <w:szCs w:val="21"/>
               </w:rPr>
@@ -7530,7 +6839,7 @@
           <w:p>
             <w:pPr>
               <w:rPr>
-                <w:rFonts w:ascii="Menlo" w:eastAsiaTheme="majorHAnsi" w:hAnsi="Menlo" w:cs="Menlo" w:hint="eastAsia"/>
+                <w:rFonts w:ascii="Menlo" w:eastAsiaTheme="majorHAnsi" w:hAnsi="Menlo" w:cs="Menlo"/>
                 <w:sz w:val="20"/>
                 <w:szCs w:val="21"/>
               </w:rPr>
@@ -7552,7 +6861,7 @@
           <w:p>
             <w:pPr>
               <w:rPr>
-                <w:rFonts w:ascii="Menlo" w:eastAsiaTheme="majorHAnsi" w:hAnsi="Menlo" w:cs="Menlo" w:hint="eastAsia"/>
+                <w:rFonts w:ascii="Menlo" w:eastAsiaTheme="majorHAnsi" w:hAnsi="Menlo" w:cs="Menlo"/>
                 <w:sz w:val="20"/>
                 <w:szCs w:val="21"/>
               </w:rPr>
@@ -7574,7 +6883,7 @@
           <w:p>
             <w:pPr>
               <w:rPr>
-                <w:rFonts w:ascii="Menlo" w:eastAsiaTheme="majorHAnsi" w:hAnsi="Menlo" w:cs="Menlo" w:hint="eastAsia"/>
+                <w:rFonts w:ascii="Menlo" w:eastAsiaTheme="majorHAnsi" w:hAnsi="Menlo" w:cs="Menlo"/>
                 <w:sz w:val="20"/>
                 <w:szCs w:val="21"/>
               </w:rPr>
@@ -7596,7 +6905,7 @@
           <w:p>
             <w:pPr>
               <w:rPr>
-                <w:rFonts w:ascii="Menlo" w:eastAsiaTheme="majorHAnsi" w:hAnsi="Menlo" w:cs="Menlo" w:hint="eastAsia"/>
+                <w:rFonts w:ascii="Menlo" w:eastAsiaTheme="majorHAnsi" w:hAnsi="Menlo" w:cs="Menlo"/>
                 <w:sz w:val="20"/>
                 <w:szCs w:val="21"/>
               </w:rPr>
@@ -7618,7 +6927,7 @@
           <w:p>
             <w:pPr>
               <w:rPr>
-                <w:rFonts w:ascii="Menlo" w:eastAsiaTheme="majorHAnsi" w:hAnsi="Menlo" w:cs="Menlo" w:hint="eastAsia"/>
+                <w:rFonts w:ascii="Menlo" w:eastAsiaTheme="majorHAnsi" w:hAnsi="Menlo" w:cs="Menlo"/>
                 <w:sz w:val="20"/>
                 <w:szCs w:val="21"/>
               </w:rPr>
@@ -7642,7 +6951,6 @@
       <w:pPr>
         <w:jc w:val="center"/>
         <w:rPr>
-          <w:rFonts w:hint="eastAsia"/>
           <w:sz w:val="32"/>
         </w:rPr>
       </w:pPr>
@@ -9211,7 +8519,7 @@
 </file>
 
 <file path=customXml/itemProps1.xml><?xml version="1.0" encoding="utf-8"?>
-<ds:datastoreItem xmlns:ds="http://schemas.openxmlformats.org/officeDocument/2006/customXml" ds:itemID="{648BCB8C-5A96-0342-95AD-5F6AA6FDB263}">
+<ds:datastoreItem xmlns:ds="http://schemas.openxmlformats.org/officeDocument/2006/customXml" ds:itemID="{62F4379F-B203-0649-BE76-D5C086EC11B5}">
   <ds:schemaRefs>
     <ds:schemaRef ds:uri="http://schemas.openxmlformats.org/officeDocument/2006/bibliography"/>
   </ds:schemaRefs>

</xml_diff>

<commit_message>
fix some bug, add jpu1 and jpu2
</commit_message>
<xml_diff>
--- a/project2_group_17_report.docx
+++ b/project2_group_17_report.docx
@@ -39,7 +39,7 @@
       </w:tblGrid>
       <w:tr>
         <w:trPr>
-          <w:trHeight w:val="451"/>
+          <w:trHeight w:val="493"/>
         </w:trPr>
         <w:tc>
           <w:tcPr>
@@ -172,44 +172,14 @@
                 <w:szCs w:val="21"/>
               </w:rPr>
             </w:pPr>
-            <w:proofErr w:type="spellStart"/>
-            <w:r>
-              <w:rPr>
-                <w:rFonts w:ascii="Menlo" w:eastAsiaTheme="majorHAnsi" w:hAnsi="Menlo" w:cs="Menlo"/>
-                <w:sz w:val="16"/>
-                <w:szCs w:val="21"/>
-              </w:rPr>
-              <w:t>init</w:t>
-            </w:r>
-            <w:proofErr w:type="spellEnd"/>
-            <w:r>
-              <w:rPr>
-                <w:rFonts w:ascii="Menlo" w:eastAsiaTheme="majorHAnsi" w:hAnsi="Menlo" w:cs="Menlo"/>
-                <w:sz w:val="16"/>
-                <w:szCs w:val="21"/>
-              </w:rPr>
-              <w:t xml:space="preserve"> Rx, </w:t>
-            </w:r>
-            <w:proofErr w:type="spellStart"/>
-            <w:r>
-              <w:rPr>
-                <w:rFonts w:ascii="Menlo" w:eastAsiaTheme="majorHAnsi" w:hAnsi="Menlo" w:cs="Menlo"/>
-                <w:sz w:val="16"/>
-                <w:szCs w:val="21"/>
-              </w:rPr>
-              <w:t>i</w:t>
-            </w:r>
-            <w:bookmarkStart w:id="0" w:name="_GoBack"/>
-            <w:bookmarkEnd w:id="0"/>
-            <w:r>
-              <w:rPr>
-                <w:rFonts w:ascii="Menlo" w:eastAsiaTheme="majorHAnsi" w:hAnsi="Menlo" w:cs="Menlo"/>
-                <w:sz w:val="16"/>
-                <w:szCs w:val="21"/>
-              </w:rPr>
-              <w:t>mm</w:t>
-            </w:r>
-            <w:proofErr w:type="spellEnd"/>
+            <w:r>
+              <w:rPr>
+                <w:rFonts w:ascii="Menlo" w:eastAsiaTheme="majorHAnsi" w:hAnsi="Menlo" w:cs="Menlo"/>
+                <w:sz w:val="16"/>
+                <w:szCs w:val="21"/>
+              </w:rPr>
+              <w:t>init Rx, imm</w:t>
+            </w:r>
           </w:p>
         </w:tc>
         <w:tc>
@@ -330,7 +300,6 @@
               </w:rPr>
               <w:t>MUX[</w:t>
             </w:r>
-            <w:proofErr w:type="spellStart"/>
             <w:r>
               <w:rPr>
                 <w:rFonts w:ascii="Menlo" w:eastAsiaTheme="majorHAnsi" w:hAnsi="Menlo" w:cs="Menlo" w:hint="eastAsia"/>
@@ -339,7 +308,6 @@
               </w:rPr>
               <w:t>imm</w:t>
             </w:r>
-            <w:proofErr w:type="spellEnd"/>
             <w:r>
               <w:rPr>
                 <w:rFonts w:ascii="Menlo" w:eastAsiaTheme="majorHAnsi" w:hAnsi="Menlo" w:cs="Menlo"/>
@@ -370,7 +338,6 @@
                 <w:szCs w:val="21"/>
               </w:rPr>
             </w:pPr>
-            <w:proofErr w:type="spellStart"/>
             <w:r>
               <w:rPr>
                 <w:rFonts w:ascii="Menlo" w:eastAsiaTheme="majorHAnsi" w:hAnsi="Menlo" w:cs="Menlo" w:hint="eastAsia"/>
@@ -385,16 +352,7 @@
                 <w:sz w:val="16"/>
                 <w:szCs w:val="21"/>
               </w:rPr>
-              <w:t>mm</w:t>
-            </w:r>
-            <w:proofErr w:type="spellEnd"/>
-            <w:r>
-              <w:rPr>
-                <w:rFonts w:ascii="Menlo" w:eastAsiaTheme="majorHAnsi" w:hAnsi="Menlo" w:cs="Menlo"/>
-                <w:sz w:val="16"/>
-                <w:szCs w:val="21"/>
-              </w:rPr>
-              <w:t xml:space="preserve"> wil</w:t>
+              <w:t>mm wil</w:t>
             </w:r>
             <w:r>
               <w:rPr>
@@ -410,43 +368,39 @@
                 <w:sz w:val="16"/>
                 <w:szCs w:val="21"/>
               </w:rPr>
-              <w:t xml:space="preserve"> go into a MUX to select specific </w:t>
-            </w:r>
-            <w:proofErr w:type="spellStart"/>
-            <w:r>
-              <w:rPr>
-                <w:rFonts w:ascii="Menlo" w:eastAsiaTheme="majorHAnsi" w:hAnsi="Menlo" w:cs="Menlo"/>
-                <w:sz w:val="16"/>
-                <w:szCs w:val="21"/>
-              </w:rPr>
-              <w:t>hardwirted</w:t>
-            </w:r>
-            <w:proofErr w:type="spellEnd"/>
-            <w:r>
-              <w:rPr>
-                <w:rFonts w:ascii="Menlo" w:eastAsiaTheme="majorHAnsi" w:hAnsi="Menlo" w:cs="Menlo"/>
-                <w:sz w:val="16"/>
-                <w:szCs w:val="21"/>
-              </w:rPr>
-              <w:t xml:space="preserve"> </w:t>
-            </w:r>
-            <w:proofErr w:type="gramStart"/>
-            <w:r>
-              <w:rPr>
-                <w:rFonts w:ascii="Menlo" w:eastAsiaTheme="majorHAnsi" w:hAnsi="Menlo" w:cs="Menlo"/>
-                <w:sz w:val="16"/>
-                <w:szCs w:val="21"/>
-              </w:rPr>
-              <w:t>number(</w:t>
-            </w:r>
-            <w:proofErr w:type="gramEnd"/>
-            <w:r>
-              <w:rPr>
-                <w:rFonts w:ascii="Menlo" w:eastAsiaTheme="majorHAnsi" w:hAnsi="Menlo" w:cs="Menlo"/>
-                <w:sz w:val="16"/>
-                <w:szCs w:val="21"/>
-              </w:rPr>
-              <w:t>0,1,6</w:t>
+              <w:t xml:space="preserve"> go into</w:t>
+            </w:r>
+            <w:r>
+              <w:rPr>
+                <w:rFonts w:ascii="Menlo" w:eastAsiaTheme="majorHAnsi" w:hAnsi="Menlo" w:cs="Menlo"/>
+                <w:sz w:val="16"/>
+                <w:szCs w:val="21"/>
+              </w:rPr>
+              <w:t xml:space="preserve"> a MUX to select specific hardw</w:t>
+            </w:r>
+            <w:r>
+              <w:rPr>
+                <w:rFonts w:ascii="Menlo" w:eastAsiaTheme="majorHAnsi" w:hAnsi="Menlo" w:cs="Menlo"/>
+                <w:sz w:val="16"/>
+                <w:szCs w:val="21"/>
+              </w:rPr>
+              <w:t>r</w:t>
+            </w:r>
+            <w:r>
+              <w:rPr>
+                <w:rFonts w:ascii="Menlo" w:eastAsiaTheme="majorHAnsi" w:hAnsi="Menlo" w:cs="Menlo"/>
+                <w:sz w:val="16"/>
+                <w:szCs w:val="21"/>
+              </w:rPr>
+              <w:t>ited</w:t>
+            </w:r>
+            <w:r>
+              <w:rPr>
+                <w:rFonts w:ascii="Menlo" w:eastAsiaTheme="majorHAnsi" w:hAnsi="Menlo" w:cs="Menlo"/>
+                <w:sz w:val="16"/>
+                <w:szCs w:val="21"/>
+              </w:rPr>
+              <w:t xml:space="preserve"> number(0,1,6</w:t>
             </w:r>
             <w:r>
               <w:rPr>
@@ -517,23 +471,13 @@
                 <w:szCs w:val="21"/>
               </w:rPr>
             </w:pPr>
-            <w:proofErr w:type="spellStart"/>
-            <w:r>
-              <w:rPr>
-                <w:rFonts w:ascii="Menlo" w:eastAsiaTheme="majorHAnsi" w:hAnsi="Menlo" w:cs="Menlo"/>
-                <w:sz w:val="16"/>
-                <w:szCs w:val="21"/>
-              </w:rPr>
-              <w:t>ld</w:t>
-            </w:r>
-            <w:proofErr w:type="spellEnd"/>
-            <w:r>
-              <w:rPr>
-                <w:rFonts w:ascii="Menlo" w:eastAsiaTheme="majorHAnsi" w:hAnsi="Menlo" w:cs="Menlo"/>
-                <w:sz w:val="16"/>
-                <w:szCs w:val="21"/>
-              </w:rPr>
-              <w:t xml:space="preserve"> Rx, Ry</w:t>
+            <w:r>
+              <w:rPr>
+                <w:rFonts w:ascii="Menlo" w:eastAsiaTheme="majorHAnsi" w:hAnsi="Menlo" w:cs="Menlo"/>
+                <w:sz w:val="16"/>
+                <w:szCs w:val="21"/>
+              </w:rPr>
+              <w:t>ld Rx, Ry</w:t>
             </w:r>
           </w:p>
         </w:tc>
@@ -597,18 +541,8 @@
                 <w:sz w:val="16"/>
                 <w:szCs w:val="21"/>
               </w:rPr>
-              <w:t xml:space="preserve"> xx </w:t>
-            </w:r>
-            <w:proofErr w:type="spellStart"/>
-            <w:r>
-              <w:rPr>
-                <w:rFonts w:ascii="Menlo" w:eastAsiaTheme="majorHAnsi" w:hAnsi="Menlo" w:cs="Menlo"/>
-                <w:sz w:val="16"/>
-                <w:szCs w:val="21"/>
-              </w:rPr>
-              <w:t>yy</w:t>
-            </w:r>
-            <w:proofErr w:type="spellEnd"/>
+              <w:t xml:space="preserve"> xx yy</w:t>
+            </w:r>
           </w:p>
         </w:tc>
         <w:tc>
@@ -686,7 +620,6 @@
                 <w:szCs w:val="21"/>
               </w:rPr>
             </w:pPr>
-            <w:proofErr w:type="spellStart"/>
             <w:r>
               <w:rPr>
                 <w:rFonts w:ascii="Menlo" w:eastAsiaTheme="majorHAnsi" w:hAnsi="Menlo" w:cs="Menlo"/>
@@ -695,7 +628,6 @@
               </w:rPr>
               <w:t>st</w:t>
             </w:r>
-            <w:proofErr w:type="spellEnd"/>
             <w:r>
               <w:rPr>
                 <w:rFonts w:ascii="Menlo" w:eastAsiaTheme="majorHAnsi" w:hAnsi="Menlo" w:cs="Menlo"/>
@@ -766,18 +698,8 @@
                 <w:sz w:val="16"/>
                 <w:szCs w:val="21"/>
               </w:rPr>
-              <w:t xml:space="preserve"> xx </w:t>
-            </w:r>
-            <w:proofErr w:type="spellStart"/>
-            <w:r>
-              <w:rPr>
-                <w:rFonts w:ascii="Menlo" w:eastAsiaTheme="majorHAnsi" w:hAnsi="Menlo" w:cs="Menlo"/>
-                <w:sz w:val="16"/>
-                <w:szCs w:val="21"/>
-              </w:rPr>
-              <w:t>yy</w:t>
-            </w:r>
-            <w:proofErr w:type="spellEnd"/>
+              <w:t xml:space="preserve"> xx yy</w:t>
+            </w:r>
           </w:p>
         </w:tc>
         <w:tc>
@@ -933,18 +855,8 @@
                 <w:sz w:val="16"/>
                 <w:szCs w:val="21"/>
               </w:rPr>
-              <w:t xml:space="preserve"> </w:t>
-            </w:r>
-            <w:proofErr w:type="spellStart"/>
-            <w:r>
-              <w:rPr>
-                <w:rFonts w:ascii="Menlo" w:eastAsiaTheme="majorHAnsi" w:hAnsi="Menlo" w:cs="Menlo"/>
-                <w:sz w:val="16"/>
-                <w:szCs w:val="21"/>
-              </w:rPr>
-              <w:t>yy</w:t>
-            </w:r>
-            <w:proofErr w:type="spellEnd"/>
+              <w:t xml:space="preserve"> yy</w:t>
+            </w:r>
           </w:p>
         </w:tc>
         <w:tc>
@@ -975,25 +887,7 @@
                 <w:sz w:val="16"/>
                 <w:szCs w:val="21"/>
               </w:rPr>
-              <w:t xml:space="preserve"> = </w:t>
-            </w:r>
-            <w:proofErr w:type="spellStart"/>
-            <w:r>
-              <w:rPr>
-                <w:rFonts w:ascii="Menlo" w:eastAsiaTheme="majorHAnsi" w:hAnsi="Menlo" w:cs="Menlo"/>
-                <w:sz w:val="16"/>
-                <w:szCs w:val="21"/>
-              </w:rPr>
-              <w:t>Rx</w:t>
-            </w:r>
-            <w:proofErr w:type="spellEnd"/>
-            <w:r>
-              <w:rPr>
-                <w:rFonts w:ascii="Menlo" w:eastAsiaTheme="majorHAnsi" w:hAnsi="Menlo" w:cs="Menlo"/>
-                <w:sz w:val="16"/>
-                <w:szCs w:val="21"/>
-              </w:rPr>
-              <w:t xml:space="preserve"> + R</w:t>
+              <w:t xml:space="preserve"> = Rx + R</w:t>
             </w:r>
             <w:r>
               <w:rPr>
@@ -1056,7 +950,6 @@
                 <w:szCs w:val="21"/>
               </w:rPr>
             </w:pPr>
-            <w:proofErr w:type="spellStart"/>
             <w:r>
               <w:rPr>
                 <w:rFonts w:ascii="Menlo" w:eastAsiaTheme="majorHAnsi" w:hAnsi="Menlo" w:cs="Menlo"/>
@@ -1065,35 +958,22 @@
               </w:rPr>
               <w:t>jpu</w:t>
             </w:r>
-            <w:proofErr w:type="spellEnd"/>
-            <w:r>
-              <w:rPr>
-                <w:rFonts w:ascii="Menlo" w:eastAsiaTheme="majorHAnsi" w:hAnsi="Menlo" w:cs="Menlo"/>
-                <w:sz w:val="16"/>
-                <w:szCs w:val="21"/>
-              </w:rPr>
-              <w:t xml:space="preserve"> </w:t>
-            </w:r>
-            <w:proofErr w:type="spellStart"/>
-            <w:proofErr w:type="gramStart"/>
-            <w:r>
-              <w:rPr>
-                <w:rFonts w:ascii="Menlo" w:eastAsiaTheme="majorHAnsi" w:hAnsi="Menlo" w:cs="Menlo"/>
-                <w:sz w:val="16"/>
-                <w:szCs w:val="21"/>
-              </w:rPr>
-              <w:t>Rx,Ry</w:t>
-            </w:r>
-            <w:proofErr w:type="gramEnd"/>
-            <w:r>
-              <w:rPr>
-                <w:rFonts w:ascii="Menlo" w:eastAsiaTheme="majorHAnsi" w:hAnsi="Menlo" w:cs="Menlo"/>
-                <w:sz w:val="16"/>
-                <w:szCs w:val="21"/>
-              </w:rPr>
-              <w:t>,imm</w:t>
-            </w:r>
-            <w:proofErr w:type="spellEnd"/>
+            <w:r>
+              <w:rPr>
+                <w:rFonts w:ascii="Menlo" w:eastAsiaTheme="majorHAnsi" w:hAnsi="Menlo" w:cs="Menlo"/>
+                <w:sz w:val="16"/>
+                <w:szCs w:val="21"/>
+              </w:rPr>
+              <w:t>1</w:t>
+            </w:r>
+            <w:r>
+              <w:rPr>
+                <w:rFonts w:ascii="Menlo" w:eastAsiaTheme="majorHAnsi" w:hAnsi="Menlo" w:cs="Menlo"/>
+                <w:sz w:val="16"/>
+                <w:szCs w:val="21"/>
+              </w:rPr>
+              <w:t xml:space="preserve"> Rx,Ry,imm</w:t>
+            </w:r>
           </w:p>
         </w:tc>
         <w:tc>
@@ -1116,7 +996,15 @@
                 <w:sz w:val="16"/>
                 <w:szCs w:val="21"/>
               </w:rPr>
-              <w:t>if Rx==Ry:</w:t>
+              <w:t xml:space="preserve">if Rx &lt; </w:t>
+            </w:r>
+            <w:r>
+              <w:rPr>
+                <w:rFonts w:ascii="Menlo" w:eastAsiaTheme="majorHAnsi" w:hAnsi="Menlo" w:cs="Menlo"/>
+                <w:sz w:val="16"/>
+                <w:szCs w:val="21"/>
+              </w:rPr>
+              <w:t>Ry:</w:t>
             </w:r>
           </w:p>
           <w:p>
@@ -1135,25 +1023,7 @@
                 <w:sz w:val="16"/>
                 <w:szCs w:val="21"/>
               </w:rPr>
-              <w:t xml:space="preserve">  PC == MUX(</w:t>
-            </w:r>
-            <w:proofErr w:type="spellStart"/>
-            <w:r>
-              <w:rPr>
-                <w:rFonts w:ascii="Menlo" w:eastAsiaTheme="majorHAnsi" w:hAnsi="Menlo" w:cs="Menlo"/>
-                <w:sz w:val="16"/>
-                <w:szCs w:val="21"/>
-              </w:rPr>
-              <w:t>imm</w:t>
-            </w:r>
-            <w:proofErr w:type="spellEnd"/>
-            <w:r>
-              <w:rPr>
-                <w:rFonts w:ascii="Menlo" w:eastAsiaTheme="majorHAnsi" w:hAnsi="Menlo" w:cs="Menlo"/>
-                <w:sz w:val="16"/>
-                <w:szCs w:val="21"/>
-              </w:rPr>
-              <w:t>)</w:t>
+              <w:t xml:space="preserve">  PC == MUX(imm)</w:t>
             </w:r>
           </w:p>
           <w:p>
@@ -1223,7 +1093,15 @@
                 <w:sz w:val="16"/>
                 <w:szCs w:val="21"/>
               </w:rPr>
-              <w:t xml:space="preserve"> x y iii</w:t>
+              <w:t>0</w:t>
+            </w:r>
+            <w:r>
+              <w:rPr>
+                <w:rFonts w:ascii="Menlo" w:eastAsiaTheme="majorHAnsi" w:hAnsi="Menlo" w:cs="Menlo"/>
+                <w:sz w:val="16"/>
+                <w:szCs w:val="21"/>
+              </w:rPr>
+              <w:t xml:space="preserve"> x y ii</w:t>
             </w:r>
           </w:p>
         </w:tc>
@@ -1311,7 +1189,6 @@
                 <w:szCs w:val="21"/>
               </w:rPr>
             </w:pPr>
-            <w:proofErr w:type="spellStart"/>
             <w:r>
               <w:rPr>
                 <w:rFonts w:ascii="Menlo" w:eastAsiaTheme="majorHAnsi" w:hAnsi="Menlo" w:cs="Menlo" w:hint="eastAsia"/>
@@ -1326,16 +1203,7 @@
                 <w:sz w:val="16"/>
                 <w:szCs w:val="21"/>
               </w:rPr>
-              <w:t>mm</w:t>
-            </w:r>
-            <w:proofErr w:type="spellEnd"/>
-            <w:r>
-              <w:rPr>
-                <w:rFonts w:ascii="Menlo" w:eastAsiaTheme="majorHAnsi" w:hAnsi="Menlo" w:cs="Menlo"/>
-                <w:sz w:val="16"/>
-                <w:szCs w:val="21"/>
-              </w:rPr>
-              <w:t xml:space="preserve"> number wil</w:t>
+              <w:t>mm number wil</w:t>
             </w:r>
             <w:r>
               <w:rPr>
@@ -1412,7 +1280,7 @@
                 <w:sz w:val="16"/>
                 <w:szCs w:val="21"/>
               </w:rPr>
-              <w:t>subR3 Rx</w:t>
+              <w:t>jpu2 Rx,Ry,imm</w:t>
             </w:r>
           </w:p>
         </w:tc>
@@ -1436,14 +1304,25 @@
                 <w:sz w:val="16"/>
                 <w:szCs w:val="21"/>
               </w:rPr>
-              <w:t>PC++</w:t>
-            </w:r>
-          </w:p>
-        </w:tc>
-        <w:tc>
-          <w:tcPr>
-            <w:tcW w:w="1923" w:type="dxa"/>
-          </w:tcPr>
+              <w:t xml:space="preserve">if Rx </w:t>
+            </w:r>
+            <w:r>
+              <w:rPr>
+                <w:rFonts w:ascii="Menlo" w:eastAsiaTheme="majorHAnsi" w:hAnsi="Menlo" w:cs="Menlo"/>
+                <w:sz w:val="16"/>
+                <w:szCs w:val="21"/>
+              </w:rPr>
+              <w:t>&lt;</w:t>
+            </w:r>
+            <w:r>
+              <w:rPr>
+                <w:rFonts w:ascii="Menlo" w:eastAsiaTheme="majorHAnsi" w:hAnsi="Menlo" w:cs="Menlo"/>
+                <w:sz w:val="16"/>
+                <w:szCs w:val="21"/>
+              </w:rPr>
+              <w:t xml:space="preserve"> Ry:</w:t>
+            </w:r>
+          </w:p>
           <w:p>
             <w:pPr>
               <w:spacing w:line="240" w:lineRule="atLeast"/>
@@ -1460,30 +1339,9 @@
                 <w:sz w:val="16"/>
                 <w:szCs w:val="21"/>
               </w:rPr>
-              <w:t>111</w:t>
-            </w:r>
-            <w:r>
-              <w:rPr>
-                <w:rFonts w:ascii="Menlo" w:eastAsiaTheme="majorHAnsi" w:hAnsi="Menlo" w:cs="Menlo"/>
-                <w:sz w:val="16"/>
-                <w:szCs w:val="21"/>
-              </w:rPr>
-              <w:t>00</w:t>
-            </w:r>
-            <w:r>
-              <w:rPr>
-                <w:rFonts w:ascii="Menlo" w:eastAsiaTheme="majorHAnsi" w:hAnsi="Menlo" w:cs="Menlo"/>
-                <w:sz w:val="16"/>
-                <w:szCs w:val="21"/>
-              </w:rPr>
-              <w:t xml:space="preserve"> xx</w:t>
-            </w:r>
-          </w:p>
-        </w:tc>
-        <w:tc>
-          <w:tcPr>
-            <w:tcW w:w="2174" w:type="dxa"/>
-          </w:tcPr>
+              <w:t xml:space="preserve">  PC == MUX(imm)</w:t>
+            </w:r>
+          </w:p>
           <w:p>
             <w:pPr>
               <w:spacing w:line="240" w:lineRule="atLeast"/>
@@ -1500,26 +1358,179 @@
                 <w:sz w:val="16"/>
                 <w:szCs w:val="21"/>
               </w:rPr>
-              <w:t xml:space="preserve">R3 = </w:t>
-            </w:r>
-            <w:proofErr w:type="spellStart"/>
-            <w:r>
-              <w:rPr>
-                <w:rFonts w:ascii="Menlo" w:eastAsiaTheme="majorHAnsi" w:hAnsi="Menlo" w:cs="Menlo"/>
-                <w:sz w:val="16"/>
-                <w:szCs w:val="21"/>
-              </w:rPr>
-              <w:t>R3</w:t>
-            </w:r>
-            <w:proofErr w:type="spellEnd"/>
-            <w:r>
-              <w:rPr>
-                <w:rFonts w:ascii="Menlo" w:eastAsiaTheme="majorHAnsi" w:hAnsi="Menlo" w:cs="Menlo"/>
-                <w:sz w:val="16"/>
-                <w:szCs w:val="21"/>
-              </w:rPr>
-              <w:t xml:space="preserve"> - Rx</w:t>
-            </w:r>
+              <w:t>else:</w:t>
+            </w:r>
+          </w:p>
+          <w:p>
+            <w:pPr>
+              <w:spacing w:line="240" w:lineRule="atLeast"/>
+              <w:jc w:val="left"/>
+              <w:rPr>
+                <w:rFonts w:ascii="Menlo" w:eastAsiaTheme="majorHAnsi" w:hAnsi="Menlo" w:cs="Menlo"/>
+                <w:sz w:val="16"/>
+                <w:szCs w:val="21"/>
+              </w:rPr>
+            </w:pPr>
+            <w:r>
+              <w:rPr>
+                <w:rFonts w:ascii="Menlo" w:eastAsiaTheme="majorHAnsi" w:hAnsi="Menlo" w:cs="Menlo"/>
+                <w:sz w:val="16"/>
+                <w:szCs w:val="21"/>
+              </w:rPr>
+              <w:t xml:space="preserve">  PC++</w:t>
+            </w:r>
+          </w:p>
+        </w:tc>
+        <w:tc>
+          <w:tcPr>
+            <w:tcW w:w="1923" w:type="dxa"/>
+          </w:tcPr>
+          <w:p>
+            <w:pPr>
+              <w:spacing w:line="240" w:lineRule="atLeast"/>
+              <w:jc w:val="left"/>
+              <w:rPr>
+                <w:rFonts w:ascii="Menlo" w:eastAsiaTheme="majorHAnsi" w:hAnsi="Menlo" w:cs="Menlo"/>
+                <w:sz w:val="16"/>
+                <w:szCs w:val="21"/>
+              </w:rPr>
+            </w:pPr>
+            <w:r>
+              <w:rPr>
+                <w:rFonts w:ascii="Menlo" w:eastAsiaTheme="majorHAnsi" w:hAnsi="Menlo" w:cs="Menlo"/>
+                <w:sz w:val="16"/>
+                <w:szCs w:val="21"/>
+              </w:rPr>
+              <w:t>10</w:t>
+            </w:r>
+            <w:r>
+              <w:rPr>
+                <w:rFonts w:ascii="Menlo" w:eastAsiaTheme="majorHAnsi" w:hAnsi="Menlo" w:cs="Menlo"/>
+                <w:sz w:val="16"/>
+                <w:szCs w:val="21"/>
+              </w:rPr>
+              <w:t>1</w:t>
+            </w:r>
+            <w:r>
+              <w:rPr>
+                <w:rFonts w:ascii="Menlo" w:eastAsiaTheme="majorHAnsi" w:hAnsi="Menlo" w:cs="Menlo"/>
+                <w:sz w:val="16"/>
+                <w:szCs w:val="21"/>
+              </w:rPr>
+              <w:t xml:space="preserve"> x y ii</w:t>
+            </w:r>
+          </w:p>
+        </w:tc>
+        <w:tc>
+          <w:tcPr>
+            <w:tcW w:w="2174" w:type="dxa"/>
+          </w:tcPr>
+          <w:p>
+            <w:pPr>
+              <w:spacing w:line="240" w:lineRule="atLeast"/>
+              <w:jc w:val="left"/>
+              <w:rPr>
+                <w:rFonts w:ascii="Menlo" w:eastAsiaTheme="majorHAnsi" w:hAnsi="Menlo" w:cs="Menlo"/>
+                <w:sz w:val="16"/>
+                <w:szCs w:val="21"/>
+              </w:rPr>
+            </w:pPr>
+            <w:r>
+              <w:rPr>
+                <w:rFonts w:ascii="Menlo" w:eastAsiaTheme="majorHAnsi" w:hAnsi="Menlo" w:cs="Menlo"/>
+                <w:sz w:val="16"/>
+                <w:szCs w:val="21"/>
+              </w:rPr>
+              <w:t xml:space="preserve">Rx </w:t>
+            </w:r>
+            <w:r>
+              <w:rPr>
+                <w:rFonts w:ascii="Menlo" w:eastAsiaTheme="majorHAnsi" w:hAnsi="Menlo" w:cs="Menlo" w:hint="eastAsia"/>
+                <w:sz w:val="16"/>
+                <w:szCs w:val="21"/>
+              </w:rPr>
+              <w:t>∈</w:t>
+            </w:r>
+            <w:r>
+              <w:rPr>
+                <w:rFonts w:ascii="Menlo" w:eastAsiaTheme="majorHAnsi" w:hAnsi="Menlo" w:cs="Menlo"/>
+                <w:sz w:val="16"/>
+                <w:szCs w:val="21"/>
+              </w:rPr>
+              <w:t xml:space="preserve"> {R2, R3</w:t>
+            </w:r>
+            <w:r>
+              <w:rPr>
+                <w:rFonts w:ascii="Menlo" w:eastAsiaTheme="majorHAnsi" w:hAnsi="Menlo" w:cs="Menlo"/>
+                <w:sz w:val="16"/>
+                <w:szCs w:val="21"/>
+              </w:rPr>
+              <w:t>}</w:t>
+            </w:r>
+          </w:p>
+          <w:p>
+            <w:pPr>
+              <w:spacing w:line="240" w:lineRule="atLeast"/>
+              <w:jc w:val="left"/>
+              <w:rPr>
+                <w:rFonts w:ascii="Menlo" w:eastAsiaTheme="majorHAnsi" w:hAnsi="Menlo" w:cs="Menlo"/>
+                <w:sz w:val="16"/>
+                <w:szCs w:val="21"/>
+              </w:rPr>
+            </w:pPr>
+            <w:r>
+              <w:rPr>
+                <w:rFonts w:ascii="Menlo" w:eastAsiaTheme="majorHAnsi" w:hAnsi="Menlo" w:cs="Menlo"/>
+                <w:sz w:val="16"/>
+                <w:szCs w:val="21"/>
+              </w:rPr>
+              <w:t xml:space="preserve">Ry </w:t>
+            </w:r>
+            <w:r>
+              <w:rPr>
+                <w:rFonts w:ascii="Menlo" w:eastAsiaTheme="majorHAnsi" w:hAnsi="Menlo" w:cs="Menlo" w:hint="eastAsia"/>
+                <w:sz w:val="16"/>
+                <w:szCs w:val="21"/>
+              </w:rPr>
+              <w:t>∈</w:t>
+            </w:r>
+            <w:r>
+              <w:rPr>
+                <w:rFonts w:ascii="Menlo" w:eastAsiaTheme="majorHAnsi" w:hAnsi="Menlo" w:cs="Menlo"/>
+                <w:sz w:val="16"/>
+                <w:szCs w:val="21"/>
+              </w:rPr>
+              <w:t xml:space="preserve"> {R0, R1</w:t>
+            </w:r>
+            <w:r>
+              <w:rPr>
+                <w:rFonts w:ascii="Menlo" w:eastAsiaTheme="majorHAnsi" w:hAnsi="Menlo" w:cs="Menlo"/>
+                <w:sz w:val="16"/>
+                <w:szCs w:val="21"/>
+              </w:rPr>
+              <w:t>}</w:t>
+            </w:r>
+          </w:p>
+          <w:p>
+            <w:pPr>
+              <w:spacing w:line="240" w:lineRule="atLeast"/>
+              <w:jc w:val="left"/>
+              <w:rPr>
+                <w:rFonts w:ascii="Menlo" w:eastAsiaTheme="majorHAnsi" w:hAnsi="Menlo" w:cs="Menlo"/>
+                <w:sz w:val="16"/>
+                <w:szCs w:val="21"/>
+              </w:rPr>
+            </w:pPr>
+            <w:r>
+              <w:rPr>
+                <w:rFonts w:ascii="Menlo" w:eastAsiaTheme="majorHAnsi" w:hAnsi="Menlo" w:cs="Menlo"/>
+                <w:sz w:val="16"/>
+                <w:szCs w:val="21"/>
+              </w:rPr>
+              <w:t>Same as jpu1, but the decoding of registers changed.</w:t>
+            </w:r>
+            <w:bookmarkStart w:id="0" w:name="_GoBack"/>
+            <w:bookmarkEnd w:id="0"/>
           </w:p>
         </w:tc>
         <w:tc>
@@ -1573,23 +1584,13 @@
                 <w:szCs w:val="21"/>
               </w:rPr>
             </w:pPr>
-            <w:proofErr w:type="spellStart"/>
-            <w:r>
-              <w:rPr>
-                <w:rFonts w:ascii="Menlo" w:eastAsiaTheme="majorHAnsi" w:hAnsi="Menlo" w:cs="Menlo"/>
-                <w:sz w:val="16"/>
-                <w:szCs w:val="21"/>
-              </w:rPr>
-              <w:t>inc</w:t>
-            </w:r>
-            <w:proofErr w:type="spellEnd"/>
-            <w:r>
-              <w:rPr>
-                <w:rFonts w:ascii="Menlo" w:eastAsiaTheme="majorHAnsi" w:hAnsi="Menlo" w:cs="Menlo"/>
-                <w:sz w:val="16"/>
-                <w:szCs w:val="21"/>
-              </w:rPr>
-              <w:t xml:space="preserve"> Rx</w:t>
+            <w:r>
+              <w:rPr>
+                <w:rFonts w:ascii="Menlo" w:eastAsiaTheme="majorHAnsi" w:hAnsi="Menlo" w:cs="Menlo"/>
+                <w:sz w:val="16"/>
+                <w:szCs w:val="21"/>
+              </w:rPr>
+              <w:t>subR3 Rx</w:t>
             </w:r>
           </w:p>
         </w:tc>
@@ -1637,15 +1638,23 @@
                 <w:sz w:val="16"/>
                 <w:szCs w:val="21"/>
               </w:rPr>
-              <w:t>11101</w:t>
-            </w:r>
-            <w:r>
-              <w:rPr>
-                <w:rFonts w:ascii="Menlo" w:eastAsiaTheme="majorHAnsi" w:hAnsi="Menlo" w:cs="Menlo"/>
-                <w:sz w:val="16"/>
-                <w:szCs w:val="21"/>
-              </w:rPr>
-              <w:t xml:space="preserve"> xx </w:t>
+              <w:t>111</w:t>
+            </w:r>
+            <w:r>
+              <w:rPr>
+                <w:rFonts w:ascii="Menlo" w:eastAsiaTheme="majorHAnsi" w:hAnsi="Menlo" w:cs="Menlo"/>
+                <w:sz w:val="16"/>
+                <w:szCs w:val="21"/>
+              </w:rPr>
+              <w:t>00</w:t>
+            </w:r>
+            <w:r>
+              <w:rPr>
+                <w:rFonts w:ascii="Menlo" w:eastAsiaTheme="majorHAnsi" w:hAnsi="Menlo" w:cs="Menlo"/>
+                <w:sz w:val="16"/>
+                <w:szCs w:val="21"/>
+              </w:rPr>
+              <w:t xml:space="preserve"> xx</w:t>
             </w:r>
           </w:p>
         </w:tc>
@@ -1669,25 +1678,7 @@
                 <w:sz w:val="16"/>
                 <w:szCs w:val="21"/>
               </w:rPr>
-              <w:t xml:space="preserve">Rx = </w:t>
-            </w:r>
-            <w:proofErr w:type="spellStart"/>
-            <w:r>
-              <w:rPr>
-                <w:rFonts w:ascii="Menlo" w:eastAsiaTheme="majorHAnsi" w:hAnsi="Menlo" w:cs="Menlo"/>
-                <w:sz w:val="16"/>
-                <w:szCs w:val="21"/>
-              </w:rPr>
-              <w:t>Rx</w:t>
-            </w:r>
-            <w:proofErr w:type="spellEnd"/>
-            <w:r>
-              <w:rPr>
-                <w:rFonts w:ascii="Menlo" w:eastAsiaTheme="majorHAnsi" w:hAnsi="Menlo" w:cs="Menlo"/>
-                <w:sz w:val="16"/>
-                <w:szCs w:val="21"/>
-              </w:rPr>
-              <w:t xml:space="preserve"> + 1</w:t>
+              <w:t>R3 = R3 - Rx</w:t>
             </w:r>
           </w:p>
         </w:tc>
@@ -1748,7 +1739,7 @@
                 <w:sz w:val="16"/>
                 <w:szCs w:val="21"/>
               </w:rPr>
-              <w:t>R3x6</w:t>
+              <w:t>inc Rx</w:t>
             </w:r>
           </w:p>
         </w:tc>
@@ -1796,7 +1787,15 @@
                 <w:sz w:val="16"/>
                 <w:szCs w:val="21"/>
               </w:rPr>
-              <w:t>1111110</w:t>
+              <w:t>11101</w:t>
+            </w:r>
+            <w:r>
+              <w:rPr>
+                <w:rFonts w:ascii="Menlo" w:eastAsiaTheme="majorHAnsi" w:hAnsi="Menlo" w:cs="Menlo"/>
+                <w:sz w:val="16"/>
+                <w:szCs w:val="21"/>
+              </w:rPr>
+              <w:t xml:space="preserve"> xx </w:t>
             </w:r>
           </w:p>
         </w:tc>
@@ -1820,25 +1819,140 @@
                 <w:sz w:val="16"/>
                 <w:szCs w:val="21"/>
               </w:rPr>
-              <w:t xml:space="preserve">R3 = </w:t>
-            </w:r>
-            <w:proofErr w:type="spellStart"/>
-            <w:r>
-              <w:rPr>
-                <w:rFonts w:ascii="Menlo" w:eastAsiaTheme="majorHAnsi" w:hAnsi="Menlo" w:cs="Menlo"/>
-                <w:sz w:val="16"/>
-                <w:szCs w:val="21"/>
-              </w:rPr>
-              <w:t>R3</w:t>
-            </w:r>
-            <w:proofErr w:type="spellEnd"/>
-            <w:r>
-              <w:rPr>
-                <w:rFonts w:ascii="Menlo" w:eastAsiaTheme="majorHAnsi" w:hAnsi="Menlo" w:cs="Menlo"/>
-                <w:sz w:val="16"/>
-                <w:szCs w:val="21"/>
-              </w:rPr>
-              <w:t xml:space="preserve"> * 6</w:t>
+              <w:t>Rx = Rx + 1</w:t>
+            </w:r>
+          </w:p>
+        </w:tc>
+        <w:tc>
+          <w:tcPr>
+            <w:tcW w:w="1284" w:type="dxa"/>
+          </w:tcPr>
+          <w:p>
+            <w:pPr>
+              <w:spacing w:line="240" w:lineRule="atLeast"/>
+              <w:jc w:val="left"/>
+              <w:rPr>
+                <w:rFonts w:ascii="Menlo" w:eastAsiaTheme="majorHAnsi" w:hAnsi="Menlo" w:cs="Menlo"/>
+                <w:sz w:val="16"/>
+                <w:szCs w:val="21"/>
+              </w:rPr>
+            </w:pPr>
+          </w:p>
+        </w:tc>
+        <w:tc>
+          <w:tcPr>
+            <w:tcW w:w="1389" w:type="dxa"/>
+          </w:tcPr>
+          <w:p>
+            <w:pPr>
+              <w:spacing w:line="240" w:lineRule="atLeast"/>
+              <w:jc w:val="left"/>
+              <w:rPr>
+                <w:rFonts w:ascii="Menlo" w:eastAsiaTheme="majorHAnsi" w:hAnsi="Menlo" w:cs="Menlo"/>
+                <w:sz w:val="16"/>
+                <w:szCs w:val="21"/>
+              </w:rPr>
+            </w:pPr>
+          </w:p>
+        </w:tc>
+      </w:tr>
+      <w:tr>
+        <w:trPr>
+          <w:trHeight w:val="422"/>
+        </w:trPr>
+        <w:tc>
+          <w:tcPr>
+            <w:tcW w:w="1587" w:type="dxa"/>
+          </w:tcPr>
+          <w:p>
+            <w:pPr>
+              <w:spacing w:line="240" w:lineRule="atLeast"/>
+              <w:jc w:val="left"/>
+              <w:rPr>
+                <w:rFonts w:ascii="Menlo" w:eastAsiaTheme="majorHAnsi" w:hAnsi="Menlo" w:cs="Menlo"/>
+                <w:sz w:val="16"/>
+                <w:szCs w:val="21"/>
+              </w:rPr>
+            </w:pPr>
+            <w:r>
+              <w:rPr>
+                <w:rFonts w:ascii="Menlo" w:eastAsiaTheme="majorHAnsi" w:hAnsi="Menlo" w:cs="Menlo"/>
+                <w:sz w:val="16"/>
+                <w:szCs w:val="21"/>
+              </w:rPr>
+              <w:t>R3x6</w:t>
+            </w:r>
+          </w:p>
+        </w:tc>
+        <w:tc>
+          <w:tcPr>
+            <w:tcW w:w="1965" w:type="dxa"/>
+          </w:tcPr>
+          <w:p>
+            <w:pPr>
+              <w:spacing w:line="240" w:lineRule="atLeast"/>
+              <w:jc w:val="left"/>
+              <w:rPr>
+                <w:rFonts w:ascii="Menlo" w:eastAsiaTheme="majorHAnsi" w:hAnsi="Menlo" w:cs="Menlo"/>
+                <w:sz w:val="16"/>
+                <w:szCs w:val="21"/>
+              </w:rPr>
+            </w:pPr>
+            <w:r>
+              <w:rPr>
+                <w:rFonts w:ascii="Menlo" w:eastAsiaTheme="majorHAnsi" w:hAnsi="Menlo" w:cs="Menlo"/>
+                <w:sz w:val="16"/>
+                <w:szCs w:val="21"/>
+              </w:rPr>
+              <w:t>PC++</w:t>
+            </w:r>
+          </w:p>
+        </w:tc>
+        <w:tc>
+          <w:tcPr>
+            <w:tcW w:w="1923" w:type="dxa"/>
+          </w:tcPr>
+          <w:p>
+            <w:pPr>
+              <w:spacing w:line="240" w:lineRule="atLeast"/>
+              <w:jc w:val="left"/>
+              <w:rPr>
+                <w:rFonts w:ascii="Menlo" w:eastAsiaTheme="majorHAnsi" w:hAnsi="Menlo" w:cs="Menlo"/>
+                <w:sz w:val="16"/>
+                <w:szCs w:val="21"/>
+              </w:rPr>
+            </w:pPr>
+            <w:r>
+              <w:rPr>
+                <w:rFonts w:ascii="Menlo" w:eastAsiaTheme="majorHAnsi" w:hAnsi="Menlo" w:cs="Menlo"/>
+                <w:sz w:val="16"/>
+                <w:szCs w:val="21"/>
+              </w:rPr>
+              <w:t>1111110</w:t>
+            </w:r>
+          </w:p>
+        </w:tc>
+        <w:tc>
+          <w:tcPr>
+            <w:tcW w:w="2174" w:type="dxa"/>
+          </w:tcPr>
+          <w:p>
+            <w:pPr>
+              <w:spacing w:line="240" w:lineRule="atLeast"/>
+              <w:jc w:val="left"/>
+              <w:rPr>
+                <w:rFonts w:ascii="Menlo" w:eastAsiaTheme="majorHAnsi" w:hAnsi="Menlo" w:cs="Menlo"/>
+                <w:sz w:val="16"/>
+                <w:szCs w:val="21"/>
+              </w:rPr>
+            </w:pPr>
+            <w:r>
+              <w:rPr>
+                <w:rFonts w:ascii="Menlo" w:eastAsiaTheme="majorHAnsi" w:hAnsi="Menlo" w:cs="Menlo"/>
+                <w:sz w:val="16"/>
+                <w:szCs w:val="21"/>
+              </w:rPr>
+              <w:t>R3 = R3 * 6</w:t>
             </w:r>
           </w:p>
         </w:tc>
@@ -2055,6 +2169,7 @@
         <w:rPr>
           <w:rFonts w:hint="eastAsia"/>
         </w:rPr>
+        <w:lastRenderedPageBreak/>
         <w:t>2</w:t>
       </w:r>
       <w:r>
@@ -2310,21 +2425,7 @@
         <w:rPr>
           <w:rFonts w:hint="eastAsia"/>
         </w:rPr>
-        <w:t xml:space="preserve">Since there are just several branches used in our Program1 and Program2, the instruction address of all these branches are constant, we save all these address into a MUX, and use the immediate number in the </w:t>
-      </w:r>
-      <w:proofErr w:type="spellStart"/>
-      <w:r>
-        <w:rPr>
-          <w:rFonts w:hint="eastAsia"/>
-        </w:rPr>
-        <w:t>beq</w:t>
-      </w:r>
-      <w:proofErr w:type="spellEnd"/>
-      <w:r>
-        <w:rPr>
-          <w:rFonts w:hint="eastAsia"/>
-        </w:rPr>
-        <w:t xml:space="preserve"> instructions to select it.</w:t>
+        <w:t>Since there are just several branches used in our Program1 and Program2, the instruction address of all these branches are constant, we save all these address into a MUX, and use the immediate number in the beq instructions to select it.</w:t>
       </w:r>
     </w:p>
     <w:p>
@@ -2548,19 +2649,11 @@
                 <w:rFonts w:ascii="Courier" w:hAnsi="Courier"/>
               </w:rPr>
             </w:pPr>
-            <w:proofErr w:type="gramStart"/>
             <w:r>
               <w:rPr>
                 <w:rFonts w:ascii="Courier" w:hAnsi="Courier"/>
               </w:rPr>
-              <w:t>Mem[</w:t>
-            </w:r>
-            <w:proofErr w:type="gramEnd"/>
-            <w:r>
-              <w:rPr>
-                <w:rFonts w:ascii="Courier" w:hAnsi="Courier"/>
-              </w:rPr>
-              <w:t>0]</w:t>
+              <w:t>Mem[0]</w:t>
             </w:r>
           </w:p>
         </w:tc>
@@ -2597,19 +2690,11 @@
                 <w:rFonts w:ascii="Courier" w:hAnsi="Courier"/>
               </w:rPr>
             </w:pPr>
-            <w:proofErr w:type="gramStart"/>
             <w:r>
               <w:rPr>
                 <w:rFonts w:ascii="Courier" w:hAnsi="Courier"/>
               </w:rPr>
-              <w:t>Mem[</w:t>
-            </w:r>
-            <w:proofErr w:type="gramEnd"/>
-            <w:r>
-              <w:rPr>
-                <w:rFonts w:ascii="Courier" w:hAnsi="Courier"/>
-              </w:rPr>
-              <w:t>1]</w:t>
+              <w:t>Mem[1]</w:t>
             </w:r>
           </w:p>
         </w:tc>
@@ -2711,19 +2796,11 @@
                 <w:rFonts w:ascii="Courier" w:hAnsi="Courier"/>
               </w:rPr>
             </w:pPr>
-            <w:proofErr w:type="gramStart"/>
             <w:r>
               <w:rPr>
                 <w:rFonts w:ascii="Courier" w:hAnsi="Courier"/>
               </w:rPr>
-              <w:t>Mem[</w:t>
-            </w:r>
-            <w:proofErr w:type="gramEnd"/>
-            <w:r>
-              <w:rPr>
-                <w:rFonts w:ascii="Courier" w:hAnsi="Courier"/>
-              </w:rPr>
-              <w:t>1</w:t>
+              <w:t>Mem[1</w:t>
             </w:r>
             <w:r>
               <w:rPr>
@@ -2939,19 +3016,11 @@
                 <w:rFonts w:ascii="Courier" w:hAnsi="Courier"/>
               </w:rPr>
             </w:pPr>
-            <w:proofErr w:type="gramStart"/>
             <w:r>
               <w:rPr>
                 <w:rFonts w:ascii="Courier" w:hAnsi="Courier"/>
               </w:rPr>
-              <w:t>Mem[</w:t>
-            </w:r>
-            <w:proofErr w:type="gramEnd"/>
-            <w:r>
-              <w:rPr>
-                <w:rFonts w:ascii="Courier" w:hAnsi="Courier"/>
-              </w:rPr>
-              <w:t>0]</w:t>
+              <w:t>Mem[0]</w:t>
             </w:r>
           </w:p>
         </w:tc>
@@ -2988,19 +3057,11 @@
                 <w:rFonts w:ascii="Courier" w:hAnsi="Courier"/>
               </w:rPr>
             </w:pPr>
-            <w:proofErr w:type="gramStart"/>
             <w:r>
               <w:rPr>
                 <w:rFonts w:ascii="Courier" w:hAnsi="Courier"/>
               </w:rPr>
-              <w:t>Mem[</w:t>
-            </w:r>
-            <w:proofErr w:type="gramEnd"/>
-            <w:r>
-              <w:rPr>
-                <w:rFonts w:ascii="Courier" w:hAnsi="Courier"/>
-              </w:rPr>
-              <w:t>1]</w:t>
+              <w:t>Mem[1]</w:t>
             </w:r>
           </w:p>
         </w:tc>
@@ -3096,14 +3157,12 @@
                 <w:rFonts w:ascii="Courier" w:hAnsi="Courier"/>
               </w:rPr>
             </w:pPr>
-            <w:proofErr w:type="gramStart"/>
             <w:r>
               <w:rPr>
                 <w:rFonts w:ascii="Courier" w:hAnsi="Courier"/>
               </w:rPr>
               <w:t>Mem[</w:t>
             </w:r>
-            <w:proofErr w:type="gramEnd"/>
             <w:r>
               <w:rPr>
                 <w:rFonts w:ascii="Courier" w:hAnsi="Courier"/>
@@ -3612,11 +3671,9 @@
       <w:r>
         <w:t xml:space="preserve">CPU </w:t>
       </w:r>
-      <w:proofErr w:type="spellStart"/>
       <w:r>
         <w:t>Datapath</w:t>
       </w:r>
-      <w:proofErr w:type="spellEnd"/>
     </w:p>
     <w:p>
       <w:r>
@@ -3624,16 +3681,16 @@
           <w:noProof/>
         </w:rPr>
         <w:drawing>
-          <wp:anchor distT="0" distB="0" distL="114300" distR="114300" simplePos="0" relativeHeight="251658240" behindDoc="0" locked="0" layoutInCell="1" allowOverlap="1" wp14:anchorId="26256C25" wp14:editId="60A1A609">
+          <wp:anchor distT="0" distB="0" distL="114300" distR="114300" simplePos="0" relativeHeight="251658240" behindDoc="0" locked="0" layoutInCell="1" allowOverlap="1" wp14:anchorId="26256C25" wp14:editId="6EDC083A">
             <wp:simplePos x="0" y="0"/>
             <wp:positionH relativeFrom="column">
-              <wp:posOffset>-757555</wp:posOffset>
+              <wp:posOffset>-405130</wp:posOffset>
             </wp:positionH>
             <wp:positionV relativeFrom="paragraph">
-              <wp:posOffset>373380</wp:posOffset>
+              <wp:posOffset>250825</wp:posOffset>
             </wp:positionV>
-            <wp:extent cx="7309485" cy="5208270"/>
-            <wp:effectExtent l="0" t="0" r="5715" b="0"/>
+            <wp:extent cx="6722745" cy="4789805"/>
+            <wp:effectExtent l="0" t="0" r="8255" b="10795"/>
             <wp:wrapTopAndBottom/>
             <wp:docPr id="4" name="Picture 4" descr="DataPath.png"/>
             <wp:cNvGraphicFramePr>
@@ -3664,7 +3721,7 @@
                   <pic:spPr bwMode="auto">
                     <a:xfrm>
                       <a:off x="0" y="0"/>
-                      <a:ext cx="7309485" cy="5208270"/>
+                      <a:ext cx="6722745" cy="4789805"/>
                     </a:xfrm>
                     <a:prstGeom prst="rect">
                       <a:avLst/>
@@ -3742,14 +3799,12 @@
                 <w:sz w:val="21"/>
               </w:rPr>
             </w:pPr>
-            <w:proofErr w:type="spellStart"/>
             <w:r>
               <w:rPr>
                 <w:sz w:val="21"/>
               </w:rPr>
               <w:t>Instr</w:t>
             </w:r>
-            <w:proofErr w:type="spellEnd"/>
           </w:p>
         </w:tc>
         <w:tc>
@@ -3780,14 +3835,12 @@
                 <w:sz w:val="21"/>
               </w:rPr>
             </w:pPr>
-            <w:proofErr w:type="spellStart"/>
             <w:r>
               <w:rPr>
                 <w:sz w:val="21"/>
               </w:rPr>
               <w:t>PCSrc</w:t>
             </w:r>
-            <w:proofErr w:type="spellEnd"/>
           </w:p>
         </w:tc>
         <w:tc>
@@ -3800,14 +3853,12 @@
                 <w:sz w:val="21"/>
               </w:rPr>
             </w:pPr>
-            <w:proofErr w:type="spellStart"/>
             <w:r>
               <w:rPr>
                 <w:sz w:val="21"/>
               </w:rPr>
               <w:t>MemWrite</w:t>
             </w:r>
-            <w:proofErr w:type="spellEnd"/>
           </w:p>
         </w:tc>
         <w:tc>
@@ -3820,14 +3871,12 @@
                 <w:sz w:val="21"/>
               </w:rPr>
             </w:pPr>
-            <w:proofErr w:type="spellStart"/>
             <w:r>
               <w:rPr>
                 <w:sz w:val="21"/>
               </w:rPr>
               <w:t>ALUControl</w:t>
             </w:r>
-            <w:proofErr w:type="spellEnd"/>
           </w:p>
         </w:tc>
         <w:tc>
@@ -3840,14 +3889,12 @@
                 <w:sz w:val="21"/>
               </w:rPr>
             </w:pPr>
-            <w:proofErr w:type="spellStart"/>
             <w:r>
               <w:rPr>
                 <w:sz w:val="21"/>
               </w:rPr>
               <w:t>ALUSrc</w:t>
             </w:r>
-            <w:proofErr w:type="spellEnd"/>
           </w:p>
         </w:tc>
         <w:tc>
@@ -3860,14 +3907,12 @@
                 <w:sz w:val="21"/>
               </w:rPr>
             </w:pPr>
-            <w:proofErr w:type="spellStart"/>
             <w:r>
               <w:rPr>
                 <w:sz w:val="21"/>
               </w:rPr>
               <w:t>RegWrite</w:t>
             </w:r>
-            <w:proofErr w:type="spellEnd"/>
           </w:p>
         </w:tc>
         <w:tc>
@@ -3930,14 +3975,12 @@
                 <w:sz w:val="21"/>
               </w:rPr>
             </w:pPr>
-            <w:proofErr w:type="spellStart"/>
             <w:r>
               <w:rPr>
                 <w:sz w:val="21"/>
               </w:rPr>
               <w:t>RegDst</w:t>
             </w:r>
-            <w:proofErr w:type="spellEnd"/>
           </w:p>
         </w:tc>
         <w:tc>
@@ -3950,14 +3993,12 @@
                 <w:sz w:val="21"/>
               </w:rPr>
             </w:pPr>
-            <w:proofErr w:type="spellStart"/>
             <w:r>
               <w:rPr>
                 <w:sz w:val="21"/>
               </w:rPr>
               <w:t>RegWtSrc</w:t>
             </w:r>
-            <w:proofErr w:type="spellEnd"/>
           </w:p>
         </w:tc>
       </w:tr>
@@ -3972,7 +4013,6 @@
                 <w:sz w:val="16"/>
               </w:rPr>
             </w:pPr>
-            <w:proofErr w:type="spellStart"/>
             <w:r>
               <w:rPr>
                 <w:rFonts w:ascii="Menlo" w:eastAsiaTheme="majorHAnsi" w:hAnsi="Menlo" w:cs="Menlo"/>
@@ -3981,7 +4021,6 @@
               </w:rPr>
               <w:t>init</w:t>
             </w:r>
-            <w:proofErr w:type="spellEnd"/>
           </w:p>
         </w:tc>
         <w:tc>
@@ -4224,7 +4263,6 @@
                 <w:sz w:val="16"/>
               </w:rPr>
             </w:pPr>
-            <w:proofErr w:type="spellStart"/>
             <w:r>
               <w:rPr>
                 <w:rFonts w:ascii="Menlo" w:eastAsiaTheme="majorHAnsi" w:hAnsi="Menlo" w:cs="Menlo"/>
@@ -4233,7 +4271,6 @@
               </w:rPr>
               <w:t>ld</w:t>
             </w:r>
-            <w:proofErr w:type="spellEnd"/>
           </w:p>
         </w:tc>
         <w:tc>
@@ -4262,216 +4299,184 @@
                 <w:sz w:val="16"/>
                 <w:szCs w:val="21"/>
               </w:rPr>
-              <w:t xml:space="preserve"> </w:t>
-            </w:r>
-            <w:proofErr w:type="spellStart"/>
-            <w:r>
-              <w:rPr>
-                <w:rFonts w:ascii="Menlo" w:eastAsiaTheme="majorHAnsi" w:hAnsi="Menlo" w:cs="Menlo" w:hint="eastAsia"/>
-                <w:sz w:val="16"/>
+              <w:t xml:space="preserve"> rr ss</w:t>
+            </w:r>
+          </w:p>
+        </w:tc>
+        <w:tc>
+          <w:tcPr>
+            <w:tcW w:w="737" w:type="dxa"/>
+          </w:tcPr>
+          <w:p>
+            <w:pPr>
+              <w:rPr>
+                <w:rFonts w:ascii="Menlo" w:eastAsiaTheme="majorHAnsi" w:hAnsi="Menlo" w:cs="Menlo"/>
+                <w:sz w:val="20"/>
+                <w:szCs w:val="21"/>
+              </w:rPr>
+            </w:pPr>
+            <w:r>
+              <w:rPr>
+                <w:rFonts w:ascii="Menlo" w:eastAsiaTheme="majorHAnsi" w:hAnsi="Menlo" w:cs="Menlo" w:hint="eastAsia"/>
+                <w:sz w:val="20"/>
+                <w:szCs w:val="21"/>
+              </w:rPr>
+              <w:t>0</w:t>
+            </w:r>
+          </w:p>
+        </w:tc>
+        <w:tc>
+          <w:tcPr>
+            <w:tcW w:w="1168" w:type="dxa"/>
+          </w:tcPr>
+          <w:p>
+            <w:pPr>
+              <w:rPr>
+                <w:rFonts w:ascii="Menlo" w:eastAsiaTheme="majorHAnsi" w:hAnsi="Menlo" w:cs="Menlo"/>
+                <w:sz w:val="20"/>
+                <w:szCs w:val="21"/>
+              </w:rPr>
+            </w:pPr>
+            <w:r>
+              <w:rPr>
+                <w:rFonts w:ascii="Menlo" w:eastAsiaTheme="majorHAnsi" w:hAnsi="Menlo" w:cs="Menlo" w:hint="eastAsia"/>
+                <w:sz w:val="20"/>
+                <w:szCs w:val="21"/>
+              </w:rPr>
+              <w:t>0</w:t>
+            </w:r>
+          </w:p>
+        </w:tc>
+        <w:tc>
+          <w:tcPr>
+            <w:tcW w:w="1260" w:type="dxa"/>
+          </w:tcPr>
+          <w:p>
+            <w:pPr>
+              <w:rPr>
+                <w:rFonts w:ascii="Menlo" w:eastAsiaTheme="majorHAnsi" w:hAnsi="Menlo" w:cs="Menlo"/>
+                <w:sz w:val="20"/>
+                <w:szCs w:val="21"/>
+              </w:rPr>
+            </w:pPr>
+            <w:r>
+              <w:rPr>
+                <w:rFonts w:ascii="Menlo" w:eastAsiaTheme="majorHAnsi" w:hAnsi="Menlo" w:cs="Menlo" w:hint="eastAsia"/>
+                <w:sz w:val="20"/>
+                <w:szCs w:val="21"/>
+              </w:rPr>
+              <w:t>001</w:t>
+            </w:r>
+          </w:p>
+        </w:tc>
+        <w:tc>
+          <w:tcPr>
+            <w:tcW w:w="863" w:type="dxa"/>
+          </w:tcPr>
+          <w:p>
+            <w:pPr>
+              <w:rPr>
+                <w:rFonts w:ascii="Menlo" w:eastAsiaTheme="majorHAnsi" w:hAnsi="Menlo" w:cs="Menlo"/>
+                <w:sz w:val="20"/>
+                <w:szCs w:val="21"/>
+              </w:rPr>
+            </w:pPr>
+            <w:r>
+              <w:rPr>
+                <w:rFonts w:ascii="Menlo" w:eastAsiaTheme="majorHAnsi" w:hAnsi="Menlo" w:cs="Menlo" w:hint="eastAsia"/>
+                <w:sz w:val="20"/>
+                <w:szCs w:val="21"/>
+              </w:rPr>
+              <w:t>10</w:t>
+            </w:r>
+          </w:p>
+        </w:tc>
+        <w:tc>
+          <w:tcPr>
+            <w:tcW w:w="1051" w:type="dxa"/>
+          </w:tcPr>
+          <w:p>
+            <w:pPr>
+              <w:rPr>
+                <w:rFonts w:ascii="Menlo" w:eastAsiaTheme="majorHAnsi" w:hAnsi="Menlo" w:cs="Menlo"/>
+                <w:sz w:val="20"/>
+                <w:szCs w:val="21"/>
+              </w:rPr>
+            </w:pPr>
+            <w:r>
+              <w:rPr>
+                <w:rFonts w:ascii="Menlo" w:eastAsiaTheme="majorHAnsi" w:hAnsi="Menlo" w:cs="Menlo" w:hint="eastAsia"/>
+                <w:sz w:val="20"/>
+                <w:szCs w:val="21"/>
+              </w:rPr>
+              <w:t>1</w:t>
+            </w:r>
+          </w:p>
+        </w:tc>
+        <w:tc>
+          <w:tcPr>
+            <w:tcW w:w="1043" w:type="dxa"/>
+          </w:tcPr>
+          <w:p>
+            <w:pPr>
+              <w:rPr>
+                <w:rFonts w:ascii="Menlo" w:eastAsiaTheme="majorHAnsi" w:hAnsi="Menlo" w:cs="Menlo"/>
+                <w:sz w:val="20"/>
+                <w:szCs w:val="21"/>
+              </w:rPr>
+            </w:pPr>
+            <w:r>
+              <w:rPr>
+                <w:rFonts w:ascii="Menlo" w:eastAsiaTheme="majorHAnsi" w:hAnsi="Menlo" w:cs="Menlo" w:hint="eastAsia"/>
+                <w:sz w:val="20"/>
+                <w:szCs w:val="21"/>
+              </w:rPr>
+              <w:t>ss</w:t>
+            </w:r>
+          </w:p>
+        </w:tc>
+        <w:tc>
+          <w:tcPr>
+            <w:tcW w:w="1043" w:type="dxa"/>
+          </w:tcPr>
+          <w:p>
+            <w:pPr>
+              <w:rPr>
+                <w:rFonts w:ascii="Menlo" w:eastAsiaTheme="majorHAnsi" w:hAnsi="Menlo" w:cs="Menlo"/>
+                <w:sz w:val="20"/>
+                <w:szCs w:val="21"/>
+              </w:rPr>
+            </w:pPr>
+            <w:r>
+              <w:rPr>
+                <w:rFonts w:ascii="Menlo" w:eastAsiaTheme="majorHAnsi" w:hAnsi="Menlo" w:cs="Menlo" w:hint="eastAsia"/>
+                <w:sz w:val="20"/>
+                <w:szCs w:val="21"/>
+              </w:rPr>
+              <w:t>XX</w:t>
+            </w:r>
+          </w:p>
+        </w:tc>
+        <w:tc>
+          <w:tcPr>
+            <w:tcW w:w="862" w:type="dxa"/>
+          </w:tcPr>
+          <w:p>
+            <w:pPr>
+              <w:rPr>
+                <w:rFonts w:ascii="Menlo" w:eastAsiaTheme="majorHAnsi" w:hAnsi="Menlo" w:cs="Menlo"/>
+                <w:sz w:val="20"/>
+                <w:szCs w:val="21"/>
+              </w:rPr>
+            </w:pPr>
+            <w:r>
+              <w:rPr>
+                <w:rFonts w:ascii="Menlo" w:eastAsiaTheme="majorHAnsi" w:hAnsi="Menlo" w:cs="Menlo" w:hint="eastAsia"/>
+                <w:sz w:val="20"/>
                 <w:szCs w:val="21"/>
               </w:rPr>
               <w:t>rr</w:t>
             </w:r>
-            <w:proofErr w:type="spellEnd"/>
-            <w:r>
-              <w:rPr>
-                <w:rFonts w:ascii="Menlo" w:eastAsiaTheme="majorHAnsi" w:hAnsi="Menlo" w:cs="Menlo" w:hint="eastAsia"/>
-                <w:sz w:val="16"/>
-                <w:szCs w:val="21"/>
-              </w:rPr>
-              <w:t xml:space="preserve"> </w:t>
-            </w:r>
-            <w:proofErr w:type="spellStart"/>
-            <w:r>
-              <w:rPr>
-                <w:rFonts w:ascii="Menlo" w:eastAsiaTheme="majorHAnsi" w:hAnsi="Menlo" w:cs="Menlo" w:hint="eastAsia"/>
-                <w:sz w:val="16"/>
-                <w:szCs w:val="21"/>
-              </w:rPr>
-              <w:t>ss</w:t>
-            </w:r>
-            <w:proofErr w:type="spellEnd"/>
-          </w:p>
-        </w:tc>
-        <w:tc>
-          <w:tcPr>
-            <w:tcW w:w="737" w:type="dxa"/>
-          </w:tcPr>
-          <w:p>
-            <w:pPr>
-              <w:rPr>
-                <w:rFonts w:ascii="Menlo" w:eastAsiaTheme="majorHAnsi" w:hAnsi="Menlo" w:cs="Menlo"/>
-                <w:sz w:val="20"/>
-                <w:szCs w:val="21"/>
-              </w:rPr>
-            </w:pPr>
-            <w:r>
-              <w:rPr>
-                <w:rFonts w:ascii="Menlo" w:eastAsiaTheme="majorHAnsi" w:hAnsi="Menlo" w:cs="Menlo" w:hint="eastAsia"/>
-                <w:sz w:val="20"/>
-                <w:szCs w:val="21"/>
-              </w:rPr>
-              <w:t>0</w:t>
-            </w:r>
-          </w:p>
-        </w:tc>
-        <w:tc>
-          <w:tcPr>
-            <w:tcW w:w="1168" w:type="dxa"/>
-          </w:tcPr>
-          <w:p>
-            <w:pPr>
-              <w:rPr>
-                <w:rFonts w:ascii="Menlo" w:eastAsiaTheme="majorHAnsi" w:hAnsi="Menlo" w:cs="Menlo"/>
-                <w:sz w:val="20"/>
-                <w:szCs w:val="21"/>
-              </w:rPr>
-            </w:pPr>
-            <w:r>
-              <w:rPr>
-                <w:rFonts w:ascii="Menlo" w:eastAsiaTheme="majorHAnsi" w:hAnsi="Menlo" w:cs="Menlo" w:hint="eastAsia"/>
-                <w:sz w:val="20"/>
-                <w:szCs w:val="21"/>
-              </w:rPr>
-              <w:t>0</w:t>
-            </w:r>
-          </w:p>
-        </w:tc>
-        <w:tc>
-          <w:tcPr>
-            <w:tcW w:w="1260" w:type="dxa"/>
-          </w:tcPr>
-          <w:p>
-            <w:pPr>
-              <w:rPr>
-                <w:rFonts w:ascii="Menlo" w:eastAsiaTheme="majorHAnsi" w:hAnsi="Menlo" w:cs="Menlo"/>
-                <w:sz w:val="20"/>
-                <w:szCs w:val="21"/>
-              </w:rPr>
-            </w:pPr>
-            <w:r>
-              <w:rPr>
-                <w:rFonts w:ascii="Menlo" w:eastAsiaTheme="majorHAnsi" w:hAnsi="Menlo" w:cs="Menlo" w:hint="eastAsia"/>
-                <w:sz w:val="20"/>
-                <w:szCs w:val="21"/>
-              </w:rPr>
-              <w:t>001</w:t>
-            </w:r>
-          </w:p>
-        </w:tc>
-        <w:tc>
-          <w:tcPr>
-            <w:tcW w:w="863" w:type="dxa"/>
-          </w:tcPr>
-          <w:p>
-            <w:pPr>
-              <w:rPr>
-                <w:rFonts w:ascii="Menlo" w:eastAsiaTheme="majorHAnsi" w:hAnsi="Menlo" w:cs="Menlo"/>
-                <w:sz w:val="20"/>
-                <w:szCs w:val="21"/>
-              </w:rPr>
-            </w:pPr>
-            <w:r>
-              <w:rPr>
-                <w:rFonts w:ascii="Menlo" w:eastAsiaTheme="majorHAnsi" w:hAnsi="Menlo" w:cs="Menlo" w:hint="eastAsia"/>
-                <w:sz w:val="20"/>
-                <w:szCs w:val="21"/>
-              </w:rPr>
-              <w:t>10</w:t>
-            </w:r>
-          </w:p>
-        </w:tc>
-        <w:tc>
-          <w:tcPr>
-            <w:tcW w:w="1051" w:type="dxa"/>
-          </w:tcPr>
-          <w:p>
-            <w:pPr>
-              <w:rPr>
-                <w:rFonts w:ascii="Menlo" w:eastAsiaTheme="majorHAnsi" w:hAnsi="Menlo" w:cs="Menlo"/>
-                <w:sz w:val="20"/>
-                <w:szCs w:val="21"/>
-              </w:rPr>
-            </w:pPr>
-            <w:r>
-              <w:rPr>
-                <w:rFonts w:ascii="Menlo" w:eastAsiaTheme="majorHAnsi" w:hAnsi="Menlo" w:cs="Menlo" w:hint="eastAsia"/>
-                <w:sz w:val="20"/>
-                <w:szCs w:val="21"/>
-              </w:rPr>
-              <w:t>1</w:t>
-            </w:r>
-          </w:p>
-        </w:tc>
-        <w:tc>
-          <w:tcPr>
-            <w:tcW w:w="1043" w:type="dxa"/>
-          </w:tcPr>
-          <w:p>
-            <w:pPr>
-              <w:rPr>
-                <w:rFonts w:ascii="Menlo" w:eastAsiaTheme="majorHAnsi" w:hAnsi="Menlo" w:cs="Menlo"/>
-                <w:sz w:val="20"/>
-                <w:szCs w:val="21"/>
-              </w:rPr>
-            </w:pPr>
-            <w:proofErr w:type="spellStart"/>
-            <w:r>
-              <w:rPr>
-                <w:rFonts w:ascii="Menlo" w:eastAsiaTheme="majorHAnsi" w:hAnsi="Menlo" w:cs="Menlo" w:hint="eastAsia"/>
-                <w:sz w:val="20"/>
-                <w:szCs w:val="21"/>
-              </w:rPr>
-              <w:t>ss</w:t>
-            </w:r>
-            <w:proofErr w:type="spellEnd"/>
-          </w:p>
-        </w:tc>
-        <w:tc>
-          <w:tcPr>
-            <w:tcW w:w="1043" w:type="dxa"/>
-          </w:tcPr>
-          <w:p>
-            <w:pPr>
-              <w:rPr>
-                <w:rFonts w:ascii="Menlo" w:eastAsiaTheme="majorHAnsi" w:hAnsi="Menlo" w:cs="Menlo"/>
-                <w:sz w:val="20"/>
-                <w:szCs w:val="21"/>
-              </w:rPr>
-            </w:pPr>
-            <w:r>
-              <w:rPr>
-                <w:rFonts w:ascii="Menlo" w:eastAsiaTheme="majorHAnsi" w:hAnsi="Menlo" w:cs="Menlo" w:hint="eastAsia"/>
-                <w:sz w:val="20"/>
-                <w:szCs w:val="21"/>
-              </w:rPr>
-              <w:t>XX</w:t>
-            </w:r>
-          </w:p>
-        </w:tc>
-        <w:tc>
-          <w:tcPr>
-            <w:tcW w:w="862" w:type="dxa"/>
-          </w:tcPr>
-          <w:p>
-            <w:pPr>
-              <w:rPr>
-                <w:rFonts w:ascii="Menlo" w:eastAsiaTheme="majorHAnsi" w:hAnsi="Menlo" w:cs="Menlo"/>
-                <w:sz w:val="20"/>
-                <w:szCs w:val="21"/>
-              </w:rPr>
-            </w:pPr>
-            <w:proofErr w:type="spellStart"/>
-            <w:r>
-              <w:rPr>
-                <w:rFonts w:ascii="Menlo" w:eastAsiaTheme="majorHAnsi" w:hAnsi="Menlo" w:cs="Menlo" w:hint="eastAsia"/>
-                <w:sz w:val="20"/>
-                <w:szCs w:val="21"/>
-              </w:rPr>
-              <w:t>rr</w:t>
-            </w:r>
-            <w:proofErr w:type="spellEnd"/>
           </w:p>
         </w:tc>
         <w:tc>
@@ -4508,7 +4513,6 @@
                 <w:sz w:val="16"/>
               </w:rPr>
             </w:pPr>
-            <w:proofErr w:type="spellStart"/>
             <w:r>
               <w:rPr>
                 <w:rFonts w:ascii="Menlo" w:eastAsiaTheme="majorHAnsi" w:hAnsi="Menlo" w:cs="Menlo"/>
@@ -4517,7 +4521,6 @@
               </w:rPr>
               <w:t>str</w:t>
             </w:r>
-            <w:proofErr w:type="spellEnd"/>
           </w:p>
         </w:tc>
         <w:tc>
@@ -4546,194 +4549,162 @@
                 <w:sz w:val="16"/>
                 <w:szCs w:val="21"/>
               </w:rPr>
-              <w:t xml:space="preserve"> </w:t>
-            </w:r>
-            <w:proofErr w:type="spellStart"/>
-            <w:r>
-              <w:rPr>
-                <w:rFonts w:ascii="Menlo" w:eastAsiaTheme="majorHAnsi" w:hAnsi="Menlo" w:cs="Menlo" w:hint="eastAsia"/>
-                <w:sz w:val="16"/>
+              <w:t xml:space="preserve"> rr ss</w:t>
+            </w:r>
+          </w:p>
+        </w:tc>
+        <w:tc>
+          <w:tcPr>
+            <w:tcW w:w="737" w:type="dxa"/>
+          </w:tcPr>
+          <w:p>
+            <w:pPr>
+              <w:rPr>
+                <w:rFonts w:ascii="Menlo" w:eastAsiaTheme="majorHAnsi" w:hAnsi="Menlo" w:cs="Menlo"/>
+                <w:sz w:val="20"/>
+                <w:szCs w:val="21"/>
+              </w:rPr>
+            </w:pPr>
+            <w:r>
+              <w:rPr>
+                <w:rFonts w:ascii="Menlo" w:eastAsiaTheme="majorHAnsi" w:hAnsi="Menlo" w:cs="Menlo" w:hint="eastAsia"/>
+                <w:sz w:val="20"/>
+                <w:szCs w:val="21"/>
+              </w:rPr>
+              <w:t>0</w:t>
+            </w:r>
+          </w:p>
+        </w:tc>
+        <w:tc>
+          <w:tcPr>
+            <w:tcW w:w="1168" w:type="dxa"/>
+          </w:tcPr>
+          <w:p>
+            <w:pPr>
+              <w:rPr>
+                <w:rFonts w:ascii="Menlo" w:eastAsiaTheme="majorHAnsi" w:hAnsi="Menlo" w:cs="Menlo"/>
+                <w:sz w:val="20"/>
+                <w:szCs w:val="21"/>
+              </w:rPr>
+            </w:pPr>
+            <w:r>
+              <w:rPr>
+                <w:rFonts w:ascii="Menlo" w:eastAsiaTheme="majorHAnsi" w:hAnsi="Menlo" w:cs="Menlo" w:hint="eastAsia"/>
+                <w:sz w:val="20"/>
+                <w:szCs w:val="21"/>
+              </w:rPr>
+              <w:t>1</w:t>
+            </w:r>
+          </w:p>
+        </w:tc>
+        <w:tc>
+          <w:tcPr>
+            <w:tcW w:w="1260" w:type="dxa"/>
+          </w:tcPr>
+          <w:p>
+            <w:pPr>
+              <w:rPr>
+                <w:rFonts w:ascii="Menlo" w:eastAsiaTheme="majorHAnsi" w:hAnsi="Menlo" w:cs="Menlo"/>
+                <w:sz w:val="20"/>
+                <w:szCs w:val="21"/>
+              </w:rPr>
+            </w:pPr>
+            <w:r>
+              <w:rPr>
+                <w:rFonts w:ascii="Menlo" w:eastAsiaTheme="majorHAnsi" w:hAnsi="Menlo" w:cs="Menlo" w:hint="eastAsia"/>
+                <w:sz w:val="20"/>
+                <w:szCs w:val="21"/>
+              </w:rPr>
+              <w:t>001</w:t>
+            </w:r>
+          </w:p>
+        </w:tc>
+        <w:tc>
+          <w:tcPr>
+            <w:tcW w:w="863" w:type="dxa"/>
+          </w:tcPr>
+          <w:p>
+            <w:pPr>
+              <w:rPr>
+                <w:rFonts w:ascii="Menlo" w:eastAsiaTheme="majorHAnsi" w:hAnsi="Menlo" w:cs="Menlo"/>
+                <w:sz w:val="20"/>
+                <w:szCs w:val="21"/>
+              </w:rPr>
+            </w:pPr>
+            <w:r>
+              <w:rPr>
+                <w:rFonts w:ascii="Menlo" w:eastAsiaTheme="majorHAnsi" w:hAnsi="Menlo" w:cs="Menlo" w:hint="eastAsia"/>
+                <w:sz w:val="20"/>
+                <w:szCs w:val="21"/>
+              </w:rPr>
+              <w:t>10</w:t>
+            </w:r>
+          </w:p>
+        </w:tc>
+        <w:tc>
+          <w:tcPr>
+            <w:tcW w:w="1051" w:type="dxa"/>
+          </w:tcPr>
+          <w:p>
+            <w:pPr>
+              <w:rPr>
+                <w:rFonts w:ascii="Menlo" w:eastAsiaTheme="majorHAnsi" w:hAnsi="Menlo" w:cs="Menlo"/>
+                <w:sz w:val="20"/>
+                <w:szCs w:val="21"/>
+              </w:rPr>
+            </w:pPr>
+            <w:r>
+              <w:rPr>
+                <w:rFonts w:ascii="Menlo" w:eastAsiaTheme="majorHAnsi" w:hAnsi="Menlo" w:cs="Menlo" w:hint="eastAsia"/>
+                <w:sz w:val="20"/>
+                <w:szCs w:val="21"/>
+              </w:rPr>
+              <w:t>0</w:t>
+            </w:r>
+          </w:p>
+        </w:tc>
+        <w:tc>
+          <w:tcPr>
+            <w:tcW w:w="1043" w:type="dxa"/>
+          </w:tcPr>
+          <w:p>
+            <w:pPr>
+              <w:rPr>
+                <w:rFonts w:ascii="Menlo" w:eastAsiaTheme="majorHAnsi" w:hAnsi="Menlo" w:cs="Menlo"/>
+                <w:sz w:val="20"/>
+                <w:szCs w:val="21"/>
+              </w:rPr>
+            </w:pPr>
+            <w:r>
+              <w:rPr>
+                <w:rFonts w:ascii="Menlo" w:eastAsiaTheme="majorHAnsi" w:hAnsi="Menlo" w:cs="Menlo" w:hint="eastAsia"/>
+                <w:sz w:val="20"/>
+                <w:szCs w:val="21"/>
+              </w:rPr>
+              <w:t>ss</w:t>
+            </w:r>
+          </w:p>
+        </w:tc>
+        <w:tc>
+          <w:tcPr>
+            <w:tcW w:w="1043" w:type="dxa"/>
+          </w:tcPr>
+          <w:p>
+            <w:pPr>
+              <w:rPr>
+                <w:rFonts w:ascii="Menlo" w:eastAsiaTheme="majorHAnsi" w:hAnsi="Menlo" w:cs="Menlo"/>
+                <w:sz w:val="20"/>
+                <w:szCs w:val="21"/>
+              </w:rPr>
+            </w:pPr>
+            <w:r>
+              <w:rPr>
+                <w:rFonts w:ascii="Menlo" w:eastAsiaTheme="majorHAnsi" w:hAnsi="Menlo" w:cs="Menlo" w:hint="eastAsia"/>
+                <w:sz w:val="20"/>
                 <w:szCs w:val="21"/>
               </w:rPr>
               <w:t>rr</w:t>
             </w:r>
-            <w:proofErr w:type="spellEnd"/>
-            <w:r>
-              <w:rPr>
-                <w:rFonts w:ascii="Menlo" w:eastAsiaTheme="majorHAnsi" w:hAnsi="Menlo" w:cs="Menlo" w:hint="eastAsia"/>
-                <w:sz w:val="16"/>
-                <w:szCs w:val="21"/>
-              </w:rPr>
-              <w:t xml:space="preserve"> </w:t>
-            </w:r>
-            <w:proofErr w:type="spellStart"/>
-            <w:r>
-              <w:rPr>
-                <w:rFonts w:ascii="Menlo" w:eastAsiaTheme="majorHAnsi" w:hAnsi="Menlo" w:cs="Menlo" w:hint="eastAsia"/>
-                <w:sz w:val="16"/>
-                <w:szCs w:val="21"/>
-              </w:rPr>
-              <w:t>ss</w:t>
-            </w:r>
-            <w:proofErr w:type="spellEnd"/>
-          </w:p>
-        </w:tc>
-        <w:tc>
-          <w:tcPr>
-            <w:tcW w:w="737" w:type="dxa"/>
-          </w:tcPr>
-          <w:p>
-            <w:pPr>
-              <w:rPr>
-                <w:rFonts w:ascii="Menlo" w:eastAsiaTheme="majorHAnsi" w:hAnsi="Menlo" w:cs="Menlo"/>
-                <w:sz w:val="20"/>
-                <w:szCs w:val="21"/>
-              </w:rPr>
-            </w:pPr>
-            <w:r>
-              <w:rPr>
-                <w:rFonts w:ascii="Menlo" w:eastAsiaTheme="majorHAnsi" w:hAnsi="Menlo" w:cs="Menlo" w:hint="eastAsia"/>
-                <w:sz w:val="20"/>
-                <w:szCs w:val="21"/>
-              </w:rPr>
-              <w:t>0</w:t>
-            </w:r>
-          </w:p>
-        </w:tc>
-        <w:tc>
-          <w:tcPr>
-            <w:tcW w:w="1168" w:type="dxa"/>
-          </w:tcPr>
-          <w:p>
-            <w:pPr>
-              <w:rPr>
-                <w:rFonts w:ascii="Menlo" w:eastAsiaTheme="majorHAnsi" w:hAnsi="Menlo" w:cs="Menlo"/>
-                <w:sz w:val="20"/>
-                <w:szCs w:val="21"/>
-              </w:rPr>
-            </w:pPr>
-            <w:r>
-              <w:rPr>
-                <w:rFonts w:ascii="Menlo" w:eastAsiaTheme="majorHAnsi" w:hAnsi="Menlo" w:cs="Menlo" w:hint="eastAsia"/>
-                <w:sz w:val="20"/>
-                <w:szCs w:val="21"/>
-              </w:rPr>
-              <w:t>1</w:t>
-            </w:r>
-          </w:p>
-        </w:tc>
-        <w:tc>
-          <w:tcPr>
-            <w:tcW w:w="1260" w:type="dxa"/>
-          </w:tcPr>
-          <w:p>
-            <w:pPr>
-              <w:rPr>
-                <w:rFonts w:ascii="Menlo" w:eastAsiaTheme="majorHAnsi" w:hAnsi="Menlo" w:cs="Menlo"/>
-                <w:sz w:val="20"/>
-                <w:szCs w:val="21"/>
-              </w:rPr>
-            </w:pPr>
-            <w:r>
-              <w:rPr>
-                <w:rFonts w:ascii="Menlo" w:eastAsiaTheme="majorHAnsi" w:hAnsi="Menlo" w:cs="Menlo" w:hint="eastAsia"/>
-                <w:sz w:val="20"/>
-                <w:szCs w:val="21"/>
-              </w:rPr>
-              <w:t>001</w:t>
-            </w:r>
-          </w:p>
-        </w:tc>
-        <w:tc>
-          <w:tcPr>
-            <w:tcW w:w="863" w:type="dxa"/>
-          </w:tcPr>
-          <w:p>
-            <w:pPr>
-              <w:rPr>
-                <w:rFonts w:ascii="Menlo" w:eastAsiaTheme="majorHAnsi" w:hAnsi="Menlo" w:cs="Menlo"/>
-                <w:sz w:val="20"/>
-                <w:szCs w:val="21"/>
-              </w:rPr>
-            </w:pPr>
-            <w:r>
-              <w:rPr>
-                <w:rFonts w:ascii="Menlo" w:eastAsiaTheme="majorHAnsi" w:hAnsi="Menlo" w:cs="Menlo" w:hint="eastAsia"/>
-                <w:sz w:val="20"/>
-                <w:szCs w:val="21"/>
-              </w:rPr>
-              <w:t>10</w:t>
-            </w:r>
-          </w:p>
-        </w:tc>
-        <w:tc>
-          <w:tcPr>
-            <w:tcW w:w="1051" w:type="dxa"/>
-          </w:tcPr>
-          <w:p>
-            <w:pPr>
-              <w:rPr>
-                <w:rFonts w:ascii="Menlo" w:eastAsiaTheme="majorHAnsi" w:hAnsi="Menlo" w:cs="Menlo"/>
-                <w:sz w:val="20"/>
-                <w:szCs w:val="21"/>
-              </w:rPr>
-            </w:pPr>
-            <w:r>
-              <w:rPr>
-                <w:rFonts w:ascii="Menlo" w:eastAsiaTheme="majorHAnsi" w:hAnsi="Menlo" w:cs="Menlo" w:hint="eastAsia"/>
-                <w:sz w:val="20"/>
-                <w:szCs w:val="21"/>
-              </w:rPr>
-              <w:t>0</w:t>
-            </w:r>
-          </w:p>
-        </w:tc>
-        <w:tc>
-          <w:tcPr>
-            <w:tcW w:w="1043" w:type="dxa"/>
-          </w:tcPr>
-          <w:p>
-            <w:pPr>
-              <w:rPr>
-                <w:rFonts w:ascii="Menlo" w:eastAsiaTheme="majorHAnsi" w:hAnsi="Menlo" w:cs="Menlo"/>
-                <w:sz w:val="20"/>
-                <w:szCs w:val="21"/>
-              </w:rPr>
-            </w:pPr>
-            <w:proofErr w:type="spellStart"/>
-            <w:r>
-              <w:rPr>
-                <w:rFonts w:ascii="Menlo" w:eastAsiaTheme="majorHAnsi" w:hAnsi="Menlo" w:cs="Menlo" w:hint="eastAsia"/>
-                <w:sz w:val="20"/>
-                <w:szCs w:val="21"/>
-              </w:rPr>
-              <w:t>ss</w:t>
-            </w:r>
-            <w:proofErr w:type="spellEnd"/>
-          </w:p>
-        </w:tc>
-        <w:tc>
-          <w:tcPr>
-            <w:tcW w:w="1043" w:type="dxa"/>
-          </w:tcPr>
-          <w:p>
-            <w:pPr>
-              <w:rPr>
-                <w:rFonts w:ascii="Menlo" w:eastAsiaTheme="majorHAnsi" w:hAnsi="Menlo" w:cs="Menlo"/>
-                <w:sz w:val="20"/>
-                <w:szCs w:val="21"/>
-              </w:rPr>
-            </w:pPr>
-            <w:proofErr w:type="spellStart"/>
-            <w:r>
-              <w:rPr>
-                <w:rFonts w:ascii="Menlo" w:eastAsiaTheme="majorHAnsi" w:hAnsi="Menlo" w:cs="Menlo" w:hint="eastAsia"/>
-                <w:sz w:val="20"/>
-                <w:szCs w:val="21"/>
-              </w:rPr>
-              <w:t>rr</w:t>
-            </w:r>
-            <w:proofErr w:type="spellEnd"/>
           </w:p>
         </w:tc>
         <w:tc>
@@ -4792,7 +4763,6 @@
                 <w:sz w:val="16"/>
               </w:rPr>
             </w:pPr>
-            <w:proofErr w:type="spellStart"/>
             <w:r>
               <w:rPr>
                 <w:rFonts w:ascii="Menlo" w:eastAsiaTheme="majorHAnsi" w:hAnsi="Menlo" w:cs="Menlo"/>
@@ -4801,7 +4771,6 @@
               </w:rPr>
               <w:t>addR</w:t>
             </w:r>
-            <w:proofErr w:type="spellEnd"/>
           </w:p>
         </w:tc>
         <w:tc>
@@ -4838,128 +4807,140 @@
                 <w:sz w:val="16"/>
                 <w:szCs w:val="21"/>
               </w:rPr>
-              <w:t xml:space="preserve"> </w:t>
-            </w:r>
-            <w:proofErr w:type="spellStart"/>
-            <w:r>
-              <w:rPr>
-                <w:rFonts w:ascii="Menlo" w:eastAsiaTheme="majorHAnsi" w:hAnsi="Menlo" w:cs="Menlo" w:hint="eastAsia"/>
-                <w:sz w:val="16"/>
+              <w:t xml:space="preserve"> rr</w:t>
+            </w:r>
+          </w:p>
+        </w:tc>
+        <w:tc>
+          <w:tcPr>
+            <w:tcW w:w="737" w:type="dxa"/>
+          </w:tcPr>
+          <w:p>
+            <w:pPr>
+              <w:rPr>
+                <w:rFonts w:ascii="Menlo" w:eastAsiaTheme="majorHAnsi" w:hAnsi="Menlo" w:cs="Menlo"/>
+                <w:sz w:val="20"/>
+                <w:szCs w:val="21"/>
+              </w:rPr>
+            </w:pPr>
+            <w:r>
+              <w:rPr>
+                <w:rFonts w:ascii="Menlo" w:eastAsiaTheme="majorHAnsi" w:hAnsi="Menlo" w:cs="Menlo" w:hint="eastAsia"/>
+                <w:sz w:val="20"/>
+                <w:szCs w:val="21"/>
+              </w:rPr>
+              <w:t>0</w:t>
+            </w:r>
+          </w:p>
+        </w:tc>
+        <w:tc>
+          <w:tcPr>
+            <w:tcW w:w="1168" w:type="dxa"/>
+          </w:tcPr>
+          <w:p>
+            <w:pPr>
+              <w:rPr>
+                <w:rFonts w:ascii="Menlo" w:eastAsiaTheme="majorHAnsi" w:hAnsi="Menlo" w:cs="Menlo"/>
+                <w:sz w:val="20"/>
+                <w:szCs w:val="21"/>
+              </w:rPr>
+            </w:pPr>
+            <w:r>
+              <w:rPr>
+                <w:rFonts w:ascii="Menlo" w:eastAsiaTheme="majorHAnsi" w:hAnsi="Menlo" w:cs="Menlo" w:hint="eastAsia"/>
+                <w:sz w:val="20"/>
+                <w:szCs w:val="21"/>
+              </w:rPr>
+              <w:t>0</w:t>
+            </w:r>
+          </w:p>
+        </w:tc>
+        <w:tc>
+          <w:tcPr>
+            <w:tcW w:w="1260" w:type="dxa"/>
+          </w:tcPr>
+          <w:p>
+            <w:pPr>
+              <w:rPr>
+                <w:rFonts w:ascii="Menlo" w:eastAsiaTheme="majorHAnsi" w:hAnsi="Menlo" w:cs="Menlo"/>
+                <w:sz w:val="20"/>
+                <w:szCs w:val="21"/>
+              </w:rPr>
+            </w:pPr>
+            <w:r>
+              <w:rPr>
+                <w:rFonts w:ascii="Menlo" w:eastAsiaTheme="majorHAnsi" w:hAnsi="Menlo" w:cs="Menlo" w:hint="eastAsia"/>
+                <w:sz w:val="20"/>
+                <w:szCs w:val="21"/>
+              </w:rPr>
+              <w:t>001</w:t>
+            </w:r>
+          </w:p>
+        </w:tc>
+        <w:tc>
+          <w:tcPr>
+            <w:tcW w:w="863" w:type="dxa"/>
+          </w:tcPr>
+          <w:p>
+            <w:pPr>
+              <w:rPr>
+                <w:rFonts w:ascii="Menlo" w:eastAsiaTheme="majorHAnsi" w:hAnsi="Menlo" w:cs="Menlo"/>
+                <w:sz w:val="20"/>
+                <w:szCs w:val="21"/>
+              </w:rPr>
+            </w:pPr>
+            <w:r>
+              <w:rPr>
+                <w:rFonts w:ascii="Menlo" w:eastAsiaTheme="majorHAnsi" w:hAnsi="Menlo" w:cs="Menlo" w:hint="eastAsia"/>
+                <w:sz w:val="20"/>
+                <w:szCs w:val="21"/>
+              </w:rPr>
+              <w:t>00</w:t>
+            </w:r>
+          </w:p>
+        </w:tc>
+        <w:tc>
+          <w:tcPr>
+            <w:tcW w:w="1051" w:type="dxa"/>
+          </w:tcPr>
+          <w:p>
+            <w:pPr>
+              <w:rPr>
+                <w:rFonts w:ascii="Menlo" w:eastAsiaTheme="majorHAnsi" w:hAnsi="Menlo" w:cs="Menlo"/>
+                <w:sz w:val="20"/>
+                <w:szCs w:val="21"/>
+              </w:rPr>
+            </w:pPr>
+            <w:r>
+              <w:rPr>
+                <w:rFonts w:ascii="Menlo" w:eastAsiaTheme="majorHAnsi" w:hAnsi="Menlo" w:cs="Menlo" w:hint="eastAsia"/>
+                <w:sz w:val="20"/>
+                <w:szCs w:val="21"/>
+              </w:rPr>
+              <w:t>1</w:t>
+            </w:r>
+          </w:p>
+        </w:tc>
+        <w:tc>
+          <w:tcPr>
+            <w:tcW w:w="1043" w:type="dxa"/>
+          </w:tcPr>
+          <w:p>
+            <w:pPr>
+              <w:rPr>
+                <w:rFonts w:ascii="Menlo" w:eastAsiaTheme="majorHAnsi" w:hAnsi="Menlo" w:cs="Menlo"/>
+                <w:sz w:val="20"/>
+                <w:szCs w:val="21"/>
+              </w:rPr>
+            </w:pPr>
+            <w:r>
+              <w:rPr>
+                <w:rFonts w:ascii="Menlo" w:eastAsiaTheme="majorHAnsi" w:hAnsi="Menlo" w:cs="Menlo" w:hint="eastAsia"/>
+                <w:sz w:val="20"/>
                 <w:szCs w:val="21"/>
               </w:rPr>
               <w:t>rr</w:t>
             </w:r>
-            <w:proofErr w:type="spellEnd"/>
-          </w:p>
-        </w:tc>
-        <w:tc>
-          <w:tcPr>
-            <w:tcW w:w="737" w:type="dxa"/>
-          </w:tcPr>
-          <w:p>
-            <w:pPr>
-              <w:rPr>
-                <w:rFonts w:ascii="Menlo" w:eastAsiaTheme="majorHAnsi" w:hAnsi="Menlo" w:cs="Menlo"/>
-                <w:sz w:val="20"/>
-                <w:szCs w:val="21"/>
-              </w:rPr>
-            </w:pPr>
-            <w:r>
-              <w:rPr>
-                <w:rFonts w:ascii="Menlo" w:eastAsiaTheme="majorHAnsi" w:hAnsi="Menlo" w:cs="Menlo" w:hint="eastAsia"/>
-                <w:sz w:val="20"/>
-                <w:szCs w:val="21"/>
-              </w:rPr>
-              <w:t>0</w:t>
-            </w:r>
-          </w:p>
-        </w:tc>
-        <w:tc>
-          <w:tcPr>
-            <w:tcW w:w="1168" w:type="dxa"/>
-          </w:tcPr>
-          <w:p>
-            <w:pPr>
-              <w:rPr>
-                <w:rFonts w:ascii="Menlo" w:eastAsiaTheme="majorHAnsi" w:hAnsi="Menlo" w:cs="Menlo"/>
-                <w:sz w:val="20"/>
-                <w:szCs w:val="21"/>
-              </w:rPr>
-            </w:pPr>
-            <w:r>
-              <w:rPr>
-                <w:rFonts w:ascii="Menlo" w:eastAsiaTheme="majorHAnsi" w:hAnsi="Menlo" w:cs="Menlo" w:hint="eastAsia"/>
-                <w:sz w:val="20"/>
-                <w:szCs w:val="21"/>
-              </w:rPr>
-              <w:t>0</w:t>
-            </w:r>
-          </w:p>
-        </w:tc>
-        <w:tc>
-          <w:tcPr>
-            <w:tcW w:w="1260" w:type="dxa"/>
-          </w:tcPr>
-          <w:p>
-            <w:pPr>
-              <w:rPr>
-                <w:rFonts w:ascii="Menlo" w:eastAsiaTheme="majorHAnsi" w:hAnsi="Menlo" w:cs="Menlo"/>
-                <w:sz w:val="20"/>
-                <w:szCs w:val="21"/>
-              </w:rPr>
-            </w:pPr>
-            <w:r>
-              <w:rPr>
-                <w:rFonts w:ascii="Menlo" w:eastAsiaTheme="majorHAnsi" w:hAnsi="Menlo" w:cs="Menlo" w:hint="eastAsia"/>
-                <w:sz w:val="20"/>
-                <w:szCs w:val="21"/>
-              </w:rPr>
-              <w:t>001</w:t>
-            </w:r>
-          </w:p>
-        </w:tc>
-        <w:tc>
-          <w:tcPr>
-            <w:tcW w:w="863" w:type="dxa"/>
-          </w:tcPr>
-          <w:p>
-            <w:pPr>
-              <w:rPr>
-                <w:rFonts w:ascii="Menlo" w:eastAsiaTheme="majorHAnsi" w:hAnsi="Menlo" w:cs="Menlo"/>
-                <w:sz w:val="20"/>
-                <w:szCs w:val="21"/>
-              </w:rPr>
-            </w:pPr>
-            <w:r>
-              <w:rPr>
-                <w:rFonts w:ascii="Menlo" w:eastAsiaTheme="majorHAnsi" w:hAnsi="Menlo" w:cs="Menlo" w:hint="eastAsia"/>
-                <w:sz w:val="20"/>
-                <w:szCs w:val="21"/>
-              </w:rPr>
-              <w:t>00</w:t>
-            </w:r>
-          </w:p>
-        </w:tc>
-        <w:tc>
-          <w:tcPr>
-            <w:tcW w:w="1051" w:type="dxa"/>
-          </w:tcPr>
-          <w:p>
-            <w:pPr>
-              <w:rPr>
-                <w:rFonts w:ascii="Menlo" w:eastAsiaTheme="majorHAnsi" w:hAnsi="Menlo" w:cs="Menlo"/>
-                <w:sz w:val="20"/>
-                <w:szCs w:val="21"/>
-              </w:rPr>
-            </w:pPr>
-            <w:r>
-              <w:rPr>
-                <w:rFonts w:ascii="Menlo" w:eastAsiaTheme="majorHAnsi" w:hAnsi="Menlo" w:cs="Menlo" w:hint="eastAsia"/>
-                <w:sz w:val="20"/>
-                <w:szCs w:val="21"/>
-              </w:rPr>
-              <w:t>1</w:t>
-            </w:r>
           </w:p>
         </w:tc>
         <w:tc>
@@ -4974,7 +4955,6 @@
                 <w:szCs w:val="21"/>
               </w:rPr>
             </w:pPr>
-            <w:proofErr w:type="spellStart"/>
             <w:r>
               <w:rPr>
                 <w:rFonts w:ascii="Menlo" w:eastAsiaTheme="majorHAnsi" w:hAnsi="Menlo" w:cs="Menlo" w:hint="eastAsia"/>
@@ -4983,31 +4963,6 @@
               </w:rPr>
               <w:t>rr</w:t>
             </w:r>
-            <w:proofErr w:type="spellEnd"/>
-          </w:p>
-        </w:tc>
-        <w:tc>
-          <w:tcPr>
-            <w:tcW w:w="1043" w:type="dxa"/>
-          </w:tcPr>
-          <w:p>
-            <w:pPr>
-              <w:rPr>
-                <w:rFonts w:ascii="Menlo" w:eastAsiaTheme="majorHAnsi" w:hAnsi="Menlo" w:cs="Menlo"/>
-                <w:sz w:val="20"/>
-                <w:szCs w:val="21"/>
-              </w:rPr>
-            </w:pPr>
-            <w:proofErr w:type="spellStart"/>
-            <w:r>
-              <w:rPr>
-                <w:rFonts w:ascii="Menlo" w:eastAsiaTheme="majorHAnsi" w:hAnsi="Menlo" w:cs="Menlo" w:hint="eastAsia"/>
-                <w:sz w:val="20"/>
-                <w:szCs w:val="21"/>
-              </w:rPr>
-              <w:t>rr</w:t>
-            </w:r>
-            <w:proofErr w:type="spellEnd"/>
           </w:p>
         </w:tc>
         <w:tc>
@@ -5102,174 +5057,162 @@
                 <w:sz w:val="16"/>
                 <w:szCs w:val="21"/>
               </w:rPr>
-              <w:t xml:space="preserve"> </w:t>
-            </w:r>
-            <w:proofErr w:type="spellStart"/>
-            <w:r>
-              <w:rPr>
-                <w:rFonts w:ascii="Menlo" w:eastAsiaTheme="majorHAnsi" w:hAnsi="Menlo" w:cs="Menlo" w:hint="eastAsia"/>
-                <w:sz w:val="16"/>
+              <w:t xml:space="preserve"> rr</w:t>
+            </w:r>
+          </w:p>
+        </w:tc>
+        <w:tc>
+          <w:tcPr>
+            <w:tcW w:w="737" w:type="dxa"/>
+          </w:tcPr>
+          <w:p>
+            <w:pPr>
+              <w:rPr>
+                <w:rFonts w:ascii="Menlo" w:eastAsiaTheme="majorHAnsi" w:hAnsi="Menlo" w:cs="Menlo"/>
+                <w:sz w:val="20"/>
+                <w:szCs w:val="21"/>
+              </w:rPr>
+            </w:pPr>
+            <w:r>
+              <w:rPr>
+                <w:rFonts w:ascii="Menlo" w:eastAsiaTheme="majorHAnsi" w:hAnsi="Menlo" w:cs="Menlo" w:hint="eastAsia"/>
+                <w:sz w:val="20"/>
+                <w:szCs w:val="21"/>
+              </w:rPr>
+              <w:t>0</w:t>
+            </w:r>
+          </w:p>
+        </w:tc>
+        <w:tc>
+          <w:tcPr>
+            <w:tcW w:w="1168" w:type="dxa"/>
+          </w:tcPr>
+          <w:p>
+            <w:pPr>
+              <w:rPr>
+                <w:rFonts w:ascii="Menlo" w:eastAsiaTheme="majorHAnsi" w:hAnsi="Menlo" w:cs="Menlo"/>
+                <w:sz w:val="20"/>
+                <w:szCs w:val="21"/>
+              </w:rPr>
+            </w:pPr>
+            <w:r>
+              <w:rPr>
+                <w:rFonts w:ascii="Menlo" w:eastAsiaTheme="majorHAnsi" w:hAnsi="Menlo" w:cs="Menlo" w:hint="eastAsia"/>
+                <w:sz w:val="20"/>
+                <w:szCs w:val="21"/>
+              </w:rPr>
+              <w:t>0</w:t>
+            </w:r>
+          </w:p>
+        </w:tc>
+        <w:tc>
+          <w:tcPr>
+            <w:tcW w:w="1260" w:type="dxa"/>
+          </w:tcPr>
+          <w:p>
+            <w:pPr>
+              <w:rPr>
+                <w:rFonts w:ascii="Menlo" w:eastAsiaTheme="majorHAnsi" w:hAnsi="Menlo" w:cs="Menlo"/>
+                <w:sz w:val="20"/>
+                <w:szCs w:val="21"/>
+              </w:rPr>
+            </w:pPr>
+            <w:r>
+              <w:rPr>
+                <w:rFonts w:ascii="Menlo" w:eastAsiaTheme="majorHAnsi" w:hAnsi="Menlo" w:cs="Menlo" w:hint="eastAsia"/>
+                <w:sz w:val="20"/>
+                <w:szCs w:val="21"/>
+              </w:rPr>
+              <w:t>001</w:t>
+            </w:r>
+          </w:p>
+        </w:tc>
+        <w:tc>
+          <w:tcPr>
+            <w:tcW w:w="863" w:type="dxa"/>
+          </w:tcPr>
+          <w:p>
+            <w:pPr>
+              <w:rPr>
+                <w:rFonts w:ascii="Menlo" w:eastAsiaTheme="majorHAnsi" w:hAnsi="Menlo" w:cs="Menlo"/>
+                <w:sz w:val="20"/>
+                <w:szCs w:val="21"/>
+              </w:rPr>
+            </w:pPr>
+            <w:r>
+              <w:rPr>
+                <w:rFonts w:ascii="Menlo" w:eastAsiaTheme="majorHAnsi" w:hAnsi="Menlo" w:cs="Menlo" w:hint="eastAsia"/>
+                <w:sz w:val="20"/>
+                <w:szCs w:val="21"/>
+              </w:rPr>
+              <w:t>00</w:t>
+            </w:r>
+          </w:p>
+        </w:tc>
+        <w:tc>
+          <w:tcPr>
+            <w:tcW w:w="1051" w:type="dxa"/>
+          </w:tcPr>
+          <w:p>
+            <w:pPr>
+              <w:rPr>
+                <w:rFonts w:ascii="Menlo" w:eastAsiaTheme="majorHAnsi" w:hAnsi="Menlo" w:cs="Menlo"/>
+                <w:sz w:val="20"/>
+                <w:szCs w:val="21"/>
+              </w:rPr>
+            </w:pPr>
+            <w:r>
+              <w:rPr>
+                <w:rFonts w:ascii="Menlo" w:eastAsiaTheme="majorHAnsi" w:hAnsi="Menlo" w:cs="Menlo" w:hint="eastAsia"/>
+                <w:sz w:val="20"/>
+                <w:szCs w:val="21"/>
+              </w:rPr>
+              <w:t>1</w:t>
+            </w:r>
+          </w:p>
+        </w:tc>
+        <w:tc>
+          <w:tcPr>
+            <w:tcW w:w="1043" w:type="dxa"/>
+          </w:tcPr>
+          <w:p>
+            <w:pPr>
+              <w:rPr>
+                <w:rFonts w:ascii="Menlo" w:eastAsiaTheme="majorHAnsi" w:hAnsi="Menlo" w:cs="Menlo"/>
+                <w:sz w:val="20"/>
+                <w:szCs w:val="21"/>
+              </w:rPr>
+            </w:pPr>
+            <w:r>
+              <w:rPr>
+                <w:rFonts w:ascii="Menlo" w:eastAsiaTheme="majorHAnsi" w:hAnsi="Menlo" w:cs="Menlo" w:hint="eastAsia"/>
+                <w:sz w:val="20"/>
+                <w:szCs w:val="21"/>
+              </w:rPr>
+              <w:t>10</w:t>
+            </w:r>
+          </w:p>
+        </w:tc>
+        <w:tc>
+          <w:tcPr>
+            <w:tcW w:w="1043" w:type="dxa"/>
+          </w:tcPr>
+          <w:p>
+            <w:pPr>
+              <w:rPr>
+                <w:rFonts w:ascii="Menlo" w:eastAsiaTheme="majorHAnsi" w:hAnsi="Menlo" w:cs="Menlo"/>
+                <w:sz w:val="20"/>
+                <w:szCs w:val="21"/>
+              </w:rPr>
+            </w:pPr>
+            <w:r>
+              <w:rPr>
+                <w:rFonts w:ascii="Menlo" w:eastAsiaTheme="majorHAnsi" w:hAnsi="Menlo" w:cs="Menlo" w:hint="eastAsia"/>
+                <w:sz w:val="20"/>
                 <w:szCs w:val="21"/>
               </w:rPr>
               <w:t>rr</w:t>
             </w:r>
-            <w:proofErr w:type="spellEnd"/>
-          </w:p>
-        </w:tc>
-        <w:tc>
-          <w:tcPr>
-            <w:tcW w:w="737" w:type="dxa"/>
-          </w:tcPr>
-          <w:p>
-            <w:pPr>
-              <w:rPr>
-                <w:rFonts w:ascii="Menlo" w:eastAsiaTheme="majorHAnsi" w:hAnsi="Menlo" w:cs="Menlo"/>
-                <w:sz w:val="20"/>
-                <w:szCs w:val="21"/>
-              </w:rPr>
-            </w:pPr>
-            <w:r>
-              <w:rPr>
-                <w:rFonts w:ascii="Menlo" w:eastAsiaTheme="majorHAnsi" w:hAnsi="Menlo" w:cs="Menlo" w:hint="eastAsia"/>
-                <w:sz w:val="20"/>
-                <w:szCs w:val="21"/>
-              </w:rPr>
-              <w:t>0</w:t>
-            </w:r>
-          </w:p>
-        </w:tc>
-        <w:tc>
-          <w:tcPr>
-            <w:tcW w:w="1168" w:type="dxa"/>
-          </w:tcPr>
-          <w:p>
-            <w:pPr>
-              <w:rPr>
-                <w:rFonts w:ascii="Menlo" w:eastAsiaTheme="majorHAnsi" w:hAnsi="Menlo" w:cs="Menlo"/>
-                <w:sz w:val="20"/>
-                <w:szCs w:val="21"/>
-              </w:rPr>
-            </w:pPr>
-            <w:r>
-              <w:rPr>
-                <w:rFonts w:ascii="Menlo" w:eastAsiaTheme="majorHAnsi" w:hAnsi="Menlo" w:cs="Menlo" w:hint="eastAsia"/>
-                <w:sz w:val="20"/>
-                <w:szCs w:val="21"/>
-              </w:rPr>
-              <w:t>0</w:t>
-            </w:r>
-          </w:p>
-        </w:tc>
-        <w:tc>
-          <w:tcPr>
-            <w:tcW w:w="1260" w:type="dxa"/>
-          </w:tcPr>
-          <w:p>
-            <w:pPr>
-              <w:rPr>
-                <w:rFonts w:ascii="Menlo" w:eastAsiaTheme="majorHAnsi" w:hAnsi="Menlo" w:cs="Menlo"/>
-                <w:sz w:val="20"/>
-                <w:szCs w:val="21"/>
-              </w:rPr>
-            </w:pPr>
-            <w:r>
-              <w:rPr>
-                <w:rFonts w:ascii="Menlo" w:eastAsiaTheme="majorHAnsi" w:hAnsi="Menlo" w:cs="Menlo" w:hint="eastAsia"/>
-                <w:sz w:val="20"/>
-                <w:szCs w:val="21"/>
-              </w:rPr>
-              <w:t>001</w:t>
-            </w:r>
-          </w:p>
-        </w:tc>
-        <w:tc>
-          <w:tcPr>
-            <w:tcW w:w="863" w:type="dxa"/>
-          </w:tcPr>
-          <w:p>
-            <w:pPr>
-              <w:rPr>
-                <w:rFonts w:ascii="Menlo" w:eastAsiaTheme="majorHAnsi" w:hAnsi="Menlo" w:cs="Menlo"/>
-                <w:sz w:val="20"/>
-                <w:szCs w:val="21"/>
-              </w:rPr>
-            </w:pPr>
-            <w:r>
-              <w:rPr>
-                <w:rFonts w:ascii="Menlo" w:eastAsiaTheme="majorHAnsi" w:hAnsi="Menlo" w:cs="Menlo" w:hint="eastAsia"/>
-                <w:sz w:val="20"/>
-                <w:szCs w:val="21"/>
-              </w:rPr>
-              <w:t>00</w:t>
-            </w:r>
-          </w:p>
-        </w:tc>
-        <w:tc>
-          <w:tcPr>
-            <w:tcW w:w="1051" w:type="dxa"/>
-          </w:tcPr>
-          <w:p>
-            <w:pPr>
-              <w:rPr>
-                <w:rFonts w:ascii="Menlo" w:eastAsiaTheme="majorHAnsi" w:hAnsi="Menlo" w:cs="Menlo"/>
-                <w:sz w:val="20"/>
-                <w:szCs w:val="21"/>
-              </w:rPr>
-            </w:pPr>
-            <w:r>
-              <w:rPr>
-                <w:rFonts w:ascii="Menlo" w:eastAsiaTheme="majorHAnsi" w:hAnsi="Menlo" w:cs="Menlo" w:hint="eastAsia"/>
-                <w:sz w:val="20"/>
-                <w:szCs w:val="21"/>
-              </w:rPr>
-              <w:t>1</w:t>
-            </w:r>
-          </w:p>
-        </w:tc>
-        <w:tc>
-          <w:tcPr>
-            <w:tcW w:w="1043" w:type="dxa"/>
-          </w:tcPr>
-          <w:p>
-            <w:pPr>
-              <w:rPr>
-                <w:rFonts w:ascii="Menlo" w:eastAsiaTheme="majorHAnsi" w:hAnsi="Menlo" w:cs="Menlo"/>
-                <w:sz w:val="20"/>
-                <w:szCs w:val="21"/>
-              </w:rPr>
-            </w:pPr>
-            <w:r>
-              <w:rPr>
-                <w:rFonts w:ascii="Menlo" w:eastAsiaTheme="majorHAnsi" w:hAnsi="Menlo" w:cs="Menlo" w:hint="eastAsia"/>
-                <w:sz w:val="20"/>
-                <w:szCs w:val="21"/>
-              </w:rPr>
-              <w:t>10</w:t>
-            </w:r>
-          </w:p>
-        </w:tc>
-        <w:tc>
-          <w:tcPr>
-            <w:tcW w:w="1043" w:type="dxa"/>
-          </w:tcPr>
-          <w:p>
-            <w:pPr>
-              <w:rPr>
-                <w:rFonts w:ascii="Menlo" w:eastAsiaTheme="majorHAnsi" w:hAnsi="Menlo" w:cs="Menlo"/>
-                <w:sz w:val="20"/>
-                <w:szCs w:val="21"/>
-              </w:rPr>
-            </w:pPr>
-            <w:proofErr w:type="spellStart"/>
-            <w:r>
-              <w:rPr>
-                <w:rFonts w:ascii="Menlo" w:eastAsiaTheme="majorHAnsi" w:hAnsi="Menlo" w:cs="Menlo" w:hint="eastAsia"/>
-                <w:sz w:val="20"/>
-                <w:szCs w:val="21"/>
-              </w:rPr>
-              <w:t>rr</w:t>
-            </w:r>
-            <w:proofErr w:type="spellEnd"/>
           </w:p>
         </w:tc>
         <w:tc>
@@ -5364,128 +5307,140 @@
                 <w:sz w:val="16"/>
                 <w:szCs w:val="21"/>
               </w:rPr>
-              <w:t xml:space="preserve"> </w:t>
-            </w:r>
-            <w:proofErr w:type="spellStart"/>
-            <w:r>
-              <w:rPr>
-                <w:rFonts w:ascii="Menlo" w:eastAsiaTheme="majorHAnsi" w:hAnsi="Menlo" w:cs="Menlo" w:hint="eastAsia"/>
-                <w:sz w:val="16"/>
+              <w:t xml:space="preserve"> rr</w:t>
+            </w:r>
+          </w:p>
+        </w:tc>
+        <w:tc>
+          <w:tcPr>
+            <w:tcW w:w="737" w:type="dxa"/>
+          </w:tcPr>
+          <w:p>
+            <w:pPr>
+              <w:rPr>
+                <w:rFonts w:ascii="Menlo" w:eastAsiaTheme="majorHAnsi" w:hAnsi="Menlo" w:cs="Menlo"/>
+                <w:sz w:val="20"/>
+                <w:szCs w:val="21"/>
+              </w:rPr>
+            </w:pPr>
+            <w:r>
+              <w:rPr>
+                <w:rFonts w:ascii="Menlo" w:eastAsiaTheme="majorHAnsi" w:hAnsi="Menlo" w:cs="Menlo" w:hint="eastAsia"/>
+                <w:sz w:val="20"/>
+                <w:szCs w:val="21"/>
+              </w:rPr>
+              <w:t>0</w:t>
+            </w:r>
+          </w:p>
+        </w:tc>
+        <w:tc>
+          <w:tcPr>
+            <w:tcW w:w="1168" w:type="dxa"/>
+          </w:tcPr>
+          <w:p>
+            <w:pPr>
+              <w:rPr>
+                <w:rFonts w:ascii="Menlo" w:eastAsiaTheme="majorHAnsi" w:hAnsi="Menlo" w:cs="Menlo"/>
+                <w:sz w:val="20"/>
+                <w:szCs w:val="21"/>
+              </w:rPr>
+            </w:pPr>
+            <w:r>
+              <w:rPr>
+                <w:rFonts w:ascii="Menlo" w:eastAsiaTheme="majorHAnsi" w:hAnsi="Menlo" w:cs="Menlo" w:hint="eastAsia"/>
+                <w:sz w:val="20"/>
+                <w:szCs w:val="21"/>
+              </w:rPr>
+              <w:t>0</w:t>
+            </w:r>
+          </w:p>
+        </w:tc>
+        <w:tc>
+          <w:tcPr>
+            <w:tcW w:w="1260" w:type="dxa"/>
+          </w:tcPr>
+          <w:p>
+            <w:pPr>
+              <w:rPr>
+                <w:rFonts w:ascii="Menlo" w:eastAsiaTheme="majorHAnsi" w:hAnsi="Menlo" w:cs="Menlo"/>
+                <w:sz w:val="20"/>
+                <w:szCs w:val="21"/>
+              </w:rPr>
+            </w:pPr>
+            <w:r>
+              <w:rPr>
+                <w:rFonts w:ascii="Menlo" w:eastAsiaTheme="majorHAnsi" w:hAnsi="Menlo" w:cs="Menlo" w:hint="eastAsia"/>
+                <w:sz w:val="20"/>
+                <w:szCs w:val="21"/>
+              </w:rPr>
+              <w:t>001</w:t>
+            </w:r>
+          </w:p>
+        </w:tc>
+        <w:tc>
+          <w:tcPr>
+            <w:tcW w:w="863" w:type="dxa"/>
+          </w:tcPr>
+          <w:p>
+            <w:pPr>
+              <w:rPr>
+                <w:rFonts w:ascii="Menlo" w:eastAsiaTheme="majorHAnsi" w:hAnsi="Menlo" w:cs="Menlo"/>
+                <w:sz w:val="20"/>
+                <w:szCs w:val="21"/>
+              </w:rPr>
+            </w:pPr>
+            <w:r>
+              <w:rPr>
+                <w:rFonts w:ascii="Menlo" w:eastAsiaTheme="majorHAnsi" w:hAnsi="Menlo" w:cs="Menlo" w:hint="eastAsia"/>
+                <w:sz w:val="20"/>
+                <w:szCs w:val="21"/>
+              </w:rPr>
+              <w:t>00</w:t>
+            </w:r>
+          </w:p>
+        </w:tc>
+        <w:tc>
+          <w:tcPr>
+            <w:tcW w:w="1051" w:type="dxa"/>
+          </w:tcPr>
+          <w:p>
+            <w:pPr>
+              <w:rPr>
+                <w:rFonts w:ascii="Menlo" w:eastAsiaTheme="majorHAnsi" w:hAnsi="Menlo" w:cs="Menlo"/>
+                <w:sz w:val="20"/>
+                <w:szCs w:val="21"/>
+              </w:rPr>
+            </w:pPr>
+            <w:r>
+              <w:rPr>
+                <w:rFonts w:ascii="Menlo" w:eastAsiaTheme="majorHAnsi" w:hAnsi="Menlo" w:cs="Menlo" w:hint="eastAsia"/>
+                <w:sz w:val="20"/>
+                <w:szCs w:val="21"/>
+              </w:rPr>
+              <w:t>1</w:t>
+            </w:r>
+          </w:p>
+        </w:tc>
+        <w:tc>
+          <w:tcPr>
+            <w:tcW w:w="1043" w:type="dxa"/>
+          </w:tcPr>
+          <w:p>
+            <w:pPr>
+              <w:rPr>
+                <w:rFonts w:ascii="Menlo" w:eastAsiaTheme="majorHAnsi" w:hAnsi="Menlo" w:cs="Menlo"/>
+                <w:sz w:val="20"/>
+                <w:szCs w:val="21"/>
+              </w:rPr>
+            </w:pPr>
+            <w:r>
+              <w:rPr>
+                <w:rFonts w:ascii="Menlo" w:eastAsiaTheme="majorHAnsi" w:hAnsi="Menlo" w:cs="Menlo" w:hint="eastAsia"/>
+                <w:sz w:val="20"/>
                 <w:szCs w:val="21"/>
               </w:rPr>
               <w:t>rr</w:t>
             </w:r>
-            <w:proofErr w:type="spellEnd"/>
-          </w:p>
-        </w:tc>
-        <w:tc>
-          <w:tcPr>
-            <w:tcW w:w="737" w:type="dxa"/>
-          </w:tcPr>
-          <w:p>
-            <w:pPr>
-              <w:rPr>
-                <w:rFonts w:ascii="Menlo" w:eastAsiaTheme="majorHAnsi" w:hAnsi="Menlo" w:cs="Menlo"/>
-                <w:sz w:val="20"/>
-                <w:szCs w:val="21"/>
-              </w:rPr>
-            </w:pPr>
-            <w:r>
-              <w:rPr>
-                <w:rFonts w:ascii="Menlo" w:eastAsiaTheme="majorHAnsi" w:hAnsi="Menlo" w:cs="Menlo" w:hint="eastAsia"/>
-                <w:sz w:val="20"/>
-                <w:szCs w:val="21"/>
-              </w:rPr>
-              <w:t>0</w:t>
-            </w:r>
-          </w:p>
-        </w:tc>
-        <w:tc>
-          <w:tcPr>
-            <w:tcW w:w="1168" w:type="dxa"/>
-          </w:tcPr>
-          <w:p>
-            <w:pPr>
-              <w:rPr>
-                <w:rFonts w:ascii="Menlo" w:eastAsiaTheme="majorHAnsi" w:hAnsi="Menlo" w:cs="Menlo"/>
-                <w:sz w:val="20"/>
-                <w:szCs w:val="21"/>
-              </w:rPr>
-            </w:pPr>
-            <w:r>
-              <w:rPr>
-                <w:rFonts w:ascii="Menlo" w:eastAsiaTheme="majorHAnsi" w:hAnsi="Menlo" w:cs="Menlo" w:hint="eastAsia"/>
-                <w:sz w:val="20"/>
-                <w:szCs w:val="21"/>
-              </w:rPr>
-              <w:t>0</w:t>
-            </w:r>
-          </w:p>
-        </w:tc>
-        <w:tc>
-          <w:tcPr>
-            <w:tcW w:w="1260" w:type="dxa"/>
-          </w:tcPr>
-          <w:p>
-            <w:pPr>
-              <w:rPr>
-                <w:rFonts w:ascii="Menlo" w:eastAsiaTheme="majorHAnsi" w:hAnsi="Menlo" w:cs="Menlo"/>
-                <w:sz w:val="20"/>
-                <w:szCs w:val="21"/>
-              </w:rPr>
-            </w:pPr>
-            <w:r>
-              <w:rPr>
-                <w:rFonts w:ascii="Menlo" w:eastAsiaTheme="majorHAnsi" w:hAnsi="Menlo" w:cs="Menlo" w:hint="eastAsia"/>
-                <w:sz w:val="20"/>
-                <w:szCs w:val="21"/>
-              </w:rPr>
-              <w:t>001</w:t>
-            </w:r>
-          </w:p>
-        </w:tc>
-        <w:tc>
-          <w:tcPr>
-            <w:tcW w:w="863" w:type="dxa"/>
-          </w:tcPr>
-          <w:p>
-            <w:pPr>
-              <w:rPr>
-                <w:rFonts w:ascii="Menlo" w:eastAsiaTheme="majorHAnsi" w:hAnsi="Menlo" w:cs="Menlo"/>
-                <w:sz w:val="20"/>
-                <w:szCs w:val="21"/>
-              </w:rPr>
-            </w:pPr>
-            <w:r>
-              <w:rPr>
-                <w:rFonts w:ascii="Menlo" w:eastAsiaTheme="majorHAnsi" w:hAnsi="Menlo" w:cs="Menlo" w:hint="eastAsia"/>
-                <w:sz w:val="20"/>
-                <w:szCs w:val="21"/>
-              </w:rPr>
-              <w:t>00</w:t>
-            </w:r>
-          </w:p>
-        </w:tc>
-        <w:tc>
-          <w:tcPr>
-            <w:tcW w:w="1051" w:type="dxa"/>
-          </w:tcPr>
-          <w:p>
-            <w:pPr>
-              <w:rPr>
-                <w:rFonts w:ascii="Menlo" w:eastAsiaTheme="majorHAnsi" w:hAnsi="Menlo" w:cs="Menlo"/>
-                <w:sz w:val="20"/>
-                <w:szCs w:val="21"/>
-              </w:rPr>
-            </w:pPr>
-            <w:r>
-              <w:rPr>
-                <w:rFonts w:ascii="Menlo" w:eastAsiaTheme="majorHAnsi" w:hAnsi="Menlo" w:cs="Menlo" w:hint="eastAsia"/>
-                <w:sz w:val="20"/>
-                <w:szCs w:val="21"/>
-              </w:rPr>
-              <w:t>1</w:t>
-            </w:r>
           </w:p>
         </w:tc>
         <w:tc>
@@ -5500,7 +5455,6 @@
                 <w:szCs w:val="21"/>
               </w:rPr>
             </w:pPr>
-            <w:proofErr w:type="spellStart"/>
             <w:r>
               <w:rPr>
                 <w:rFonts w:ascii="Menlo" w:eastAsiaTheme="majorHAnsi" w:hAnsi="Menlo" w:cs="Menlo" w:hint="eastAsia"/>
@@ -5509,31 +5463,6 @@
               </w:rPr>
               <w:t>rr</w:t>
             </w:r>
-            <w:proofErr w:type="spellEnd"/>
-          </w:p>
-        </w:tc>
-        <w:tc>
-          <w:tcPr>
-            <w:tcW w:w="1043" w:type="dxa"/>
-          </w:tcPr>
-          <w:p>
-            <w:pPr>
-              <w:rPr>
-                <w:rFonts w:ascii="Menlo" w:eastAsiaTheme="majorHAnsi" w:hAnsi="Menlo" w:cs="Menlo"/>
-                <w:sz w:val="20"/>
-                <w:szCs w:val="21"/>
-              </w:rPr>
-            </w:pPr>
-            <w:proofErr w:type="spellStart"/>
-            <w:r>
-              <w:rPr>
-                <w:rFonts w:ascii="Menlo" w:eastAsiaTheme="majorHAnsi" w:hAnsi="Menlo" w:cs="Menlo" w:hint="eastAsia"/>
-                <w:sz w:val="20"/>
-                <w:szCs w:val="21"/>
-              </w:rPr>
-              <w:t>rr</w:t>
-            </w:r>
-            <w:proofErr w:type="spellEnd"/>
           </w:p>
         </w:tc>
         <w:tc>
@@ -5633,174 +5562,162 @@
                 <w:sz w:val="16"/>
                 <w:szCs w:val="21"/>
               </w:rPr>
-              <w:t xml:space="preserve"> </w:t>
-            </w:r>
-            <w:proofErr w:type="spellStart"/>
-            <w:r>
-              <w:rPr>
-                <w:rFonts w:ascii="Menlo" w:eastAsiaTheme="majorHAnsi" w:hAnsi="Menlo" w:cs="Menlo" w:hint="eastAsia"/>
-                <w:sz w:val="16"/>
+              <w:t xml:space="preserve"> rr</w:t>
+            </w:r>
+          </w:p>
+        </w:tc>
+        <w:tc>
+          <w:tcPr>
+            <w:tcW w:w="737" w:type="dxa"/>
+          </w:tcPr>
+          <w:p>
+            <w:pPr>
+              <w:rPr>
+                <w:rFonts w:ascii="Menlo" w:eastAsiaTheme="majorHAnsi" w:hAnsi="Menlo" w:cs="Menlo"/>
+                <w:sz w:val="20"/>
+                <w:szCs w:val="21"/>
+              </w:rPr>
+            </w:pPr>
+            <w:r>
+              <w:rPr>
+                <w:rFonts w:ascii="Menlo" w:eastAsiaTheme="majorHAnsi" w:hAnsi="Menlo" w:cs="Menlo" w:hint="eastAsia"/>
+                <w:sz w:val="20"/>
+                <w:szCs w:val="21"/>
+              </w:rPr>
+              <w:t>0</w:t>
+            </w:r>
+          </w:p>
+        </w:tc>
+        <w:tc>
+          <w:tcPr>
+            <w:tcW w:w="1168" w:type="dxa"/>
+          </w:tcPr>
+          <w:p>
+            <w:pPr>
+              <w:rPr>
+                <w:rFonts w:ascii="Menlo" w:eastAsiaTheme="majorHAnsi" w:hAnsi="Menlo" w:cs="Menlo"/>
+                <w:sz w:val="20"/>
+                <w:szCs w:val="21"/>
+              </w:rPr>
+            </w:pPr>
+            <w:r>
+              <w:rPr>
+                <w:rFonts w:ascii="Menlo" w:eastAsiaTheme="majorHAnsi" w:hAnsi="Menlo" w:cs="Menlo" w:hint="eastAsia"/>
+                <w:sz w:val="20"/>
+                <w:szCs w:val="21"/>
+              </w:rPr>
+              <w:t>0</w:t>
+            </w:r>
+          </w:p>
+        </w:tc>
+        <w:tc>
+          <w:tcPr>
+            <w:tcW w:w="1260" w:type="dxa"/>
+          </w:tcPr>
+          <w:p>
+            <w:pPr>
+              <w:rPr>
+                <w:rFonts w:ascii="Menlo" w:eastAsiaTheme="majorHAnsi" w:hAnsi="Menlo" w:cs="Menlo"/>
+                <w:sz w:val="20"/>
+                <w:szCs w:val="21"/>
+              </w:rPr>
+            </w:pPr>
+            <w:r>
+              <w:rPr>
+                <w:rFonts w:ascii="Menlo" w:eastAsiaTheme="majorHAnsi" w:hAnsi="Menlo" w:cs="Menlo" w:hint="eastAsia"/>
+                <w:sz w:val="20"/>
+                <w:szCs w:val="21"/>
+              </w:rPr>
+              <w:t>101</w:t>
+            </w:r>
+          </w:p>
+        </w:tc>
+        <w:tc>
+          <w:tcPr>
+            <w:tcW w:w="863" w:type="dxa"/>
+          </w:tcPr>
+          <w:p>
+            <w:pPr>
+              <w:rPr>
+                <w:rFonts w:ascii="Menlo" w:eastAsiaTheme="majorHAnsi" w:hAnsi="Menlo" w:cs="Menlo"/>
+                <w:sz w:val="20"/>
+                <w:szCs w:val="21"/>
+              </w:rPr>
+            </w:pPr>
+            <w:r>
+              <w:rPr>
+                <w:rFonts w:ascii="Menlo" w:eastAsiaTheme="majorHAnsi" w:hAnsi="Menlo" w:cs="Menlo" w:hint="eastAsia"/>
+                <w:sz w:val="20"/>
+                <w:szCs w:val="21"/>
+              </w:rPr>
+              <w:t>00</w:t>
+            </w:r>
+          </w:p>
+        </w:tc>
+        <w:tc>
+          <w:tcPr>
+            <w:tcW w:w="1051" w:type="dxa"/>
+          </w:tcPr>
+          <w:p>
+            <w:pPr>
+              <w:rPr>
+                <w:rFonts w:ascii="Menlo" w:eastAsiaTheme="majorHAnsi" w:hAnsi="Menlo" w:cs="Menlo"/>
+                <w:sz w:val="20"/>
+                <w:szCs w:val="21"/>
+              </w:rPr>
+            </w:pPr>
+            <w:r>
+              <w:rPr>
+                <w:rFonts w:ascii="Menlo" w:eastAsiaTheme="majorHAnsi" w:hAnsi="Menlo" w:cs="Menlo" w:hint="eastAsia"/>
+                <w:sz w:val="20"/>
+                <w:szCs w:val="21"/>
+              </w:rPr>
+              <w:t>1</w:t>
+            </w:r>
+          </w:p>
+        </w:tc>
+        <w:tc>
+          <w:tcPr>
+            <w:tcW w:w="1043" w:type="dxa"/>
+          </w:tcPr>
+          <w:p>
+            <w:pPr>
+              <w:rPr>
+                <w:rFonts w:ascii="Menlo" w:eastAsiaTheme="majorHAnsi" w:hAnsi="Menlo" w:cs="Menlo"/>
+                <w:sz w:val="20"/>
+                <w:szCs w:val="21"/>
+              </w:rPr>
+            </w:pPr>
+            <w:r>
+              <w:rPr>
+                <w:rFonts w:ascii="Menlo" w:eastAsiaTheme="majorHAnsi" w:hAnsi="Menlo" w:cs="Menlo" w:hint="eastAsia"/>
+                <w:sz w:val="20"/>
+                <w:szCs w:val="21"/>
+              </w:rPr>
+              <w:t>11</w:t>
+            </w:r>
+          </w:p>
+        </w:tc>
+        <w:tc>
+          <w:tcPr>
+            <w:tcW w:w="1043" w:type="dxa"/>
+          </w:tcPr>
+          <w:p>
+            <w:pPr>
+              <w:rPr>
+                <w:rFonts w:ascii="Menlo" w:eastAsiaTheme="majorHAnsi" w:hAnsi="Menlo" w:cs="Menlo"/>
+                <w:sz w:val="20"/>
+                <w:szCs w:val="21"/>
+              </w:rPr>
+            </w:pPr>
+            <w:r>
+              <w:rPr>
+                <w:rFonts w:ascii="Menlo" w:eastAsiaTheme="majorHAnsi" w:hAnsi="Menlo" w:cs="Menlo" w:hint="eastAsia"/>
+                <w:sz w:val="20"/>
                 <w:szCs w:val="21"/>
               </w:rPr>
               <w:t>rr</w:t>
             </w:r>
-            <w:proofErr w:type="spellEnd"/>
-          </w:p>
-        </w:tc>
-        <w:tc>
-          <w:tcPr>
-            <w:tcW w:w="737" w:type="dxa"/>
-          </w:tcPr>
-          <w:p>
-            <w:pPr>
-              <w:rPr>
-                <w:rFonts w:ascii="Menlo" w:eastAsiaTheme="majorHAnsi" w:hAnsi="Menlo" w:cs="Menlo"/>
-                <w:sz w:val="20"/>
-                <w:szCs w:val="21"/>
-              </w:rPr>
-            </w:pPr>
-            <w:r>
-              <w:rPr>
-                <w:rFonts w:ascii="Menlo" w:eastAsiaTheme="majorHAnsi" w:hAnsi="Menlo" w:cs="Menlo" w:hint="eastAsia"/>
-                <w:sz w:val="20"/>
-                <w:szCs w:val="21"/>
-              </w:rPr>
-              <w:t>0</w:t>
-            </w:r>
-          </w:p>
-        </w:tc>
-        <w:tc>
-          <w:tcPr>
-            <w:tcW w:w="1168" w:type="dxa"/>
-          </w:tcPr>
-          <w:p>
-            <w:pPr>
-              <w:rPr>
-                <w:rFonts w:ascii="Menlo" w:eastAsiaTheme="majorHAnsi" w:hAnsi="Menlo" w:cs="Menlo"/>
-                <w:sz w:val="20"/>
-                <w:szCs w:val="21"/>
-              </w:rPr>
-            </w:pPr>
-            <w:r>
-              <w:rPr>
-                <w:rFonts w:ascii="Menlo" w:eastAsiaTheme="majorHAnsi" w:hAnsi="Menlo" w:cs="Menlo" w:hint="eastAsia"/>
-                <w:sz w:val="20"/>
-                <w:szCs w:val="21"/>
-              </w:rPr>
-              <w:t>0</w:t>
-            </w:r>
-          </w:p>
-        </w:tc>
-        <w:tc>
-          <w:tcPr>
-            <w:tcW w:w="1260" w:type="dxa"/>
-          </w:tcPr>
-          <w:p>
-            <w:pPr>
-              <w:rPr>
-                <w:rFonts w:ascii="Menlo" w:eastAsiaTheme="majorHAnsi" w:hAnsi="Menlo" w:cs="Menlo"/>
-                <w:sz w:val="20"/>
-                <w:szCs w:val="21"/>
-              </w:rPr>
-            </w:pPr>
-            <w:r>
-              <w:rPr>
-                <w:rFonts w:ascii="Menlo" w:eastAsiaTheme="majorHAnsi" w:hAnsi="Menlo" w:cs="Menlo" w:hint="eastAsia"/>
-                <w:sz w:val="20"/>
-                <w:szCs w:val="21"/>
-              </w:rPr>
-              <w:t>101</w:t>
-            </w:r>
-          </w:p>
-        </w:tc>
-        <w:tc>
-          <w:tcPr>
-            <w:tcW w:w="863" w:type="dxa"/>
-          </w:tcPr>
-          <w:p>
-            <w:pPr>
-              <w:rPr>
-                <w:rFonts w:ascii="Menlo" w:eastAsiaTheme="majorHAnsi" w:hAnsi="Menlo" w:cs="Menlo"/>
-                <w:sz w:val="20"/>
-                <w:szCs w:val="21"/>
-              </w:rPr>
-            </w:pPr>
-            <w:r>
-              <w:rPr>
-                <w:rFonts w:ascii="Menlo" w:eastAsiaTheme="majorHAnsi" w:hAnsi="Menlo" w:cs="Menlo" w:hint="eastAsia"/>
-                <w:sz w:val="20"/>
-                <w:szCs w:val="21"/>
-              </w:rPr>
-              <w:t>00</w:t>
-            </w:r>
-          </w:p>
-        </w:tc>
-        <w:tc>
-          <w:tcPr>
-            <w:tcW w:w="1051" w:type="dxa"/>
-          </w:tcPr>
-          <w:p>
-            <w:pPr>
-              <w:rPr>
-                <w:rFonts w:ascii="Menlo" w:eastAsiaTheme="majorHAnsi" w:hAnsi="Menlo" w:cs="Menlo"/>
-                <w:sz w:val="20"/>
-                <w:szCs w:val="21"/>
-              </w:rPr>
-            </w:pPr>
-            <w:r>
-              <w:rPr>
-                <w:rFonts w:ascii="Menlo" w:eastAsiaTheme="majorHAnsi" w:hAnsi="Menlo" w:cs="Menlo" w:hint="eastAsia"/>
-                <w:sz w:val="20"/>
-                <w:szCs w:val="21"/>
-              </w:rPr>
-              <w:t>1</w:t>
-            </w:r>
-          </w:p>
-        </w:tc>
-        <w:tc>
-          <w:tcPr>
-            <w:tcW w:w="1043" w:type="dxa"/>
-          </w:tcPr>
-          <w:p>
-            <w:pPr>
-              <w:rPr>
-                <w:rFonts w:ascii="Menlo" w:eastAsiaTheme="majorHAnsi" w:hAnsi="Menlo" w:cs="Menlo"/>
-                <w:sz w:val="20"/>
-                <w:szCs w:val="21"/>
-              </w:rPr>
-            </w:pPr>
-            <w:r>
-              <w:rPr>
-                <w:rFonts w:ascii="Menlo" w:eastAsiaTheme="majorHAnsi" w:hAnsi="Menlo" w:cs="Menlo" w:hint="eastAsia"/>
-                <w:sz w:val="20"/>
-                <w:szCs w:val="21"/>
-              </w:rPr>
-              <w:t>11</w:t>
-            </w:r>
-          </w:p>
-        </w:tc>
-        <w:tc>
-          <w:tcPr>
-            <w:tcW w:w="1043" w:type="dxa"/>
-          </w:tcPr>
-          <w:p>
-            <w:pPr>
-              <w:rPr>
-                <w:rFonts w:ascii="Menlo" w:eastAsiaTheme="majorHAnsi" w:hAnsi="Menlo" w:cs="Menlo"/>
-                <w:sz w:val="20"/>
-                <w:szCs w:val="21"/>
-              </w:rPr>
-            </w:pPr>
-            <w:proofErr w:type="spellStart"/>
-            <w:r>
-              <w:rPr>
-                <w:rFonts w:ascii="Menlo" w:eastAsiaTheme="majorHAnsi" w:hAnsi="Menlo" w:cs="Menlo" w:hint="eastAsia"/>
-                <w:sz w:val="20"/>
-                <w:szCs w:val="21"/>
-              </w:rPr>
-              <w:t>rr</w:t>
-            </w:r>
-            <w:proofErr w:type="spellEnd"/>
           </w:p>
         </w:tc>
         <w:tc>
@@ -5861,7 +5778,6 @@
                 <w:szCs w:val="21"/>
               </w:rPr>
             </w:pPr>
-            <w:proofErr w:type="spellStart"/>
             <w:r>
               <w:rPr>
                 <w:rFonts w:ascii="Menlo" w:eastAsiaTheme="majorHAnsi" w:hAnsi="Menlo" w:cs="Menlo"/>
@@ -5870,7 +5786,6 @@
               </w:rPr>
               <w:t>addi</w:t>
             </w:r>
-            <w:proofErr w:type="spellEnd"/>
           </w:p>
         </w:tc>
         <w:tc>
@@ -5899,136 +5814,140 @@
                 <w:sz w:val="16"/>
                 <w:szCs w:val="21"/>
               </w:rPr>
-              <w:t xml:space="preserve"> </w:t>
-            </w:r>
-            <w:proofErr w:type="spellStart"/>
-            <w:r>
-              <w:rPr>
-                <w:rFonts w:ascii="Menlo" w:eastAsiaTheme="majorHAnsi" w:hAnsi="Menlo" w:cs="Menlo" w:hint="eastAsia"/>
-                <w:sz w:val="16"/>
+              <w:t xml:space="preserve"> rr ii</w:t>
+            </w:r>
+          </w:p>
+        </w:tc>
+        <w:tc>
+          <w:tcPr>
+            <w:tcW w:w="737" w:type="dxa"/>
+          </w:tcPr>
+          <w:p>
+            <w:pPr>
+              <w:rPr>
+                <w:rFonts w:ascii="Menlo" w:eastAsiaTheme="majorHAnsi" w:hAnsi="Menlo" w:cs="Menlo"/>
+                <w:sz w:val="20"/>
+                <w:szCs w:val="21"/>
+              </w:rPr>
+            </w:pPr>
+            <w:r>
+              <w:rPr>
+                <w:rFonts w:ascii="Menlo" w:eastAsiaTheme="majorHAnsi" w:hAnsi="Menlo" w:cs="Menlo" w:hint="eastAsia"/>
+                <w:sz w:val="20"/>
+                <w:szCs w:val="21"/>
+              </w:rPr>
+              <w:t>0</w:t>
+            </w:r>
+          </w:p>
+        </w:tc>
+        <w:tc>
+          <w:tcPr>
+            <w:tcW w:w="1168" w:type="dxa"/>
+          </w:tcPr>
+          <w:p>
+            <w:pPr>
+              <w:rPr>
+                <w:rFonts w:ascii="Menlo" w:eastAsiaTheme="majorHAnsi" w:hAnsi="Menlo" w:cs="Menlo"/>
+                <w:sz w:val="20"/>
+                <w:szCs w:val="21"/>
+              </w:rPr>
+            </w:pPr>
+            <w:r>
+              <w:rPr>
+                <w:rFonts w:ascii="Menlo" w:eastAsiaTheme="majorHAnsi" w:hAnsi="Menlo" w:cs="Menlo" w:hint="eastAsia"/>
+                <w:sz w:val="20"/>
+                <w:szCs w:val="21"/>
+              </w:rPr>
+              <w:t>0</w:t>
+            </w:r>
+          </w:p>
+        </w:tc>
+        <w:tc>
+          <w:tcPr>
+            <w:tcW w:w="1260" w:type="dxa"/>
+          </w:tcPr>
+          <w:p>
+            <w:pPr>
+              <w:rPr>
+                <w:rFonts w:ascii="Menlo" w:eastAsiaTheme="majorHAnsi" w:hAnsi="Menlo" w:cs="Menlo"/>
+                <w:sz w:val="20"/>
+                <w:szCs w:val="21"/>
+              </w:rPr>
+            </w:pPr>
+            <w:r>
+              <w:rPr>
+                <w:rFonts w:ascii="Menlo" w:eastAsiaTheme="majorHAnsi" w:hAnsi="Menlo" w:cs="Menlo" w:hint="eastAsia"/>
+                <w:sz w:val="20"/>
+                <w:szCs w:val="21"/>
+              </w:rPr>
+              <w:t>001</w:t>
+            </w:r>
+          </w:p>
+        </w:tc>
+        <w:tc>
+          <w:tcPr>
+            <w:tcW w:w="863" w:type="dxa"/>
+          </w:tcPr>
+          <w:p>
+            <w:pPr>
+              <w:rPr>
+                <w:rFonts w:ascii="Menlo" w:eastAsiaTheme="majorHAnsi" w:hAnsi="Menlo" w:cs="Menlo"/>
+                <w:sz w:val="20"/>
+                <w:szCs w:val="21"/>
+              </w:rPr>
+            </w:pPr>
+            <w:r>
+              <w:rPr>
+                <w:rFonts w:ascii="Menlo" w:eastAsiaTheme="majorHAnsi" w:hAnsi="Menlo" w:cs="Menlo" w:hint="eastAsia"/>
+                <w:sz w:val="20"/>
+                <w:szCs w:val="21"/>
+              </w:rPr>
+              <w:t>01</w:t>
+            </w:r>
+          </w:p>
+        </w:tc>
+        <w:tc>
+          <w:tcPr>
+            <w:tcW w:w="1051" w:type="dxa"/>
+          </w:tcPr>
+          <w:p>
+            <w:pPr>
+              <w:rPr>
+                <w:rFonts w:ascii="Menlo" w:eastAsiaTheme="majorHAnsi" w:hAnsi="Menlo" w:cs="Menlo"/>
+                <w:sz w:val="20"/>
+                <w:szCs w:val="21"/>
+              </w:rPr>
+            </w:pPr>
+            <w:r>
+              <w:rPr>
+                <w:rFonts w:ascii="Menlo" w:eastAsiaTheme="majorHAnsi" w:hAnsi="Menlo" w:cs="Menlo" w:hint="eastAsia"/>
+                <w:sz w:val="20"/>
+                <w:szCs w:val="21"/>
+              </w:rPr>
+              <w:t>1</w:t>
+            </w:r>
+          </w:p>
+        </w:tc>
+        <w:tc>
+          <w:tcPr>
+            <w:tcW w:w="1043" w:type="dxa"/>
+          </w:tcPr>
+          <w:p>
+            <w:pPr>
+              <w:rPr>
+                <w:rFonts w:ascii="Menlo" w:eastAsiaTheme="majorHAnsi" w:hAnsi="Menlo" w:cs="Menlo"/>
+                <w:sz w:val="20"/>
+                <w:szCs w:val="21"/>
+              </w:rPr>
+            </w:pPr>
+            <w:r>
+              <w:rPr>
+                <w:rFonts w:ascii="Menlo" w:eastAsiaTheme="majorHAnsi" w:hAnsi="Menlo" w:cs="Menlo" w:hint="eastAsia"/>
+                <w:sz w:val="20"/>
                 <w:szCs w:val="21"/>
               </w:rPr>
               <w:t>rr</w:t>
             </w:r>
-            <w:proofErr w:type="spellEnd"/>
-            <w:r>
-              <w:rPr>
-                <w:rFonts w:ascii="Menlo" w:eastAsiaTheme="majorHAnsi" w:hAnsi="Menlo" w:cs="Menlo" w:hint="eastAsia"/>
-                <w:sz w:val="16"/>
-                <w:szCs w:val="21"/>
-              </w:rPr>
-              <w:t xml:space="preserve"> ii</w:t>
-            </w:r>
-          </w:p>
-        </w:tc>
-        <w:tc>
-          <w:tcPr>
-            <w:tcW w:w="737" w:type="dxa"/>
-          </w:tcPr>
-          <w:p>
-            <w:pPr>
-              <w:rPr>
-                <w:rFonts w:ascii="Menlo" w:eastAsiaTheme="majorHAnsi" w:hAnsi="Menlo" w:cs="Menlo"/>
-                <w:sz w:val="20"/>
-                <w:szCs w:val="21"/>
-              </w:rPr>
-            </w:pPr>
-            <w:r>
-              <w:rPr>
-                <w:rFonts w:ascii="Menlo" w:eastAsiaTheme="majorHAnsi" w:hAnsi="Menlo" w:cs="Menlo" w:hint="eastAsia"/>
-                <w:sz w:val="20"/>
-                <w:szCs w:val="21"/>
-              </w:rPr>
-              <w:t>0</w:t>
-            </w:r>
-          </w:p>
-        </w:tc>
-        <w:tc>
-          <w:tcPr>
-            <w:tcW w:w="1168" w:type="dxa"/>
-          </w:tcPr>
-          <w:p>
-            <w:pPr>
-              <w:rPr>
-                <w:rFonts w:ascii="Menlo" w:eastAsiaTheme="majorHAnsi" w:hAnsi="Menlo" w:cs="Menlo"/>
-                <w:sz w:val="20"/>
-                <w:szCs w:val="21"/>
-              </w:rPr>
-            </w:pPr>
-            <w:r>
-              <w:rPr>
-                <w:rFonts w:ascii="Menlo" w:eastAsiaTheme="majorHAnsi" w:hAnsi="Menlo" w:cs="Menlo" w:hint="eastAsia"/>
-                <w:sz w:val="20"/>
-                <w:szCs w:val="21"/>
-              </w:rPr>
-              <w:t>0</w:t>
-            </w:r>
-          </w:p>
-        </w:tc>
-        <w:tc>
-          <w:tcPr>
-            <w:tcW w:w="1260" w:type="dxa"/>
-          </w:tcPr>
-          <w:p>
-            <w:pPr>
-              <w:rPr>
-                <w:rFonts w:ascii="Menlo" w:eastAsiaTheme="majorHAnsi" w:hAnsi="Menlo" w:cs="Menlo"/>
-                <w:sz w:val="20"/>
-                <w:szCs w:val="21"/>
-              </w:rPr>
-            </w:pPr>
-            <w:r>
-              <w:rPr>
-                <w:rFonts w:ascii="Menlo" w:eastAsiaTheme="majorHAnsi" w:hAnsi="Menlo" w:cs="Menlo" w:hint="eastAsia"/>
-                <w:sz w:val="20"/>
-                <w:szCs w:val="21"/>
-              </w:rPr>
-              <w:t>001</w:t>
-            </w:r>
-          </w:p>
-        </w:tc>
-        <w:tc>
-          <w:tcPr>
-            <w:tcW w:w="863" w:type="dxa"/>
-          </w:tcPr>
-          <w:p>
-            <w:pPr>
-              <w:rPr>
-                <w:rFonts w:ascii="Menlo" w:eastAsiaTheme="majorHAnsi" w:hAnsi="Menlo" w:cs="Menlo"/>
-                <w:sz w:val="20"/>
-                <w:szCs w:val="21"/>
-              </w:rPr>
-            </w:pPr>
-            <w:r>
-              <w:rPr>
-                <w:rFonts w:ascii="Menlo" w:eastAsiaTheme="majorHAnsi" w:hAnsi="Menlo" w:cs="Menlo" w:hint="eastAsia"/>
-                <w:sz w:val="20"/>
-                <w:szCs w:val="21"/>
-              </w:rPr>
-              <w:t>01</w:t>
-            </w:r>
-          </w:p>
-        </w:tc>
-        <w:tc>
-          <w:tcPr>
-            <w:tcW w:w="1051" w:type="dxa"/>
-          </w:tcPr>
-          <w:p>
-            <w:pPr>
-              <w:rPr>
-                <w:rFonts w:ascii="Menlo" w:eastAsiaTheme="majorHAnsi" w:hAnsi="Menlo" w:cs="Menlo"/>
-                <w:sz w:val="20"/>
-                <w:szCs w:val="21"/>
-              </w:rPr>
-            </w:pPr>
-            <w:r>
-              <w:rPr>
-                <w:rFonts w:ascii="Menlo" w:eastAsiaTheme="majorHAnsi" w:hAnsi="Menlo" w:cs="Menlo" w:hint="eastAsia"/>
-                <w:sz w:val="20"/>
-                <w:szCs w:val="21"/>
-              </w:rPr>
-              <w:t>1</w:t>
-            </w:r>
           </w:p>
         </w:tc>
         <w:tc>
@@ -6043,7 +5962,28 @@
                 <w:szCs w:val="21"/>
               </w:rPr>
             </w:pPr>
-            <w:proofErr w:type="spellStart"/>
+            <w:r>
+              <w:rPr>
+                <w:rFonts w:ascii="Menlo" w:eastAsiaTheme="majorHAnsi" w:hAnsi="Menlo" w:cs="Menlo" w:hint="eastAsia"/>
+                <w:sz w:val="20"/>
+                <w:szCs w:val="21"/>
+              </w:rPr>
+              <w:t>XX</w:t>
+            </w:r>
+          </w:p>
+        </w:tc>
+        <w:tc>
+          <w:tcPr>
+            <w:tcW w:w="862" w:type="dxa"/>
+          </w:tcPr>
+          <w:p>
+            <w:pPr>
+              <w:rPr>
+                <w:rFonts w:ascii="Menlo" w:eastAsiaTheme="majorHAnsi" w:hAnsi="Menlo" w:cs="Menlo"/>
+                <w:sz w:val="20"/>
+                <w:szCs w:val="21"/>
+              </w:rPr>
+            </w:pPr>
             <w:r>
               <w:rPr>
                 <w:rFonts w:ascii="Menlo" w:eastAsiaTheme="majorHAnsi" w:hAnsi="Menlo" w:cs="Menlo" w:hint="eastAsia"/>
@@ -6052,53 +5992,6 @@
               </w:rPr>
               <w:t>rr</w:t>
             </w:r>
-            <w:proofErr w:type="spellEnd"/>
-          </w:p>
-        </w:tc>
-        <w:tc>
-          <w:tcPr>
-            <w:tcW w:w="1043" w:type="dxa"/>
-          </w:tcPr>
-          <w:p>
-            <w:pPr>
-              <w:rPr>
-                <w:rFonts w:ascii="Menlo" w:eastAsiaTheme="majorHAnsi" w:hAnsi="Menlo" w:cs="Menlo"/>
-                <w:sz w:val="20"/>
-                <w:szCs w:val="21"/>
-              </w:rPr>
-            </w:pPr>
-            <w:r>
-              <w:rPr>
-                <w:rFonts w:ascii="Menlo" w:eastAsiaTheme="majorHAnsi" w:hAnsi="Menlo" w:cs="Menlo" w:hint="eastAsia"/>
-                <w:sz w:val="20"/>
-                <w:szCs w:val="21"/>
-              </w:rPr>
-              <w:t>XX</w:t>
-            </w:r>
-          </w:p>
-        </w:tc>
-        <w:tc>
-          <w:tcPr>
-            <w:tcW w:w="862" w:type="dxa"/>
-          </w:tcPr>
-          <w:p>
-            <w:pPr>
-              <w:rPr>
-                <w:rFonts w:ascii="Menlo" w:eastAsiaTheme="majorHAnsi" w:hAnsi="Menlo" w:cs="Menlo"/>
-                <w:sz w:val="20"/>
-                <w:szCs w:val="21"/>
-              </w:rPr>
-            </w:pPr>
-            <w:proofErr w:type="spellStart"/>
-            <w:r>
-              <w:rPr>
-                <w:rFonts w:ascii="Menlo" w:eastAsiaTheme="majorHAnsi" w:hAnsi="Menlo" w:cs="Menlo" w:hint="eastAsia"/>
-                <w:sz w:val="20"/>
-                <w:szCs w:val="21"/>
-              </w:rPr>
-              <w:t>rr</w:t>
-            </w:r>
-            <w:proofErr w:type="spellEnd"/>
           </w:p>
         </w:tc>
         <w:tc>
@@ -6173,194 +6066,162 @@
                 <w:sz w:val="16"/>
                 <w:szCs w:val="21"/>
               </w:rPr>
-              <w:t xml:space="preserve"> </w:t>
-            </w:r>
-            <w:proofErr w:type="spellStart"/>
-            <w:r>
-              <w:rPr>
-                <w:rFonts w:ascii="Menlo" w:eastAsiaTheme="majorHAnsi" w:hAnsi="Menlo" w:cs="Menlo" w:hint="eastAsia"/>
-                <w:sz w:val="16"/>
+              <w:t xml:space="preserve"> rr ss</w:t>
+            </w:r>
+          </w:p>
+        </w:tc>
+        <w:tc>
+          <w:tcPr>
+            <w:tcW w:w="737" w:type="dxa"/>
+          </w:tcPr>
+          <w:p>
+            <w:pPr>
+              <w:rPr>
+                <w:rFonts w:ascii="Menlo" w:eastAsiaTheme="majorHAnsi" w:hAnsi="Menlo" w:cs="Menlo"/>
+                <w:sz w:val="20"/>
+                <w:szCs w:val="21"/>
+              </w:rPr>
+            </w:pPr>
+            <w:r>
+              <w:rPr>
+                <w:rFonts w:ascii="Menlo" w:eastAsiaTheme="majorHAnsi" w:hAnsi="Menlo" w:cs="Menlo" w:hint="eastAsia"/>
+                <w:sz w:val="20"/>
+                <w:szCs w:val="21"/>
+              </w:rPr>
+              <w:t>0</w:t>
+            </w:r>
+          </w:p>
+        </w:tc>
+        <w:tc>
+          <w:tcPr>
+            <w:tcW w:w="1168" w:type="dxa"/>
+          </w:tcPr>
+          <w:p>
+            <w:pPr>
+              <w:rPr>
+                <w:rFonts w:ascii="Menlo" w:eastAsiaTheme="majorHAnsi" w:hAnsi="Menlo" w:cs="Menlo"/>
+                <w:sz w:val="20"/>
+                <w:szCs w:val="21"/>
+              </w:rPr>
+            </w:pPr>
+            <w:r>
+              <w:rPr>
+                <w:rFonts w:ascii="Menlo" w:eastAsiaTheme="majorHAnsi" w:hAnsi="Menlo" w:cs="Menlo" w:hint="eastAsia"/>
+                <w:sz w:val="20"/>
+                <w:szCs w:val="21"/>
+              </w:rPr>
+              <w:t>0</w:t>
+            </w:r>
+          </w:p>
+        </w:tc>
+        <w:tc>
+          <w:tcPr>
+            <w:tcW w:w="1260" w:type="dxa"/>
+          </w:tcPr>
+          <w:p>
+            <w:pPr>
+              <w:rPr>
+                <w:rFonts w:ascii="Menlo" w:eastAsiaTheme="majorHAnsi" w:hAnsi="Menlo" w:cs="Menlo"/>
+                <w:sz w:val="20"/>
+                <w:szCs w:val="21"/>
+              </w:rPr>
+            </w:pPr>
+            <w:r>
+              <w:rPr>
+                <w:rFonts w:ascii="Menlo" w:eastAsiaTheme="majorHAnsi" w:hAnsi="Menlo" w:cs="Menlo" w:hint="eastAsia"/>
+                <w:sz w:val="20"/>
+                <w:szCs w:val="21"/>
+              </w:rPr>
+              <w:t>110</w:t>
+            </w:r>
+          </w:p>
+        </w:tc>
+        <w:tc>
+          <w:tcPr>
+            <w:tcW w:w="863" w:type="dxa"/>
+          </w:tcPr>
+          <w:p>
+            <w:pPr>
+              <w:rPr>
+                <w:rFonts w:ascii="Menlo" w:eastAsiaTheme="majorHAnsi" w:hAnsi="Menlo" w:cs="Menlo"/>
+                <w:sz w:val="20"/>
+                <w:szCs w:val="21"/>
+              </w:rPr>
+            </w:pPr>
+            <w:r>
+              <w:rPr>
+                <w:rFonts w:ascii="Menlo" w:eastAsiaTheme="majorHAnsi" w:hAnsi="Menlo" w:cs="Menlo" w:hint="eastAsia"/>
+                <w:sz w:val="20"/>
+                <w:szCs w:val="21"/>
+              </w:rPr>
+              <w:t>00</w:t>
+            </w:r>
+          </w:p>
+        </w:tc>
+        <w:tc>
+          <w:tcPr>
+            <w:tcW w:w="1051" w:type="dxa"/>
+          </w:tcPr>
+          <w:p>
+            <w:pPr>
+              <w:rPr>
+                <w:rFonts w:ascii="Menlo" w:eastAsiaTheme="majorHAnsi" w:hAnsi="Menlo" w:cs="Menlo"/>
+                <w:sz w:val="20"/>
+                <w:szCs w:val="21"/>
+              </w:rPr>
+            </w:pPr>
+            <w:r>
+              <w:rPr>
+                <w:rFonts w:ascii="Menlo" w:eastAsiaTheme="majorHAnsi" w:hAnsi="Menlo" w:cs="Menlo" w:hint="eastAsia"/>
+                <w:sz w:val="20"/>
+                <w:szCs w:val="21"/>
+              </w:rPr>
+              <w:t>1</w:t>
+            </w:r>
+          </w:p>
+        </w:tc>
+        <w:tc>
+          <w:tcPr>
+            <w:tcW w:w="1043" w:type="dxa"/>
+          </w:tcPr>
+          <w:p>
+            <w:pPr>
+              <w:rPr>
+                <w:rFonts w:ascii="Menlo" w:eastAsiaTheme="majorHAnsi" w:hAnsi="Menlo" w:cs="Menlo"/>
+                <w:sz w:val="20"/>
+                <w:szCs w:val="21"/>
+              </w:rPr>
+            </w:pPr>
+            <w:r>
+              <w:rPr>
+                <w:rFonts w:ascii="Menlo" w:eastAsiaTheme="majorHAnsi" w:hAnsi="Menlo" w:cs="Menlo" w:hint="eastAsia"/>
+                <w:sz w:val="20"/>
                 <w:szCs w:val="21"/>
               </w:rPr>
               <w:t>rr</w:t>
             </w:r>
-            <w:proofErr w:type="spellEnd"/>
-            <w:r>
-              <w:rPr>
-                <w:rFonts w:ascii="Menlo" w:eastAsiaTheme="majorHAnsi" w:hAnsi="Menlo" w:cs="Menlo" w:hint="eastAsia"/>
-                <w:sz w:val="16"/>
-                <w:szCs w:val="21"/>
-              </w:rPr>
-              <w:t xml:space="preserve"> </w:t>
-            </w:r>
-            <w:proofErr w:type="spellStart"/>
-            <w:r>
-              <w:rPr>
-                <w:rFonts w:ascii="Menlo" w:eastAsiaTheme="majorHAnsi" w:hAnsi="Menlo" w:cs="Menlo" w:hint="eastAsia"/>
-                <w:sz w:val="16"/>
+          </w:p>
+        </w:tc>
+        <w:tc>
+          <w:tcPr>
+            <w:tcW w:w="1043" w:type="dxa"/>
+          </w:tcPr>
+          <w:p>
+            <w:pPr>
+              <w:rPr>
+                <w:rFonts w:ascii="Menlo" w:eastAsiaTheme="majorHAnsi" w:hAnsi="Menlo" w:cs="Menlo"/>
+                <w:sz w:val="20"/>
+                <w:szCs w:val="21"/>
+              </w:rPr>
+            </w:pPr>
+            <w:r>
+              <w:rPr>
+                <w:rFonts w:ascii="Menlo" w:eastAsiaTheme="majorHAnsi" w:hAnsi="Menlo" w:cs="Menlo" w:hint="eastAsia"/>
+                <w:sz w:val="20"/>
                 <w:szCs w:val="21"/>
               </w:rPr>
               <w:t>ss</w:t>
             </w:r>
-            <w:proofErr w:type="spellEnd"/>
-          </w:p>
-        </w:tc>
-        <w:tc>
-          <w:tcPr>
-            <w:tcW w:w="737" w:type="dxa"/>
-          </w:tcPr>
-          <w:p>
-            <w:pPr>
-              <w:rPr>
-                <w:rFonts w:ascii="Menlo" w:eastAsiaTheme="majorHAnsi" w:hAnsi="Menlo" w:cs="Menlo"/>
-                <w:sz w:val="20"/>
-                <w:szCs w:val="21"/>
-              </w:rPr>
-            </w:pPr>
-            <w:r>
-              <w:rPr>
-                <w:rFonts w:ascii="Menlo" w:eastAsiaTheme="majorHAnsi" w:hAnsi="Menlo" w:cs="Menlo" w:hint="eastAsia"/>
-                <w:sz w:val="20"/>
-                <w:szCs w:val="21"/>
-              </w:rPr>
-              <w:t>0</w:t>
-            </w:r>
-          </w:p>
-        </w:tc>
-        <w:tc>
-          <w:tcPr>
-            <w:tcW w:w="1168" w:type="dxa"/>
-          </w:tcPr>
-          <w:p>
-            <w:pPr>
-              <w:rPr>
-                <w:rFonts w:ascii="Menlo" w:eastAsiaTheme="majorHAnsi" w:hAnsi="Menlo" w:cs="Menlo"/>
-                <w:sz w:val="20"/>
-                <w:szCs w:val="21"/>
-              </w:rPr>
-            </w:pPr>
-            <w:r>
-              <w:rPr>
-                <w:rFonts w:ascii="Menlo" w:eastAsiaTheme="majorHAnsi" w:hAnsi="Menlo" w:cs="Menlo" w:hint="eastAsia"/>
-                <w:sz w:val="20"/>
-                <w:szCs w:val="21"/>
-              </w:rPr>
-              <w:t>0</w:t>
-            </w:r>
-          </w:p>
-        </w:tc>
-        <w:tc>
-          <w:tcPr>
-            <w:tcW w:w="1260" w:type="dxa"/>
-          </w:tcPr>
-          <w:p>
-            <w:pPr>
-              <w:rPr>
-                <w:rFonts w:ascii="Menlo" w:eastAsiaTheme="majorHAnsi" w:hAnsi="Menlo" w:cs="Menlo"/>
-                <w:sz w:val="20"/>
-                <w:szCs w:val="21"/>
-              </w:rPr>
-            </w:pPr>
-            <w:r>
-              <w:rPr>
-                <w:rFonts w:ascii="Menlo" w:eastAsiaTheme="majorHAnsi" w:hAnsi="Menlo" w:cs="Menlo" w:hint="eastAsia"/>
-                <w:sz w:val="20"/>
-                <w:szCs w:val="21"/>
-              </w:rPr>
-              <w:t>110</w:t>
-            </w:r>
-          </w:p>
-        </w:tc>
-        <w:tc>
-          <w:tcPr>
-            <w:tcW w:w="863" w:type="dxa"/>
-          </w:tcPr>
-          <w:p>
-            <w:pPr>
-              <w:rPr>
-                <w:rFonts w:ascii="Menlo" w:eastAsiaTheme="majorHAnsi" w:hAnsi="Menlo" w:cs="Menlo"/>
-                <w:sz w:val="20"/>
-                <w:szCs w:val="21"/>
-              </w:rPr>
-            </w:pPr>
-            <w:r>
-              <w:rPr>
-                <w:rFonts w:ascii="Menlo" w:eastAsiaTheme="majorHAnsi" w:hAnsi="Menlo" w:cs="Menlo" w:hint="eastAsia"/>
-                <w:sz w:val="20"/>
-                <w:szCs w:val="21"/>
-              </w:rPr>
-              <w:t>00</w:t>
-            </w:r>
-          </w:p>
-        </w:tc>
-        <w:tc>
-          <w:tcPr>
-            <w:tcW w:w="1051" w:type="dxa"/>
-          </w:tcPr>
-          <w:p>
-            <w:pPr>
-              <w:rPr>
-                <w:rFonts w:ascii="Menlo" w:eastAsiaTheme="majorHAnsi" w:hAnsi="Menlo" w:cs="Menlo"/>
-                <w:sz w:val="20"/>
-                <w:szCs w:val="21"/>
-              </w:rPr>
-            </w:pPr>
-            <w:r>
-              <w:rPr>
-                <w:rFonts w:ascii="Menlo" w:eastAsiaTheme="majorHAnsi" w:hAnsi="Menlo" w:cs="Menlo" w:hint="eastAsia"/>
-                <w:sz w:val="20"/>
-                <w:szCs w:val="21"/>
-              </w:rPr>
-              <w:t>1</w:t>
-            </w:r>
-          </w:p>
-        </w:tc>
-        <w:tc>
-          <w:tcPr>
-            <w:tcW w:w="1043" w:type="dxa"/>
-          </w:tcPr>
-          <w:p>
-            <w:pPr>
-              <w:rPr>
-                <w:rFonts w:ascii="Menlo" w:eastAsiaTheme="majorHAnsi" w:hAnsi="Menlo" w:cs="Menlo"/>
-                <w:sz w:val="20"/>
-                <w:szCs w:val="21"/>
-              </w:rPr>
-            </w:pPr>
-            <w:proofErr w:type="spellStart"/>
-            <w:r>
-              <w:rPr>
-                <w:rFonts w:ascii="Menlo" w:eastAsiaTheme="majorHAnsi" w:hAnsi="Menlo" w:cs="Menlo" w:hint="eastAsia"/>
-                <w:sz w:val="20"/>
-                <w:szCs w:val="21"/>
-              </w:rPr>
-              <w:t>rr</w:t>
-            </w:r>
-            <w:proofErr w:type="spellEnd"/>
-          </w:p>
-        </w:tc>
-        <w:tc>
-          <w:tcPr>
-            <w:tcW w:w="1043" w:type="dxa"/>
-          </w:tcPr>
-          <w:p>
-            <w:pPr>
-              <w:rPr>
-                <w:rFonts w:ascii="Menlo" w:eastAsiaTheme="majorHAnsi" w:hAnsi="Menlo" w:cs="Menlo"/>
-                <w:sz w:val="20"/>
-                <w:szCs w:val="21"/>
-              </w:rPr>
-            </w:pPr>
-            <w:proofErr w:type="spellStart"/>
-            <w:r>
-              <w:rPr>
-                <w:rFonts w:ascii="Menlo" w:eastAsiaTheme="majorHAnsi" w:hAnsi="Menlo" w:cs="Menlo" w:hint="eastAsia"/>
-                <w:sz w:val="20"/>
-                <w:szCs w:val="21"/>
-              </w:rPr>
-              <w:t>ss</w:t>
-            </w:r>
-            <w:proofErr w:type="spellEnd"/>
           </w:p>
         </w:tc>
         <w:tc>
@@ -6457,160 +6318,140 @@
                 <w:sz w:val="16"/>
                 <w:szCs w:val="21"/>
               </w:rPr>
-              <w:t xml:space="preserve"> </w:t>
-            </w:r>
-            <w:proofErr w:type="spellStart"/>
-            <w:r>
-              <w:rPr>
-                <w:rFonts w:ascii="Menlo" w:eastAsiaTheme="majorHAnsi" w:hAnsi="Menlo" w:cs="Menlo" w:hint="eastAsia"/>
-                <w:sz w:val="16"/>
+              <w:t xml:space="preserve"> rr iii</w:t>
+            </w:r>
+          </w:p>
+        </w:tc>
+        <w:tc>
+          <w:tcPr>
+            <w:tcW w:w="737" w:type="dxa"/>
+          </w:tcPr>
+          <w:p>
+            <w:pPr>
+              <w:rPr>
+                <w:rFonts w:ascii="Menlo" w:eastAsiaTheme="majorHAnsi" w:hAnsi="Menlo" w:cs="Menlo"/>
+                <w:sz w:val="20"/>
+                <w:szCs w:val="21"/>
+              </w:rPr>
+            </w:pPr>
+            <w:r>
+              <w:rPr>
+                <w:rFonts w:ascii="Menlo" w:eastAsiaTheme="majorHAnsi" w:hAnsi="Menlo" w:cs="Menlo" w:hint="eastAsia"/>
+                <w:sz w:val="20"/>
+                <w:szCs w:val="21"/>
+              </w:rPr>
+              <w:t>1</w:t>
+            </w:r>
+          </w:p>
+        </w:tc>
+        <w:tc>
+          <w:tcPr>
+            <w:tcW w:w="1168" w:type="dxa"/>
+          </w:tcPr>
+          <w:p>
+            <w:pPr>
+              <w:rPr>
+                <w:rFonts w:ascii="Menlo" w:eastAsiaTheme="majorHAnsi" w:hAnsi="Menlo" w:cs="Menlo"/>
+                <w:sz w:val="20"/>
+                <w:szCs w:val="21"/>
+              </w:rPr>
+            </w:pPr>
+            <w:r>
+              <w:rPr>
+                <w:rFonts w:ascii="Menlo" w:eastAsiaTheme="majorHAnsi" w:hAnsi="Menlo" w:cs="Menlo" w:hint="eastAsia"/>
+                <w:sz w:val="20"/>
+                <w:szCs w:val="21"/>
+              </w:rPr>
+              <w:t>0</w:t>
+            </w:r>
+          </w:p>
+        </w:tc>
+        <w:tc>
+          <w:tcPr>
+            <w:tcW w:w="1260" w:type="dxa"/>
+          </w:tcPr>
+          <w:p>
+            <w:pPr>
+              <w:rPr>
+                <w:rFonts w:ascii="Menlo" w:eastAsiaTheme="majorHAnsi" w:hAnsi="Menlo" w:cs="Menlo"/>
+                <w:sz w:val="20"/>
+                <w:szCs w:val="21"/>
+              </w:rPr>
+            </w:pPr>
+            <w:r>
+              <w:rPr>
+                <w:rFonts w:ascii="Menlo" w:eastAsiaTheme="majorHAnsi" w:hAnsi="Menlo" w:cs="Menlo" w:hint="eastAsia"/>
+                <w:sz w:val="20"/>
+                <w:szCs w:val="21"/>
+              </w:rPr>
+              <w:t>101</w:t>
+            </w:r>
+          </w:p>
+        </w:tc>
+        <w:tc>
+          <w:tcPr>
+            <w:tcW w:w="863" w:type="dxa"/>
+          </w:tcPr>
+          <w:p>
+            <w:pPr>
+              <w:rPr>
+                <w:rFonts w:ascii="Menlo" w:eastAsiaTheme="majorHAnsi" w:hAnsi="Menlo" w:cs="Menlo"/>
+                <w:sz w:val="20"/>
+                <w:szCs w:val="21"/>
+              </w:rPr>
+            </w:pPr>
+            <w:r>
+              <w:rPr>
+                <w:rFonts w:ascii="Menlo" w:eastAsiaTheme="majorHAnsi" w:hAnsi="Menlo" w:cs="Menlo" w:hint="eastAsia"/>
+                <w:sz w:val="20"/>
+                <w:szCs w:val="21"/>
+              </w:rPr>
+              <w:t>00</w:t>
+            </w:r>
+          </w:p>
+        </w:tc>
+        <w:tc>
+          <w:tcPr>
+            <w:tcW w:w="1051" w:type="dxa"/>
+          </w:tcPr>
+          <w:p>
+            <w:pPr>
+              <w:rPr>
+                <w:rFonts w:ascii="Menlo" w:eastAsiaTheme="majorHAnsi" w:hAnsi="Menlo" w:cs="Menlo"/>
+                <w:sz w:val="20"/>
+                <w:szCs w:val="21"/>
+              </w:rPr>
+            </w:pPr>
+            <w:r>
+              <w:rPr>
+                <w:rFonts w:ascii="Menlo" w:eastAsiaTheme="majorHAnsi" w:hAnsi="Menlo" w:cs="Menlo" w:hint="eastAsia"/>
+                <w:sz w:val="20"/>
+                <w:szCs w:val="21"/>
+              </w:rPr>
+              <w:t>0</w:t>
+            </w:r>
+          </w:p>
+        </w:tc>
+        <w:tc>
+          <w:tcPr>
+            <w:tcW w:w="1043" w:type="dxa"/>
+          </w:tcPr>
+          <w:p>
+            <w:pPr>
+              <w:rPr>
+                <w:rFonts w:ascii="Menlo" w:eastAsiaTheme="majorHAnsi" w:hAnsi="Menlo" w:cs="Menlo"/>
+                <w:sz w:val="20"/>
+                <w:szCs w:val="21"/>
+              </w:rPr>
+            </w:pPr>
+            <w:r>
+              <w:rPr>
+                <w:rFonts w:ascii="Menlo" w:eastAsiaTheme="majorHAnsi" w:hAnsi="Menlo" w:cs="Menlo" w:hint="eastAsia"/>
+                <w:sz w:val="20"/>
                 <w:szCs w:val="21"/>
               </w:rPr>
               <w:t>rr</w:t>
             </w:r>
-            <w:proofErr w:type="spellEnd"/>
-            <w:r>
-              <w:rPr>
-                <w:rFonts w:ascii="Menlo" w:eastAsiaTheme="majorHAnsi" w:hAnsi="Menlo" w:cs="Menlo" w:hint="eastAsia"/>
-                <w:sz w:val="16"/>
-                <w:szCs w:val="21"/>
-              </w:rPr>
-              <w:t xml:space="preserve"> iii</w:t>
-            </w:r>
-          </w:p>
-        </w:tc>
-        <w:tc>
-          <w:tcPr>
-            <w:tcW w:w="737" w:type="dxa"/>
-          </w:tcPr>
-          <w:p>
-            <w:pPr>
-              <w:rPr>
-                <w:rFonts w:ascii="Menlo" w:eastAsiaTheme="majorHAnsi" w:hAnsi="Menlo" w:cs="Menlo"/>
-                <w:sz w:val="20"/>
-                <w:szCs w:val="21"/>
-              </w:rPr>
-            </w:pPr>
-            <w:r>
-              <w:rPr>
-                <w:rFonts w:ascii="Menlo" w:eastAsiaTheme="majorHAnsi" w:hAnsi="Menlo" w:cs="Menlo" w:hint="eastAsia"/>
-                <w:sz w:val="20"/>
-                <w:szCs w:val="21"/>
-              </w:rPr>
-              <w:t>1</w:t>
-            </w:r>
-          </w:p>
-        </w:tc>
-        <w:tc>
-          <w:tcPr>
-            <w:tcW w:w="1168" w:type="dxa"/>
-          </w:tcPr>
-          <w:p>
-            <w:pPr>
-              <w:rPr>
-                <w:rFonts w:ascii="Menlo" w:eastAsiaTheme="majorHAnsi" w:hAnsi="Menlo" w:cs="Menlo"/>
-                <w:sz w:val="20"/>
-                <w:szCs w:val="21"/>
-              </w:rPr>
-            </w:pPr>
-            <w:r>
-              <w:rPr>
-                <w:rFonts w:ascii="Menlo" w:eastAsiaTheme="majorHAnsi" w:hAnsi="Menlo" w:cs="Menlo" w:hint="eastAsia"/>
-                <w:sz w:val="20"/>
-                <w:szCs w:val="21"/>
-              </w:rPr>
-              <w:t>0</w:t>
-            </w:r>
-          </w:p>
-        </w:tc>
-        <w:tc>
-          <w:tcPr>
-            <w:tcW w:w="1260" w:type="dxa"/>
-          </w:tcPr>
-          <w:p>
-            <w:pPr>
-              <w:rPr>
-                <w:rFonts w:ascii="Menlo" w:eastAsiaTheme="majorHAnsi" w:hAnsi="Menlo" w:cs="Menlo"/>
-                <w:sz w:val="20"/>
-                <w:szCs w:val="21"/>
-              </w:rPr>
-            </w:pPr>
-            <w:r>
-              <w:rPr>
-                <w:rFonts w:ascii="Menlo" w:eastAsiaTheme="majorHAnsi" w:hAnsi="Menlo" w:cs="Menlo" w:hint="eastAsia"/>
-                <w:sz w:val="20"/>
-                <w:szCs w:val="21"/>
-              </w:rPr>
-              <w:t>101</w:t>
-            </w:r>
-          </w:p>
-        </w:tc>
-        <w:tc>
-          <w:tcPr>
-            <w:tcW w:w="863" w:type="dxa"/>
-          </w:tcPr>
-          <w:p>
-            <w:pPr>
-              <w:rPr>
-                <w:rFonts w:ascii="Menlo" w:eastAsiaTheme="majorHAnsi" w:hAnsi="Menlo" w:cs="Menlo"/>
-                <w:sz w:val="20"/>
-                <w:szCs w:val="21"/>
-              </w:rPr>
-            </w:pPr>
-            <w:r>
-              <w:rPr>
-                <w:rFonts w:ascii="Menlo" w:eastAsiaTheme="majorHAnsi" w:hAnsi="Menlo" w:cs="Menlo" w:hint="eastAsia"/>
-                <w:sz w:val="20"/>
-                <w:szCs w:val="21"/>
-              </w:rPr>
-              <w:t>00</w:t>
-            </w:r>
-          </w:p>
-        </w:tc>
-        <w:tc>
-          <w:tcPr>
-            <w:tcW w:w="1051" w:type="dxa"/>
-          </w:tcPr>
-          <w:p>
-            <w:pPr>
-              <w:rPr>
-                <w:rFonts w:ascii="Menlo" w:eastAsiaTheme="majorHAnsi" w:hAnsi="Menlo" w:cs="Menlo"/>
-                <w:sz w:val="20"/>
-                <w:szCs w:val="21"/>
-              </w:rPr>
-            </w:pPr>
-            <w:r>
-              <w:rPr>
-                <w:rFonts w:ascii="Menlo" w:eastAsiaTheme="majorHAnsi" w:hAnsi="Menlo" w:cs="Menlo" w:hint="eastAsia"/>
-                <w:sz w:val="20"/>
-                <w:szCs w:val="21"/>
-              </w:rPr>
-              <w:t>0</w:t>
-            </w:r>
-          </w:p>
-        </w:tc>
-        <w:tc>
-          <w:tcPr>
-            <w:tcW w:w="1043" w:type="dxa"/>
-          </w:tcPr>
-          <w:p>
-            <w:pPr>
-              <w:rPr>
-                <w:rFonts w:ascii="Menlo" w:eastAsiaTheme="majorHAnsi" w:hAnsi="Menlo" w:cs="Menlo"/>
-                <w:sz w:val="20"/>
-                <w:szCs w:val="21"/>
-              </w:rPr>
-            </w:pPr>
-            <w:proofErr w:type="spellStart"/>
-            <w:r>
-              <w:rPr>
-                <w:rFonts w:ascii="Menlo" w:eastAsiaTheme="majorHAnsi" w:hAnsi="Menlo" w:cs="Menlo" w:hint="eastAsia"/>
-                <w:sz w:val="20"/>
-                <w:szCs w:val="21"/>
-              </w:rPr>
-              <w:t>rr</w:t>
-            </w:r>
-            <w:proofErr w:type="spellEnd"/>
           </w:p>
         </w:tc>
         <w:tc>
@@ -8503,7 +8344,7 @@
 </file>
 
 <file path=customXml/itemProps1.xml><?xml version="1.0" encoding="utf-8"?>
-<ds:datastoreItem xmlns:ds="http://schemas.openxmlformats.org/officeDocument/2006/customXml" ds:itemID="{514BC500-7919-314D-8455-4D7A3C15A7E5}">
+<ds:datastoreItem xmlns:ds="http://schemas.openxmlformats.org/officeDocument/2006/customXml" ds:itemID="{D87CEC3F-132C-3343-A9C1-1205BC04BA5E}">
   <ds:schemaRefs>
     <ds:schemaRef ds:uri="http://schemas.openxmlformats.org/officeDocument/2006/bibliography"/>
   </ds:schemaRefs>

</xml_diff>

<commit_message>
convert labels to MUX number
</commit_message>
<xml_diff>
--- a/project2_group_17_report.docx
+++ b/project2_group_17_report.docx
@@ -1184,7 +1184,7 @@
               <w:spacing w:line="240" w:lineRule="atLeast"/>
               <w:jc w:val="left"/>
               <w:rPr>
-                <w:rFonts w:ascii="Menlo" w:eastAsiaTheme="majorHAnsi" w:hAnsi="Menlo" w:cs="Menlo"/>
+                <w:rFonts w:ascii="Menlo" w:eastAsiaTheme="majorHAnsi" w:hAnsi="Menlo" w:cs="Menlo" w:hint="eastAsia"/>
                 <w:sz w:val="16"/>
                 <w:szCs w:val="21"/>
               </w:rPr>
@@ -1222,6 +1222,17 @@
               <w:t xml:space="preserve"> go into a MUX to select specific jumps</w:t>
             </w:r>
           </w:p>
+          <w:p>
+            <w:pPr>
+              <w:spacing w:line="240" w:lineRule="atLeast"/>
+              <w:jc w:val="left"/>
+              <w:rPr>
+                <w:rFonts w:ascii="Menlo" w:eastAsiaTheme="majorHAnsi" w:hAnsi="Menlo" w:cs="Menlo" w:hint="eastAsia"/>
+                <w:sz w:val="16"/>
+                <w:szCs w:val="21"/>
+              </w:rPr>
+            </w:pPr>
+          </w:p>
         </w:tc>
         <w:tc>
           <w:tcPr>
@@ -1232,11 +1243,127 @@
               <w:spacing w:line="240" w:lineRule="atLeast"/>
               <w:jc w:val="left"/>
               <w:rPr>
-                <w:rFonts w:ascii="Menlo" w:eastAsiaTheme="majorHAnsi" w:hAnsi="Menlo" w:cs="Menlo"/>
-                <w:sz w:val="16"/>
-                <w:szCs w:val="21"/>
-              </w:rPr>
-            </w:pPr>
+                <w:rFonts w:ascii="Menlo" w:eastAsiaTheme="majorHAnsi" w:hAnsi="Menlo" w:cs="Menlo" w:hint="eastAsia"/>
+                <w:sz w:val="16"/>
+                <w:szCs w:val="21"/>
+              </w:rPr>
+            </w:pPr>
+            <w:r>
+              <w:rPr>
+                <w:rFonts w:ascii="Menlo" w:eastAsiaTheme="majorHAnsi" w:hAnsi="Menlo" w:cs="Menlo" w:hint="eastAsia"/>
+                <w:sz w:val="16"/>
+                <w:szCs w:val="21"/>
+              </w:rPr>
+              <w:t xml:space="preserve">MUX </w:t>
+            </w:r>
+          </w:p>
+          <w:p>
+            <w:pPr>
+              <w:spacing w:line="240" w:lineRule="atLeast"/>
+              <w:jc w:val="left"/>
+              <w:rPr>
+                <w:rFonts w:ascii="Menlo" w:eastAsiaTheme="majorHAnsi" w:hAnsi="Menlo" w:cs="Menlo" w:hint="eastAsia"/>
+                <w:sz w:val="16"/>
+                <w:szCs w:val="21"/>
+              </w:rPr>
+            </w:pPr>
+            <w:r>
+              <w:rPr>
+                <w:rFonts w:ascii="Menlo" w:eastAsiaTheme="majorHAnsi" w:hAnsi="Menlo" w:cs="Menlo" w:hint="eastAsia"/>
+                <w:sz w:val="16"/>
+                <w:szCs w:val="21"/>
+              </w:rPr>
+              <w:t xml:space="preserve">00  </w:t>
+            </w:r>
+            <w:r>
+              <w:rPr>
+                <w:rFonts w:ascii="Menlo" w:eastAsiaTheme="majorHAnsi" w:hAnsi="Menlo" w:cs="Menlo" w:hint="eastAsia"/>
+                <w:sz w:val="16"/>
+                <w:szCs w:val="21"/>
+              </w:rPr>
+              <w:t>9</w:t>
+            </w:r>
+          </w:p>
+          <w:p>
+            <w:pPr>
+              <w:spacing w:line="240" w:lineRule="atLeast"/>
+              <w:jc w:val="left"/>
+              <w:rPr>
+                <w:rFonts w:ascii="Menlo" w:eastAsiaTheme="majorHAnsi" w:hAnsi="Menlo" w:cs="Menlo" w:hint="eastAsia"/>
+                <w:sz w:val="16"/>
+                <w:szCs w:val="21"/>
+              </w:rPr>
+            </w:pPr>
+            <w:r>
+              <w:rPr>
+                <w:rFonts w:ascii="Menlo" w:eastAsiaTheme="majorHAnsi" w:hAnsi="Menlo" w:cs="Menlo" w:hint="eastAsia"/>
+                <w:sz w:val="16"/>
+                <w:szCs w:val="21"/>
+              </w:rPr>
+              <w:t xml:space="preserve">01  </w:t>
+            </w:r>
+            <w:r>
+              <w:rPr>
+                <w:rFonts w:ascii="Menlo" w:eastAsiaTheme="majorHAnsi" w:hAnsi="Menlo" w:cs="Menlo" w:hint="eastAsia"/>
+                <w:sz w:val="16"/>
+                <w:szCs w:val="21"/>
+              </w:rPr>
+              <w:t>6</w:t>
+            </w:r>
+          </w:p>
+          <w:p>
+            <w:pPr>
+              <w:spacing w:line="240" w:lineRule="atLeast"/>
+              <w:jc w:val="left"/>
+              <w:rPr>
+                <w:rFonts w:ascii="Menlo" w:eastAsiaTheme="majorHAnsi" w:hAnsi="Menlo" w:cs="Menlo" w:hint="eastAsia"/>
+                <w:sz w:val="16"/>
+                <w:szCs w:val="21"/>
+              </w:rPr>
+            </w:pPr>
+            <w:r>
+              <w:rPr>
+                <w:rFonts w:ascii="Menlo" w:eastAsiaTheme="majorHAnsi" w:hAnsi="Menlo" w:cs="Menlo" w:hint="eastAsia"/>
+                <w:sz w:val="16"/>
+                <w:szCs w:val="21"/>
+              </w:rPr>
+              <w:t xml:space="preserve">10  </w:t>
+            </w:r>
+            <w:r>
+              <w:rPr>
+                <w:rFonts w:ascii="Menlo" w:eastAsiaTheme="majorHAnsi" w:hAnsi="Menlo" w:cs="Menlo" w:hint="eastAsia"/>
+                <w:sz w:val="16"/>
+                <w:szCs w:val="21"/>
+              </w:rPr>
+              <w:t>24</w:t>
+            </w:r>
+          </w:p>
+          <w:p>
+            <w:pPr>
+              <w:spacing w:line="240" w:lineRule="atLeast"/>
+              <w:jc w:val="left"/>
+              <w:rPr>
+                <w:rFonts w:ascii="Menlo" w:eastAsiaTheme="majorHAnsi" w:hAnsi="Menlo" w:cs="Menlo" w:hint="eastAsia"/>
+                <w:sz w:val="16"/>
+                <w:szCs w:val="21"/>
+              </w:rPr>
+            </w:pPr>
+            <w:r>
+              <w:rPr>
+                <w:rFonts w:ascii="Menlo" w:eastAsiaTheme="majorHAnsi" w:hAnsi="Menlo" w:cs="Menlo" w:hint="eastAsia"/>
+                <w:sz w:val="16"/>
+                <w:szCs w:val="21"/>
+              </w:rPr>
+              <w:t xml:space="preserve">11  </w:t>
+            </w:r>
+            <w:r>
+              <w:rPr>
+                <w:rFonts w:ascii="Menlo" w:eastAsiaTheme="majorHAnsi" w:hAnsi="Menlo" w:cs="Menlo" w:hint="eastAsia"/>
+                <w:sz w:val="16"/>
+                <w:szCs w:val="21"/>
+              </w:rPr>
+              <w:t>18</w:t>
+            </w:r>
           </w:p>
         </w:tc>
         <w:tc>
@@ -1304,23 +1431,7 @@
                 <w:sz w:val="16"/>
                 <w:szCs w:val="21"/>
               </w:rPr>
-              <w:t xml:space="preserve">if Rx </w:t>
-            </w:r>
-            <w:r>
-              <w:rPr>
-                <w:rFonts w:ascii="Menlo" w:eastAsiaTheme="majorHAnsi" w:hAnsi="Menlo" w:cs="Menlo"/>
-                <w:sz w:val="16"/>
-                <w:szCs w:val="21"/>
-              </w:rPr>
-              <w:t>&lt;</w:t>
-            </w:r>
-            <w:r>
-              <w:rPr>
-                <w:rFonts w:ascii="Menlo" w:eastAsiaTheme="majorHAnsi" w:hAnsi="Menlo" w:cs="Menlo"/>
-                <w:sz w:val="16"/>
-                <w:szCs w:val="21"/>
-              </w:rPr>
-              <w:t xml:space="preserve"> Ry:</w:t>
+              <w:t>if Rx &lt; Ry:</w:t>
             </w:r>
           </w:p>
           <w:p>
@@ -1401,23 +1512,7 @@
                 <w:sz w:val="16"/>
                 <w:szCs w:val="21"/>
               </w:rPr>
-              <w:t>10</w:t>
-            </w:r>
-            <w:r>
-              <w:rPr>
-                <w:rFonts w:ascii="Menlo" w:eastAsiaTheme="majorHAnsi" w:hAnsi="Menlo" w:cs="Menlo"/>
-                <w:sz w:val="16"/>
-                <w:szCs w:val="21"/>
-              </w:rPr>
-              <w:t>1</w:t>
-            </w:r>
-            <w:r>
-              <w:rPr>
-                <w:rFonts w:ascii="Menlo" w:eastAsiaTheme="majorHAnsi" w:hAnsi="Menlo" w:cs="Menlo"/>
-                <w:sz w:val="16"/>
-                <w:szCs w:val="21"/>
-              </w:rPr>
-              <w:t xml:space="preserve"> x y ii</w:t>
+              <w:t>101 x y ii</w:t>
             </w:r>
           </w:p>
         </w:tc>
@@ -1457,15 +1552,7 @@
                 <w:sz w:val="16"/>
                 <w:szCs w:val="21"/>
               </w:rPr>
-              <w:t xml:space="preserve"> {R2, R3</w:t>
-            </w:r>
-            <w:r>
-              <w:rPr>
-                <w:rFonts w:ascii="Menlo" w:eastAsiaTheme="majorHAnsi" w:hAnsi="Menlo" w:cs="Menlo"/>
-                <w:sz w:val="16"/>
-                <w:szCs w:val="21"/>
-              </w:rPr>
-              <w:t>}</w:t>
+              <w:t xml:space="preserve"> {R2, R3}</w:t>
             </w:r>
           </w:p>
           <w:p>
@@ -1500,15 +1587,7 @@
                 <w:sz w:val="16"/>
                 <w:szCs w:val="21"/>
               </w:rPr>
-              <w:t xml:space="preserve"> {R0, R1</w:t>
-            </w:r>
-            <w:r>
-              <w:rPr>
-                <w:rFonts w:ascii="Menlo" w:eastAsiaTheme="majorHAnsi" w:hAnsi="Menlo" w:cs="Menlo"/>
-                <w:sz w:val="16"/>
-                <w:szCs w:val="21"/>
-              </w:rPr>
-              <w:t>}</w:t>
+              <w:t xml:space="preserve"> {R0, R1}</w:t>
             </w:r>
           </w:p>
           <w:p>
@@ -1528,25 +1607,114 @@
                 <w:szCs w:val="21"/>
               </w:rPr>
               <w:t>Same as jpu1, but the decoding of registers changed.</w:t>
+            </w:r>
+          </w:p>
+        </w:tc>
+        <w:tc>
+          <w:tcPr>
+            <w:tcW w:w="1284" w:type="dxa"/>
+          </w:tcPr>
+          <w:p>
+            <w:pPr>
+              <w:spacing w:line="240" w:lineRule="atLeast"/>
+              <w:jc w:val="left"/>
+              <w:rPr>
+                <w:rFonts w:ascii="Menlo" w:eastAsiaTheme="majorHAnsi" w:hAnsi="Menlo" w:cs="Menlo" w:hint="eastAsia"/>
+                <w:sz w:val="16"/>
+                <w:szCs w:val="21"/>
+              </w:rPr>
+            </w:pPr>
+            <w:r>
+              <w:rPr>
+                <w:rFonts w:ascii="Menlo" w:eastAsiaTheme="majorHAnsi" w:hAnsi="Menlo" w:cs="Menlo" w:hint="eastAsia"/>
+                <w:sz w:val="16"/>
+                <w:szCs w:val="21"/>
+              </w:rPr>
+              <w:t>MUX</w:t>
+            </w:r>
+          </w:p>
+          <w:p>
+            <w:pPr>
+              <w:spacing w:line="240" w:lineRule="atLeast"/>
+              <w:jc w:val="left"/>
+              <w:rPr>
+                <w:rFonts w:ascii="Menlo" w:eastAsiaTheme="majorHAnsi" w:hAnsi="Menlo" w:cs="Menlo" w:hint="eastAsia"/>
+                <w:sz w:val="16"/>
+                <w:szCs w:val="21"/>
+              </w:rPr>
+            </w:pPr>
+            <w:r>
+              <w:rPr>
+                <w:rFonts w:ascii="Menlo" w:eastAsiaTheme="majorHAnsi" w:hAnsi="Menlo" w:cs="Menlo" w:hint="eastAsia"/>
+                <w:sz w:val="16"/>
+                <w:szCs w:val="21"/>
+              </w:rPr>
+              <w:t xml:space="preserve">00 </w:t>
+            </w:r>
+            <w:r>
+              <w:rPr>
+                <w:rFonts w:ascii="Menlo" w:eastAsiaTheme="majorHAnsi" w:hAnsi="Menlo" w:cs="Menlo" w:hint="eastAsia"/>
+                <w:sz w:val="16"/>
+                <w:szCs w:val="21"/>
+              </w:rPr>
+              <w:t>14</w:t>
+            </w:r>
+          </w:p>
+          <w:p>
+            <w:pPr>
+              <w:spacing w:line="240" w:lineRule="atLeast"/>
+              <w:jc w:val="left"/>
+              <w:rPr>
+                <w:rFonts w:ascii="Menlo" w:eastAsiaTheme="majorHAnsi" w:hAnsi="Menlo" w:cs="Menlo" w:hint="eastAsia"/>
+                <w:sz w:val="16"/>
+                <w:szCs w:val="21"/>
+              </w:rPr>
+            </w:pPr>
+            <w:r>
+              <w:rPr>
+                <w:rFonts w:ascii="Menlo" w:eastAsiaTheme="majorHAnsi" w:hAnsi="Menlo" w:cs="Menlo" w:hint="eastAsia"/>
+                <w:sz w:val="16"/>
+                <w:szCs w:val="21"/>
+              </w:rPr>
+              <w:t xml:space="preserve">01 </w:t>
+            </w:r>
+            <w:r>
+              <w:rPr>
+                <w:rFonts w:ascii="Menlo" w:eastAsiaTheme="majorHAnsi" w:hAnsi="Menlo" w:cs="Menlo" w:hint="eastAsia"/>
+                <w:sz w:val="16"/>
+                <w:szCs w:val="21"/>
+              </w:rPr>
+              <w:t>8</w:t>
+            </w:r>
+          </w:p>
+          <w:p>
+            <w:pPr>
+              <w:spacing w:line="240" w:lineRule="atLeast"/>
+              <w:jc w:val="left"/>
+              <w:rPr>
+                <w:rFonts w:ascii="Menlo" w:eastAsiaTheme="majorHAnsi" w:hAnsi="Menlo" w:cs="Menlo" w:hint="eastAsia"/>
+                <w:sz w:val="16"/>
+                <w:szCs w:val="21"/>
+              </w:rPr>
+            </w:pPr>
+            <w:r>
+              <w:rPr>
+                <w:rFonts w:ascii="Menlo" w:eastAsiaTheme="majorHAnsi" w:hAnsi="Menlo" w:cs="Menlo" w:hint="eastAsia"/>
+                <w:sz w:val="16"/>
+                <w:szCs w:val="21"/>
+              </w:rPr>
+              <w:t xml:space="preserve">10 </w:t>
             </w:r>
             <w:bookmarkStart w:id="0" w:name="_GoBack"/>
             <w:bookmarkEnd w:id="0"/>
-          </w:p>
-        </w:tc>
-        <w:tc>
-          <w:tcPr>
-            <w:tcW w:w="1284" w:type="dxa"/>
-          </w:tcPr>
-          <w:p>
-            <w:pPr>
-              <w:spacing w:line="240" w:lineRule="atLeast"/>
-              <w:jc w:val="left"/>
-              <w:rPr>
-                <w:rFonts w:ascii="Menlo" w:eastAsiaTheme="majorHAnsi" w:hAnsi="Menlo" w:cs="Menlo"/>
-                <w:sz w:val="16"/>
-                <w:szCs w:val="21"/>
-              </w:rPr>
-            </w:pPr>
+            <w:r>
+              <w:rPr>
+                <w:rFonts w:ascii="Menlo" w:eastAsiaTheme="majorHAnsi" w:hAnsi="Menlo" w:cs="Menlo" w:hint="eastAsia"/>
+                <w:sz w:val="16"/>
+                <w:szCs w:val="21"/>
+              </w:rPr>
+              <w:t>27</w:t>
+            </w:r>
           </w:p>
         </w:tc>
         <w:tc>
@@ -8344,7 +8512,7 @@
 </file>
 
 <file path=customXml/itemProps1.xml><?xml version="1.0" encoding="utf-8"?>
-<ds:datastoreItem xmlns:ds="http://schemas.openxmlformats.org/officeDocument/2006/customXml" ds:itemID="{D87CEC3F-132C-3343-A9C1-1205BC04BA5E}">
+<ds:datastoreItem xmlns:ds="http://schemas.openxmlformats.org/officeDocument/2006/customXml" ds:itemID="{24DCD622-4106-A543-AECF-76E32D561AD8}">
   <ds:schemaRefs>
     <ds:schemaRef ds:uri="http://schemas.openxmlformats.org/officeDocument/2006/bibliography"/>
   </ds:schemaRefs>

</xml_diff>